<commit_message>
Updating the ReadMe and design doc formatting
</commit_message>
<xml_diff>
--- a/Documents/Design Document.docx
+++ b/Documents/Design Document.docx
@@ -174,7 +174,7 @@
           <w:r>
             <w:fldChar w:fldCharType="separate"/>
           </w:r>
-          <w:hyperlink w:anchor="_Toc444190153" w:history="1">
+          <w:hyperlink w:anchor="_Toc445316475" w:history="1">
             <w:r>
               <w:rPr>
                 <w:rStyle w:val="Hyperlink"/>
@@ -218,7 +218,7 @@
                 <w:noProof/>
                 <w:webHidden/>
               </w:rPr>
-              <w:instrText xml:space="preserve"> PAGEREF _Toc444190153 \h </w:instrText>
+              <w:instrText xml:space="preserve"> PAGEREF _Toc445316475 \h </w:instrText>
             </w:r>
             <w:r>
               <w:rPr>
@@ -261,7 +261,7 @@
               <w:noProof/>
             </w:rPr>
           </w:pPr>
-          <w:hyperlink w:anchor="_Toc444190154" w:history="1">
+          <w:hyperlink w:anchor="_Toc445316476" w:history="1">
             <w:r>
               <w:rPr>
                 <w:rStyle w:val="Hyperlink"/>
@@ -302,7 +302,7 @@
                 <w:noProof/>
                 <w:webHidden/>
               </w:rPr>
-              <w:instrText xml:space="preserve"> PAGEREF _Toc444190154 \h </w:instrText>
+              <w:instrText xml:space="preserve"> PAGEREF _Toc445316476 \h </w:instrText>
             </w:r>
             <w:r>
               <w:rPr>
@@ -345,7 +345,7 @@
               <w:noProof/>
             </w:rPr>
           </w:pPr>
-          <w:hyperlink w:anchor="_Toc444190155" w:history="1">
+          <w:hyperlink w:anchor="_Toc445316477" w:history="1">
             <w:r>
               <w:rPr>
                 <w:rStyle w:val="Hyperlink"/>
@@ -386,7 +386,7 @@
                 <w:noProof/>
                 <w:webHidden/>
               </w:rPr>
-              <w:instrText xml:space="preserve"> PAGEREF _Toc444190155 \h </w:instrText>
+              <w:instrText xml:space="preserve"> PAGEREF _Toc445316477 \h </w:instrText>
             </w:r>
             <w:r>
               <w:rPr>
@@ -429,7 +429,7 @@
               <w:noProof/>
             </w:rPr>
           </w:pPr>
-          <w:hyperlink w:anchor="_Toc444190156" w:history="1">
+          <w:hyperlink w:anchor="_Toc445316478" w:history="1">
             <w:r>
               <w:rPr>
                 <w:rStyle w:val="Hyperlink"/>
@@ -470,7 +470,91 @@
                 <w:noProof/>
                 <w:webHidden/>
               </w:rPr>
-              <w:instrText xml:space="preserve"> PAGEREF _Toc444190156 \h </w:instrText>
+              <w:instrText xml:space="preserve"> PAGEREF _Toc445316478 \h </w:instrText>
+            </w:r>
+            <w:r>
+              <w:rPr>
+                <w:noProof/>
+                <w:webHidden/>
+              </w:rPr>
+            </w:r>
+            <w:r>
+              <w:rPr>
+                <w:noProof/>
+                <w:webHidden/>
+              </w:rPr>
+              <w:fldChar w:fldCharType="separate"/>
+            </w:r>
+            <w:r>
+              <w:rPr>
+                <w:noProof/>
+                <w:webHidden/>
+              </w:rPr>
+              <w:t>3</w:t>
+            </w:r>
+            <w:r>
+              <w:rPr>
+                <w:noProof/>
+                <w:webHidden/>
+              </w:rPr>
+              <w:fldChar w:fldCharType="end"/>
+            </w:r>
+          </w:hyperlink>
+        </w:p>
+        <w:p>
+          <w:pPr>
+            <w:pStyle w:val="TOC2"/>
+            <w:tabs>
+              <w:tab w:val="left" w:pos="880"/>
+              <w:tab w:val="right" w:leader="dot" w:pos="9350"/>
+            </w:tabs>
+            <w:rPr>
+              <w:rFonts w:cstheme="minorBidi"/>
+              <w:noProof/>
+            </w:rPr>
+          </w:pPr>
+          <w:hyperlink w:anchor="_Toc445316479" w:history="1">
+            <w:r>
+              <w:rPr>
+                <w:rStyle w:val="Hyperlink"/>
+                <w:noProof/>
+              </w:rPr>
+              <w:t>1.4</w:t>
+            </w:r>
+            <w:r>
+              <w:rPr>
+                <w:rFonts w:cstheme="minorBidi"/>
+                <w:noProof/>
+              </w:rPr>
+              <w:tab/>
+            </w:r>
+            <w:r>
+              <w:rPr>
+                <w:rStyle w:val="Hyperlink"/>
+                <w:noProof/>
+              </w:rPr>
+              <w:t>Document revision history</w:t>
+            </w:r>
+            <w:r>
+              <w:rPr>
+                <w:noProof/>
+                <w:webHidden/>
+              </w:rPr>
+              <w:tab/>
+            </w:r>
+            <w:r>
+              <w:rPr>
+                <w:noProof/>
+                <w:webHidden/>
+              </w:rPr>
+              <w:fldChar w:fldCharType="begin"/>
+            </w:r>
+            <w:r>
+              <w:rPr>
+                <w:noProof/>
+                <w:webHidden/>
+              </w:rPr>
+              <w:instrText xml:space="preserve"> PAGEREF _Toc445316479 \h </w:instrText>
             </w:r>
             <w:r>
               <w:rPr>
@@ -513,7 +597,7 @@
               <w:noProof/>
             </w:rPr>
           </w:pPr>
-          <w:hyperlink w:anchor="_Toc444190157" w:history="1">
+          <w:hyperlink w:anchor="_Toc445316480" w:history="1">
             <w:r>
               <w:rPr>
                 <w:rStyle w:val="Hyperlink"/>
@@ -556,7 +640,76 @@
                 <w:noProof/>
                 <w:webHidden/>
               </w:rPr>
-              <w:instrText xml:space="preserve"> PAGEREF _Toc444190157 \h </w:instrText>
+              <w:instrText xml:space="preserve"> PAGEREF _Toc445316480 \h </w:instrText>
+            </w:r>
+            <w:r>
+              <w:rPr>
+                <w:noProof/>
+                <w:webHidden/>
+              </w:rPr>
+            </w:r>
+            <w:r>
+              <w:rPr>
+                <w:noProof/>
+                <w:webHidden/>
+              </w:rPr>
+              <w:fldChar w:fldCharType="separate"/>
+            </w:r>
+            <w:r>
+              <w:rPr>
+                <w:noProof/>
+                <w:webHidden/>
+              </w:rPr>
+              <w:t>4</w:t>
+            </w:r>
+            <w:r>
+              <w:rPr>
+                <w:noProof/>
+                <w:webHidden/>
+              </w:rPr>
+              <w:fldChar w:fldCharType="end"/>
+            </w:r>
+          </w:hyperlink>
+        </w:p>
+        <w:p>
+          <w:pPr>
+            <w:pStyle w:val="TOC2"/>
+            <w:tabs>
+              <w:tab w:val="right" w:leader="dot" w:pos="9350"/>
+            </w:tabs>
+            <w:rPr>
+              <w:rFonts w:cstheme="minorBidi"/>
+              <w:noProof/>
+            </w:rPr>
+          </w:pPr>
+          <w:hyperlink w:anchor="_Toc445316481" w:history="1">
+            <w:r>
+              <w:rPr>
+                <w:rStyle w:val="Hyperlink"/>
+                <w:noProof/>
+              </w:rPr>
+              <w:t>2.1</w:t>
+            </w:r>
+            <w:r>
+              <w:rPr>
+                <w:noProof/>
+                <w:webHidden/>
+              </w:rPr>
+              <w:tab/>
+            </w:r>
+            <w:r>
+              <w:rPr>
+                <w:noProof/>
+                <w:webHidden/>
+              </w:rPr>
+              <w:fldChar w:fldCharType="begin"/>
+            </w:r>
+            <w:r>
+              <w:rPr>
+                <w:noProof/>
+                <w:webHidden/>
+              </w:rPr>
+              <w:instrText xml:space="preserve"> PAGEREF _Toc445316481 \h </w:instrText>
             </w:r>
             <w:r>
               <w:rPr>
@@ -599,13 +752,13 @@
               <w:noProof/>
             </w:rPr>
           </w:pPr>
-          <w:hyperlink w:anchor="_Toc444190158" w:history="1">
+          <w:hyperlink w:anchor="_Toc445316482" w:history="1">
             <w:r>
               <w:rPr>
                 <w:rStyle w:val="Hyperlink"/>
                 <w:noProof/>
               </w:rPr>
-              <w:t>2.1</w:t>
+              <w:t>2.2</w:t>
             </w:r>
             <w:r>
               <w:rPr>
@@ -640,7 +793,7 @@
                 <w:noProof/>
                 <w:webHidden/>
               </w:rPr>
-              <w:instrText xml:space="preserve"> PAGEREF _Toc444190158 \h </w:instrText>
+              <w:instrText xml:space="preserve"> PAGEREF _Toc445316482 \h </w:instrText>
             </w:r>
             <w:r>
               <w:rPr>
@@ -683,13 +836,13 @@
               <w:noProof/>
             </w:rPr>
           </w:pPr>
-          <w:hyperlink w:anchor="_Toc444190159" w:history="1">
+          <w:hyperlink w:anchor="_Toc445316483" w:history="1">
             <w:r>
               <w:rPr>
                 <w:rStyle w:val="Hyperlink"/>
                 <w:noProof/>
               </w:rPr>
-              <w:t>2.2</w:t>
+              <w:t>2.3</w:t>
             </w:r>
             <w:r>
               <w:rPr>
@@ -724,7 +877,7 @@
                 <w:noProof/>
                 <w:webHidden/>
               </w:rPr>
-              <w:instrText xml:space="preserve"> PAGEREF _Toc444190159 \h </w:instrText>
+              <w:instrText xml:space="preserve"> PAGEREF _Toc445316483 \h </w:instrText>
             </w:r>
             <w:r>
               <w:rPr>
@@ -767,7 +920,7 @@
               <w:noProof/>
             </w:rPr>
           </w:pPr>
-          <w:hyperlink w:anchor="_Toc444190160" w:history="1">
+          <w:hyperlink w:anchor="_Toc445316484" w:history="1">
             <w:r>
               <w:rPr>
                 <w:rStyle w:val="Hyperlink"/>
@@ -809,7 +962,7 @@
                 <w:noProof/>
                 <w:webHidden/>
               </w:rPr>
-              <w:instrText xml:space="preserve"> PAGEREF _Toc444190160 \h </w:instrText>
+              <w:instrText xml:space="preserve"> PAGEREF _Toc445316484 \h </w:instrText>
             </w:r>
             <w:r>
               <w:rPr>
@@ -851,7 +1004,7 @@
               <w:noProof/>
             </w:rPr>
           </w:pPr>
-          <w:hyperlink w:anchor="_Toc444190161" w:history="1">
+          <w:hyperlink w:anchor="_Toc445316485" w:history="1">
             <w:r>
               <w:rPr>
                 <w:rStyle w:val="Hyperlink"/>
@@ -878,7 +1031,7 @@
                 <w:noProof/>
                 <w:webHidden/>
               </w:rPr>
-              <w:instrText xml:space="preserve"> PAGEREF _Toc444190161 \h </w:instrText>
+              <w:instrText xml:space="preserve"> PAGEREF _Toc445316485 \h </w:instrText>
             </w:r>
             <w:r>
               <w:rPr>
@@ -921,7 +1074,7 @@
               <w:noProof/>
             </w:rPr>
           </w:pPr>
-          <w:hyperlink w:anchor="_Toc444190162" w:history="1">
+          <w:hyperlink w:anchor="_Toc445316486" w:history="1">
             <w:r>
               <w:rPr>
                 <w:rStyle w:val="Hyperlink"/>
@@ -962,7 +1115,7 @@
                 <w:noProof/>
                 <w:webHidden/>
               </w:rPr>
-              <w:instrText xml:space="preserve"> PAGEREF _Toc444190162 \h </w:instrText>
+              <w:instrText xml:space="preserve"> PAGEREF _Toc445316486 \h </w:instrText>
             </w:r>
             <w:r>
               <w:rPr>
@@ -1005,7 +1158,7 @@
               <w:noProof/>
             </w:rPr>
           </w:pPr>
-          <w:hyperlink w:anchor="_Toc444190163" w:history="1">
+          <w:hyperlink w:anchor="_Toc445316487" w:history="1">
             <w:r>
               <w:rPr>
                 <w:rStyle w:val="Hyperlink"/>
@@ -1046,7 +1199,7 @@
                 <w:noProof/>
                 <w:webHidden/>
               </w:rPr>
-              <w:instrText xml:space="preserve"> PAGEREF _Toc444190163 \h </w:instrText>
+              <w:instrText xml:space="preserve"> PAGEREF _Toc445316487 \h </w:instrText>
             </w:r>
             <w:r>
               <w:rPr>
@@ -1089,7 +1242,7 @@
               <w:noProof/>
             </w:rPr>
           </w:pPr>
-          <w:hyperlink w:anchor="_Toc444190164" w:history="1">
+          <w:hyperlink w:anchor="_Toc445316488" w:history="1">
             <w:r>
               <w:rPr>
                 <w:rStyle w:val="Hyperlink"/>
@@ -1130,7 +1283,7 @@
                 <w:noProof/>
                 <w:webHidden/>
               </w:rPr>
-              <w:instrText xml:space="preserve"> PAGEREF _Toc444190164 \h </w:instrText>
+              <w:instrText xml:space="preserve"> PAGEREF _Toc445316488 \h </w:instrText>
             </w:r>
             <w:r>
               <w:rPr>
@@ -1173,7 +1326,7 @@
               <w:noProof/>
             </w:rPr>
           </w:pPr>
-          <w:hyperlink w:anchor="_Toc444190165" w:history="1">
+          <w:hyperlink w:anchor="_Toc445316489" w:history="1">
             <w:r>
               <w:rPr>
                 <w:rStyle w:val="Hyperlink"/>
@@ -1214,7 +1367,7 @@
                 <w:noProof/>
                 <w:webHidden/>
               </w:rPr>
-              <w:instrText xml:space="preserve"> PAGEREF _Toc444190165 \h </w:instrText>
+              <w:instrText xml:space="preserve"> PAGEREF _Toc445316489 \h </w:instrText>
             </w:r>
             <w:r>
               <w:rPr>
@@ -1257,7 +1410,7 @@
               <w:noProof/>
             </w:rPr>
           </w:pPr>
-          <w:hyperlink w:anchor="_Toc444190166" w:history="1">
+          <w:hyperlink w:anchor="_Toc445316490" w:history="1">
             <w:r>
               <w:rPr>
                 <w:rStyle w:val="Hyperlink"/>
@@ -1298,7 +1451,7 @@
                 <w:noProof/>
                 <w:webHidden/>
               </w:rPr>
-              <w:instrText xml:space="preserve"> PAGEREF _Toc444190166 \h </w:instrText>
+              <w:instrText xml:space="preserve"> PAGEREF _Toc445316490 \h </w:instrText>
             </w:r>
             <w:r>
               <w:rPr>
@@ -1341,7 +1494,7 @@
               <w:noProof/>
             </w:rPr>
           </w:pPr>
-          <w:hyperlink w:anchor="_Toc444190167" w:history="1">
+          <w:hyperlink w:anchor="_Toc445316491" w:history="1">
             <w:r>
               <w:rPr>
                 <w:rStyle w:val="Hyperlink"/>
@@ -1382,7 +1535,7 @@
                 <w:noProof/>
                 <w:webHidden/>
               </w:rPr>
-              <w:instrText xml:space="preserve"> PAGEREF _Toc444190167 \h </w:instrText>
+              <w:instrText xml:space="preserve"> PAGEREF _Toc445316491 \h </w:instrText>
             </w:r>
             <w:r>
               <w:rPr>
@@ -1425,7 +1578,7 @@
               <w:noProof/>
             </w:rPr>
           </w:pPr>
-          <w:hyperlink w:anchor="_Toc444190168" w:history="1">
+          <w:hyperlink w:anchor="_Toc445316492" w:history="1">
             <w:r>
               <w:rPr>
                 <w:rStyle w:val="Hyperlink"/>
@@ -1466,7 +1619,7 @@
                 <w:noProof/>
                 <w:webHidden/>
               </w:rPr>
-              <w:instrText xml:space="preserve"> PAGEREF _Toc444190168 \h </w:instrText>
+              <w:instrText xml:space="preserve"> PAGEREF _Toc445316492 \h </w:instrText>
             </w:r>
             <w:r>
               <w:rPr>
@@ -1509,7 +1662,7 @@
               <w:noProof/>
             </w:rPr>
           </w:pPr>
-          <w:hyperlink w:anchor="_Toc444190169" w:history="1">
+          <w:hyperlink w:anchor="_Toc445316493" w:history="1">
             <w:r>
               <w:rPr>
                 <w:rStyle w:val="Hyperlink"/>
@@ -1550,7 +1703,7 @@
                 <w:noProof/>
                 <w:webHidden/>
               </w:rPr>
-              <w:instrText xml:space="preserve"> PAGEREF _Toc444190169 \h </w:instrText>
+              <w:instrText xml:space="preserve"> PAGEREF _Toc445316493 \h </w:instrText>
             </w:r>
             <w:r>
               <w:rPr>
@@ -1593,7 +1746,7 @@
               <w:noProof/>
             </w:rPr>
           </w:pPr>
-          <w:hyperlink w:anchor="_Toc444190170" w:history="1">
+          <w:hyperlink w:anchor="_Toc445316494" w:history="1">
             <w:r>
               <w:rPr>
                 <w:rStyle w:val="Hyperlink"/>
@@ -1634,7 +1787,7 @@
                 <w:noProof/>
                 <w:webHidden/>
               </w:rPr>
-              <w:instrText xml:space="preserve"> PAGEREF _Toc444190170 \h </w:instrText>
+              <w:instrText xml:space="preserve"> PAGEREF _Toc445316494 \h </w:instrText>
             </w:r>
             <w:r>
               <w:rPr>
@@ -1677,7 +1830,7 @@
               <w:noProof/>
             </w:rPr>
           </w:pPr>
-          <w:hyperlink w:anchor="_Toc444190171" w:history="1">
+          <w:hyperlink w:anchor="_Toc445316495" w:history="1">
             <w:r>
               <w:rPr>
                 <w:rStyle w:val="Hyperlink"/>
@@ -1718,7 +1871,7 @@
                 <w:noProof/>
                 <w:webHidden/>
               </w:rPr>
-              <w:instrText xml:space="preserve"> PAGEREF _Toc444190171 \h </w:instrText>
+              <w:instrText xml:space="preserve"> PAGEREF _Toc445316495 \h </w:instrText>
             </w:r>
             <w:r>
               <w:rPr>
@@ -1760,7 +1913,7 @@
               <w:noProof/>
             </w:rPr>
           </w:pPr>
-          <w:hyperlink w:anchor="_Toc444190172" w:history="1">
+          <w:hyperlink w:anchor="_Toc445316496" w:history="1">
             <w:r>
               <w:rPr>
                 <w:rStyle w:val="Hyperlink"/>
@@ -1788,7 +1941,7 @@
                 <w:noProof/>
                 <w:webHidden/>
               </w:rPr>
-              <w:instrText xml:space="preserve"> PAGEREF _Toc444190172 \h </w:instrText>
+              <w:instrText xml:space="preserve"> PAGEREF _Toc445316496 \h </w:instrText>
             </w:r>
             <w:r>
               <w:rPr>
@@ -1830,7 +1983,7 @@
               <w:noProof/>
             </w:rPr>
           </w:pPr>
-          <w:hyperlink w:anchor="_Toc444190173" w:history="1">
+          <w:hyperlink w:anchor="_Toc445316497" w:history="1">
             <w:r>
               <w:rPr>
                 <w:rStyle w:val="Hyperlink"/>
@@ -1858,7 +2011,7 @@
                 <w:noProof/>
                 <w:webHidden/>
               </w:rPr>
-              <w:instrText xml:space="preserve"> PAGEREF _Toc444190173 \h </w:instrText>
+              <w:instrText xml:space="preserve"> PAGEREF _Toc445316497 \h </w:instrText>
             </w:r>
             <w:r>
               <w:rPr>
@@ -1907,9 +2060,6 @@
     <w:p/>
     <w:p/>
     <w:p/>
-    <w:p/>
-    <w:p/>
-    <w:p/>
     <w:p>
       <w:pPr>
         <w:pStyle w:val="Heading1"/>
@@ -1927,11 +2077,12 @@
           <w:b/>
         </w:rPr>
       </w:pPr>
-      <w:bookmarkStart w:id="0" w:name="_Toc444190153"/>
+      <w:bookmarkStart w:id="0" w:name="_Toc445316475"/>
       <w:r>
         <w:rPr>
           <w:b/>
         </w:rPr>
+        <w:lastRenderedPageBreak/>
         <w:t>Introduction</w:t>
       </w:r>
       <w:bookmarkEnd w:id="0"/>
@@ -1957,7 +2108,7 @@
         </w:rPr>
         <w:t xml:space="preserve"> </w:t>
       </w:r>
-      <w:bookmarkStart w:id="1" w:name="_Toc444190154"/>
+      <w:bookmarkStart w:id="1" w:name="_Toc445316476"/>
       <w:r>
         <w:rPr>
           <w:sz w:val="28"/>
@@ -2085,7 +2236,7 @@
         </w:rPr>
         <w:t xml:space="preserve"> </w:t>
       </w:r>
-      <w:bookmarkStart w:id="2" w:name="_Toc444190155"/>
+      <w:bookmarkStart w:id="2" w:name="_Toc445316477"/>
       <w:r>
         <w:rPr>
           <w:sz w:val="28"/>
@@ -2153,7 +2304,7 @@
         </w:rPr>
         <w:t xml:space="preserve"> </w:t>
       </w:r>
-      <w:bookmarkStart w:id="3" w:name="_Toc444190156"/>
+      <w:bookmarkStart w:id="3" w:name="_Toc445316478"/>
       <w:r>
         <w:rPr>
           <w:sz w:val="28"/>
@@ -2257,7 +2408,27 @@
           <w:sz w:val="24"/>
           <w:szCs w:val="24"/>
         </w:rPr>
-        <w:t>Testers are responsible for making sure that the final product conforms with the design document.</w:t>
+        <w:t xml:space="preserve">Testers are responsible for making sure that the final product conforms </w:t>
+      </w:r>
+      <w:bookmarkStart w:id="4" w:name="_GoBack"/>
+      <w:bookmarkEnd w:id="4"/>
+      <w:r>
+        <w:rPr>
+          <w:rFonts w:eastAsia="Times New Roman" w:cs="Times New Roman"/>
+          <w:color w:val="000000"/>
+          <w:sz w:val="24"/>
+          <w:szCs w:val="24"/>
+        </w:rPr>
+        <w:t>to</w:t>
+      </w:r>
+      <w:r>
+        <w:rPr>
+          <w:rFonts w:eastAsia="Times New Roman" w:cs="Times New Roman"/>
+          <w:color w:val="000000"/>
+          <w:sz w:val="24"/>
+          <w:szCs w:val="24"/>
+        </w:rPr>
+        <w:t xml:space="preserve"> the design document.</w:t>
       </w:r>
     </w:p>
     <w:p/>
@@ -2286,6 +2457,7 @@
         </w:rPr>
         <w:t xml:space="preserve"> </w:t>
       </w:r>
+      <w:bookmarkStart w:id="5" w:name="_Toc445316479"/>
       <w:r>
         <w:rPr>
           <w:sz w:val="28"/>
@@ -2293,6 +2465,7 @@
         </w:rPr>
         <w:t>Document revision history</w:t>
       </w:r>
+      <w:bookmarkEnd w:id="5"/>
     </w:p>
     <w:tbl>
       <w:tblPr>
@@ -2342,10 +2515,7 @@
       </w:tr>
     </w:tbl>
     <w:p/>
-    <w:p>
-      <w:bookmarkStart w:id="4" w:name="_GoBack"/>
-      <w:bookmarkEnd w:id="4"/>
-    </w:p>
+    <w:p/>
     <w:p>
       <w:pPr>
         <w:pStyle w:val="Heading1"/>
@@ -2362,7 +2532,7 @@
           <w:b/>
         </w:rPr>
       </w:pPr>
-      <w:bookmarkStart w:id="5" w:name="_Toc444190157"/>
+      <w:bookmarkStart w:id="6" w:name="_Toc445316480"/>
       <w:r>
         <w:rPr>
           <w:b/>
@@ -2370,7 +2540,7 @@
         <w:lastRenderedPageBreak/>
         <w:t>Design overview</w:t>
       </w:r>
-      <w:bookmarkEnd w:id="5"/>
+      <w:bookmarkEnd w:id="6"/>
     </w:p>
     <w:p>
       <w:pPr>
@@ -2399,7 +2569,8 @@
         </w:rPr>
         <w:t xml:space="preserve"> </w:t>
       </w:r>
-      <w:bookmarkStart w:id="6" w:name="_Toc444190158"/>
+      <w:bookmarkStart w:id="7" w:name="_Toc445316481"/>
+      <w:bookmarkEnd w:id="7"/>
     </w:p>
     <w:p>
       <w:pPr>
@@ -2421,6 +2592,7 @@
           <w:szCs w:val="28"/>
         </w:rPr>
       </w:pPr>
+      <w:bookmarkStart w:id="8" w:name="_Toc445316482"/>
       <w:r>
         <w:rPr>
           <w:sz w:val="28"/>
@@ -2428,7 +2600,7 @@
         </w:rPr>
         <w:t>Approach</w:t>
       </w:r>
-      <w:bookmarkEnd w:id="6"/>
+      <w:bookmarkEnd w:id="8"/>
     </w:p>
     <w:p>
       <w:pPr>
@@ -2688,7 +2860,7 @@
         </w:rPr>
         <w:t xml:space="preserve"> </w:t>
       </w:r>
-      <w:bookmarkStart w:id="7" w:name="_Toc444190159"/>
+      <w:bookmarkStart w:id="9" w:name="_Toc445316483"/>
       <w:r>
         <w:rPr>
           <w:sz w:val="28"/>
@@ -2696,7 +2868,7 @@
         </w:rPr>
         <w:t>Design Overview</w:t>
       </w:r>
-      <w:bookmarkEnd w:id="7"/>
+      <w:bookmarkEnd w:id="9"/>
     </w:p>
     <w:p>
       <w:pPr>
@@ -2859,11 +3031,11 @@
         <w:spacing w:after="240"/>
         <w:ind w:left="0"/>
       </w:pPr>
-      <w:bookmarkStart w:id="8" w:name="_Toc444190160"/>
+      <w:bookmarkStart w:id="10" w:name="_Toc445316484"/>
       <w:r>
         <w:t>Topology Design</w:t>
       </w:r>
-      <w:bookmarkEnd w:id="8"/>
+      <w:bookmarkEnd w:id="10"/>
     </w:p>
     <w:p>
       <w:r>
@@ -3094,7 +3266,29 @@
           <w:szCs w:val="24"/>
           <w:shd w:val="clear" w:color="auto" w:fill="FFFFFF"/>
         </w:rPr>
-        <w:t xml:space="preserve"> Spring and</w:t>
+        <w:t xml:space="preserve"> </w:t>
+      </w:r>
+      <w:proofErr w:type="gramStart"/>
+      <w:r>
+        <w:rPr>
+          <w:rFonts w:ascii="Calibri" w:hAnsi="Calibri"/>
+          <w:color w:val="000000"/>
+          <w:sz w:val="24"/>
+          <w:szCs w:val="24"/>
+          <w:shd w:val="clear" w:color="auto" w:fill="FFFFFF"/>
+        </w:rPr>
+        <w:t>Spring</w:t>
+      </w:r>
+      <w:proofErr w:type="gramEnd"/>
+      <w:r>
+        <w:rPr>
+          <w:rFonts w:ascii="Calibri" w:hAnsi="Calibri"/>
+          <w:color w:val="000000"/>
+          <w:sz w:val="24"/>
+          <w:szCs w:val="24"/>
+          <w:shd w:val="clear" w:color="auto" w:fill="FFFFFF"/>
+        </w:rPr>
+        <w:t xml:space="preserve"> and</w:t>
       </w:r>
       <w:r>
         <w:rPr>
@@ -3197,11 +3391,11 @@
       <w:pPr>
         <w:pStyle w:val="Heading1"/>
       </w:pPr>
-      <w:bookmarkStart w:id="9" w:name="_Toc444190161"/>
+      <w:bookmarkStart w:id="11" w:name="_Toc445316485"/>
       <w:r>
         <w:t>4. Proposed Components</w:t>
       </w:r>
-      <w:bookmarkEnd w:id="9"/>
+      <w:bookmarkEnd w:id="11"/>
     </w:p>
     <w:p>
       <w:pPr>
@@ -3228,7 +3422,7 @@
         </w:rPr>
         <w:t xml:space="preserve"> </w:t>
       </w:r>
-      <w:bookmarkStart w:id="10" w:name="_Toc444190162"/>
+      <w:bookmarkStart w:id="12" w:name="_Toc445316486"/>
       <w:r>
         <w:rPr>
           <w:sz w:val="28"/>
@@ -3236,7 +3430,7 @@
         </w:rPr>
         <w:t>Process Specific Data</w:t>
       </w:r>
-      <w:bookmarkEnd w:id="10"/>
+      <w:bookmarkEnd w:id="12"/>
     </w:p>
     <w:p>
       <w:pPr>
@@ -3665,7 +3859,7 @@
         </w:rPr>
         <w:t xml:space="preserve"> </w:t>
       </w:r>
-      <w:bookmarkStart w:id="11" w:name="_Toc444190163"/>
+      <w:bookmarkStart w:id="13" w:name="_Toc445316487"/>
       <w:r>
         <w:rPr>
           <w:sz w:val="28"/>
@@ -3694,7 +3888,7 @@
         </w:rPr>
         <w:t>Specific Data</w:t>
       </w:r>
-      <w:bookmarkEnd w:id="11"/>
+      <w:bookmarkEnd w:id="13"/>
     </w:p>
     <w:p>
       <w:pPr>
@@ -3959,7 +4153,7 @@
         </w:rPr>
         <w:t xml:space="preserve"> </w:t>
       </w:r>
-      <w:bookmarkStart w:id="12" w:name="_Toc444190164"/>
+      <w:bookmarkStart w:id="14" w:name="_Toc445316488"/>
       <w:r>
         <w:rPr>
           <w:sz w:val="28"/>
@@ -3967,7 +4161,7 @@
         </w:rPr>
         <w:t>User Specific Data</w:t>
       </w:r>
-      <w:bookmarkEnd w:id="12"/>
+      <w:bookmarkEnd w:id="14"/>
     </w:p>
     <w:p>
       <w:pPr>
@@ -4212,7 +4406,7 @@
           <w:szCs w:val="28"/>
         </w:rPr>
       </w:pPr>
-      <w:bookmarkStart w:id="13" w:name="_Toc444190165"/>
+      <w:bookmarkStart w:id="15" w:name="_Toc445316489"/>
       <w:r>
         <w:rPr>
           <w:sz w:val="28"/>
@@ -4220,7 +4414,7 @@
         </w:rPr>
         <w:t>Report Generation</w:t>
       </w:r>
-      <w:bookmarkEnd w:id="13"/>
+      <w:bookmarkEnd w:id="15"/>
     </w:p>
     <w:p>
       <w:pPr>
@@ -4333,31 +4527,6 @@
     </w:p>
     <w:p>
       <w:pPr>
-        <w:pStyle w:val="ListParagraph"/>
-        <w:rPr>
-          <w:rFonts w:ascii="Calibri" w:hAnsi="Calibri"/>
-          <w:color w:val="000000"/>
-          <w:sz w:val="24"/>
-          <w:szCs w:val="24"/>
-          <w:shd w:val="clear" w:color="auto" w:fill="FFFFFF"/>
-        </w:rPr>
-      </w:pPr>
-    </w:p>
-    <w:p>
-      <w:pPr>
-        <w:pStyle w:val="ListParagraph"/>
-        <w:rPr>
-          <w:rFonts w:ascii="Calibri" w:hAnsi="Calibri"/>
-          <w:color w:val="000000"/>
-          <w:sz w:val="24"/>
-          <w:szCs w:val="24"/>
-          <w:shd w:val="clear" w:color="auto" w:fill="FFFFFF"/>
-        </w:rPr>
-      </w:pPr>
-    </w:p>
-    <w:p>
-      <w:pPr>
-        <w:pStyle w:val="ListParagraph"/>
         <w:rPr>
           <w:rFonts w:ascii="Calibri" w:hAnsi="Calibri"/>
           <w:color w:val="000000"/>
@@ -4388,11 +4557,11 @@
         </w:numPr>
         <w:spacing w:after="240"/>
       </w:pPr>
-      <w:bookmarkStart w:id="14" w:name="_Toc444190166"/>
+      <w:bookmarkStart w:id="16" w:name="_Toc445316490"/>
       <w:r>
         <w:t>User Interface Design</w:t>
       </w:r>
-      <w:bookmarkEnd w:id="14"/>
+      <w:bookmarkEnd w:id="16"/>
     </w:p>
     <w:p>
       <w:pPr>
@@ -4407,7 +4576,7 @@
           <w:szCs w:val="28"/>
         </w:rPr>
       </w:pPr>
-      <w:bookmarkStart w:id="15" w:name="_Toc444190167"/>
+      <w:bookmarkStart w:id="17" w:name="_Toc445316491"/>
       <w:r>
         <w:rPr>
           <w:sz w:val="28"/>
@@ -4415,7 +4584,7 @@
         </w:rPr>
         <w:t>Home Page</w:t>
       </w:r>
-      <w:bookmarkEnd w:id="15"/>
+      <w:bookmarkEnd w:id="17"/>
     </w:p>
     <w:p>
       <w:pPr>
@@ -4559,21 +4728,7 @@
         <w:pStyle w:val="ListParagraph"/>
       </w:pPr>
     </w:p>
-    <w:p>
-      <w:pPr>
-        <w:pStyle w:val="ListParagraph"/>
-      </w:pPr>
-    </w:p>
-    <w:p>
-      <w:pPr>
-        <w:pStyle w:val="ListParagraph"/>
-      </w:pPr>
-    </w:p>
-    <w:p>
-      <w:pPr>
-        <w:pStyle w:val="ListParagraph"/>
-      </w:pPr>
-    </w:p>
+    <w:p/>
     <w:p>
       <w:pPr>
         <w:pStyle w:val="Heading1"/>
@@ -4583,11 +4738,12 @@
         </w:numPr>
         <w:ind w:left="270" w:hanging="270"/>
       </w:pPr>
-      <w:bookmarkStart w:id="16" w:name="_Toc444190168"/>
-      <w:r>
+      <w:bookmarkStart w:id="18" w:name="_Toc445316492"/>
+      <w:r>
+        <w:lastRenderedPageBreak/>
         <w:t>Database Design</w:t>
       </w:r>
-      <w:bookmarkEnd w:id="16"/>
+      <w:bookmarkEnd w:id="18"/>
     </w:p>
     <w:p>
       <w:pPr>
@@ -6266,13 +6422,23 @@
                 <w:szCs w:val="24"/>
               </w:rPr>
             </w:pPr>
+            <w:proofErr w:type="spellStart"/>
             <w:r>
               <w:rPr>
                 <w:rFonts w:asciiTheme="majorHAnsi" w:eastAsia="Times New Roman" w:hAnsiTheme="majorHAnsi" w:cs="Arial"/>
                 <w:color w:val="000000"/>
                 <w:szCs w:val="24"/>
               </w:rPr>
-              <w:t>ip address of the user</w:t>
+              <w:t>ip</w:t>
+            </w:r>
+            <w:proofErr w:type="spellEnd"/>
+            <w:r>
+              <w:rPr>
+                <w:rFonts w:asciiTheme="majorHAnsi" w:eastAsia="Times New Roman" w:hAnsiTheme="majorHAnsi" w:cs="Arial"/>
+                <w:color w:val="000000"/>
+                <w:szCs w:val="24"/>
+              </w:rPr>
+              <w:t xml:space="preserve"> address of the user</w:t>
             </w:r>
           </w:p>
         </w:tc>
@@ -6379,8 +6545,18 @@
                 <w:color w:val="000000"/>
                 <w:szCs w:val="24"/>
               </w:rPr>
-              <w:t>number of processors on the user cpu</w:t>
-            </w:r>
+              <w:t xml:space="preserve">number of processors on the user </w:t>
+            </w:r>
+            <w:proofErr w:type="spellStart"/>
+            <w:r>
+              <w:rPr>
+                <w:rFonts w:asciiTheme="majorHAnsi" w:eastAsia="Times New Roman" w:hAnsiTheme="majorHAnsi" w:cs="Arial"/>
+                <w:color w:val="000000"/>
+                <w:szCs w:val="24"/>
+              </w:rPr>
+              <w:t>cpu</w:t>
+            </w:r>
+            <w:proofErr w:type="spellEnd"/>
           </w:p>
         </w:tc>
       </w:tr>
@@ -6486,8 +6662,18 @@
                 <w:color w:val="000000"/>
                 <w:szCs w:val="24"/>
               </w:rPr>
-              <w:t>memory size of the user cpu</w:t>
-            </w:r>
+              <w:t xml:space="preserve">memory size of the user </w:t>
+            </w:r>
+            <w:proofErr w:type="spellStart"/>
+            <w:r>
+              <w:rPr>
+                <w:rFonts w:asciiTheme="majorHAnsi" w:eastAsia="Times New Roman" w:hAnsiTheme="majorHAnsi" w:cs="Arial"/>
+                <w:color w:val="000000"/>
+                <w:szCs w:val="24"/>
+              </w:rPr>
+              <w:t>cpu</w:t>
+            </w:r>
+            <w:proofErr w:type="spellEnd"/>
           </w:p>
         </w:tc>
       </w:tr>
@@ -6593,8 +6779,18 @@
                 <w:color w:val="000000"/>
                 <w:szCs w:val="24"/>
               </w:rPr>
-              <w:t>speed of the user cpu</w:t>
-            </w:r>
+              <w:t xml:space="preserve">speed of the user </w:t>
+            </w:r>
+            <w:proofErr w:type="spellStart"/>
+            <w:r>
+              <w:rPr>
+                <w:rFonts w:asciiTheme="majorHAnsi" w:eastAsia="Times New Roman" w:hAnsiTheme="majorHAnsi" w:cs="Arial"/>
+                <w:color w:val="000000"/>
+                <w:szCs w:val="24"/>
+              </w:rPr>
+              <w:t>cpu</w:t>
+            </w:r>
+            <w:proofErr w:type="spellEnd"/>
           </w:p>
         </w:tc>
       </w:tr>
@@ -6700,8 +6896,18 @@
                 <w:color w:val="000000"/>
                 <w:szCs w:val="24"/>
               </w:rPr>
-              <w:t>clock speed of the user cpu</w:t>
-            </w:r>
+              <w:t xml:space="preserve">clock speed of the user </w:t>
+            </w:r>
+            <w:proofErr w:type="spellStart"/>
+            <w:r>
+              <w:rPr>
+                <w:rFonts w:asciiTheme="majorHAnsi" w:eastAsia="Times New Roman" w:hAnsiTheme="majorHAnsi" w:cs="Arial"/>
+                <w:color w:val="000000"/>
+                <w:szCs w:val="24"/>
+              </w:rPr>
+              <w:t>cpu</w:t>
+            </w:r>
+            <w:proofErr w:type="spellEnd"/>
           </w:p>
         </w:tc>
       </w:tr>
@@ -6807,8 +7013,18 @@
                 <w:color w:val="000000"/>
                 <w:szCs w:val="24"/>
               </w:rPr>
-              <w:t>number of threads running on the cpu</w:t>
-            </w:r>
+              <w:t xml:space="preserve">number of threads running on the </w:t>
+            </w:r>
+            <w:proofErr w:type="spellStart"/>
+            <w:r>
+              <w:rPr>
+                <w:rFonts w:asciiTheme="majorHAnsi" w:eastAsia="Times New Roman" w:hAnsiTheme="majorHAnsi" w:cs="Arial"/>
+                <w:color w:val="000000"/>
+                <w:szCs w:val="24"/>
+              </w:rPr>
+              <w:t>cpu</w:t>
+            </w:r>
+            <w:proofErr w:type="spellEnd"/>
           </w:p>
         </w:tc>
       </w:tr>
@@ -6844,7 +7060,6 @@
                 <w:color w:val="000000"/>
                 <w:szCs w:val="24"/>
               </w:rPr>
-              <w:lastRenderedPageBreak/>
               <w:t>CI_CACHE</w:t>
             </w:r>
           </w:p>
@@ -6915,8 +7130,18 @@
                 <w:color w:val="000000"/>
                 <w:szCs w:val="24"/>
               </w:rPr>
-              <w:t>amount of cache available on cpu</w:t>
-            </w:r>
+              <w:t xml:space="preserve">amount of cache available on </w:t>
+            </w:r>
+            <w:proofErr w:type="spellStart"/>
+            <w:r>
+              <w:rPr>
+                <w:rFonts w:asciiTheme="majorHAnsi" w:eastAsia="Times New Roman" w:hAnsiTheme="majorHAnsi" w:cs="Arial"/>
+                <w:color w:val="000000"/>
+                <w:szCs w:val="24"/>
+              </w:rPr>
+              <w:t>cpu</w:t>
+            </w:r>
+            <w:proofErr w:type="spellEnd"/>
           </w:p>
         </w:tc>
       </w:tr>
@@ -6936,11 +7161,12 @@
           <w:numId w:val="25"/>
         </w:numPr>
       </w:pPr>
-      <w:bookmarkStart w:id="17" w:name="_Toc444190169"/>
-      <w:r>
+      <w:bookmarkStart w:id="19" w:name="_Toc445316493"/>
+      <w:r>
+        <w:lastRenderedPageBreak/>
         <w:t>Future Scope</w:t>
       </w:r>
-      <w:bookmarkEnd w:id="17"/>
+      <w:bookmarkEnd w:id="19"/>
     </w:p>
     <w:p>
       <w:pPr>
@@ -6961,7 +7187,7 @@
           <w:szCs w:val="28"/>
         </w:rPr>
       </w:pPr>
-      <w:bookmarkStart w:id="18" w:name="_Toc444190170"/>
+      <w:bookmarkStart w:id="20" w:name="_Toc445316494"/>
       <w:r>
         <w:rPr>
           <w:sz w:val="28"/>
@@ -6976,7 +7202,7 @@
         </w:rPr>
         <w:t>f User profiles</w:t>
       </w:r>
-      <w:bookmarkEnd w:id="18"/>
+      <w:bookmarkEnd w:id="20"/>
       <w:r>
         <w:rPr>
           <w:sz w:val="28"/>
@@ -7026,7 +7252,7 @@
           <w:szCs w:val="24"/>
         </w:rPr>
       </w:pPr>
-      <w:bookmarkStart w:id="19" w:name="_Toc444190171"/>
+      <w:bookmarkStart w:id="21" w:name="_Toc445316495"/>
       <w:r>
         <w:rPr>
           <w:sz w:val="28"/>
@@ -7034,7 +7260,7 @@
         </w:rPr>
         <w:t>Latest Software Version</w:t>
       </w:r>
-      <w:bookmarkEnd w:id="19"/>
+      <w:bookmarkEnd w:id="21"/>
     </w:p>
     <w:p>
       <w:pPr>
@@ -7118,7 +7344,7 @@
           <w:b/>
         </w:rPr>
       </w:pPr>
-      <w:bookmarkStart w:id="20" w:name="_Toc444190172"/>
+      <w:bookmarkStart w:id="22" w:name="_Toc445316496"/>
       <w:r>
         <w:rPr>
           <w:b/>
@@ -7141,7 +7367,7 @@
         </w:rPr>
         <w:t xml:space="preserve"> A: Acronyms and Abbreviations</w:t>
       </w:r>
-      <w:bookmarkEnd w:id="20"/>
+      <w:bookmarkEnd w:id="22"/>
     </w:p>
     <w:tbl>
       <w:tblPr>
@@ -7436,7 +7662,7 @@
           <w:sz w:val="44"/>
         </w:rPr>
       </w:pPr>
-      <w:bookmarkStart w:id="21" w:name="_Toc444190173"/>
+      <w:bookmarkStart w:id="23" w:name="_Toc445316497"/>
       <w:r>
         <w:rPr>
           <w:b/>
@@ -7480,7 +7706,7 @@
         </w:rPr>
         <w:t>Tools</w:t>
       </w:r>
-      <w:bookmarkEnd w:id="21"/>
+      <w:bookmarkEnd w:id="23"/>
     </w:p>
     <w:p/>
     <w:p/>
@@ -7814,6 +8040,7 @@
               </w:rPr>
               <w:t xml:space="preserve"> </w:t>
             </w:r>
+            <w:proofErr w:type="spellStart"/>
             <w:r>
               <w:rPr>
                 <w:sz w:val="24"/>
@@ -7821,6 +8048,7 @@
               </w:rPr>
               <w:t>i</w:t>
             </w:r>
+            <w:proofErr w:type="spellEnd"/>
           </w:p>
         </w:tc>
         <w:tc>
@@ -7994,8 +8222,19 @@
                 <w:sz w:val="24"/>
                 <w:szCs w:val="24"/>
               </w:rPr>
-              <w:t>Tortoise git</w:t>
-            </w:r>
+              <w:t xml:space="preserve">Tortoise </w:t>
+            </w:r>
+            <w:proofErr w:type="spellStart"/>
+            <w:r>
+              <w:rPr>
+                <w:b w:val="0"/>
+                <w:bCs w:val="0"/>
+                <w:sz w:val="24"/>
+                <w:szCs w:val="24"/>
+              </w:rPr>
+              <w:t>git</w:t>
+            </w:r>
+            <w:proofErr w:type="spellEnd"/>
           </w:p>
         </w:tc>
         <w:tc>
@@ -8061,8 +8300,17 @@
                 <w:sz w:val="24"/>
                 <w:szCs w:val="24"/>
               </w:rPr>
-              <w:t>User Interface for operating Git</w:t>
-            </w:r>
+              <w:t xml:space="preserve">User Interface for operating </w:t>
+            </w:r>
+            <w:proofErr w:type="spellStart"/>
+            <w:r>
+              <w:rPr>
+                <w:sz w:val="24"/>
+                <w:szCs w:val="24"/>
+              </w:rPr>
+              <w:t>Git</w:t>
+            </w:r>
+            <w:proofErr w:type="spellEnd"/>
           </w:p>
         </w:tc>
       </w:tr>
@@ -8087,6 +8335,7 @@
                 <w:szCs w:val="24"/>
               </w:rPr>
             </w:pPr>
+            <w:proofErr w:type="spellStart"/>
             <w:r>
               <w:rPr>
                 <w:b w:val="0"/>
@@ -8094,7 +8343,17 @@
                 <w:sz w:val="24"/>
                 <w:szCs w:val="24"/>
               </w:rPr>
-              <w:t>Git hub</w:t>
+              <w:t>Git</w:t>
+            </w:r>
+            <w:proofErr w:type="spellEnd"/>
+            <w:r>
+              <w:rPr>
+                <w:b w:val="0"/>
+                <w:bCs w:val="0"/>
+                <w:sz w:val="24"/>
+                <w:szCs w:val="24"/>
+              </w:rPr>
+              <w:t xml:space="preserve"> hub</w:t>
             </w:r>
           </w:p>
         </w:tc>
@@ -8255,7 +8514,7 @@
             <w:bCs/>
             <w:noProof/>
           </w:rPr>
-          <w:t>4</w:t>
+          <w:t>11</w:t>
         </w:r>
         <w:r>
           <w:rPr>
@@ -12136,7 +12395,7 @@
 </file>
 
 <file path=customXml/itemProps1.xml><?xml version="1.0" encoding="utf-8"?>
-<ds:datastoreItem xmlns:ds="http://schemas.openxmlformats.org/officeDocument/2006/customXml" ds:itemID="{5B3F3CDA-F8B4-4C49-B74E-2A7B180B7132}">
+<ds:datastoreItem xmlns:ds="http://schemas.openxmlformats.org/officeDocument/2006/customXml" ds:itemID="{514C8F38-1985-4854-A268-6F91BDB77003}">
   <ds:schemaRefs>
     <ds:schemaRef ds:uri="http://schemas.openxmlformats.org/officeDocument/2006/bibliography"/>
   </ds:schemaRefs>

</xml_diff>

<commit_message>
Changes to Design Document Added a java class and XML to test JasperReports
</commit_message>
<xml_diff>
--- a/Documents/Design Document.docx
+++ b/Documents/Design Document.docx
@@ -60,7 +60,7 @@
           <w:sz w:val="40"/>
           <w:szCs w:val="40"/>
         </w:rPr>
-        <w:t xml:space="preserve">Reporting Tool </w:t>
+        <w:t>SysAnatomy:</w:t>
       </w:r>
       <w:r>
         <w:rPr>
@@ -69,7 +69,7 @@
           <w:sz w:val="40"/>
           <w:szCs w:val="40"/>
         </w:rPr>
-        <w:t>for</w:t>
+        <w:t xml:space="preserve"> A </w:t>
       </w:r>
       <w:r>
         <w:rPr>
@@ -78,7 +78,7 @@
           <w:sz w:val="40"/>
           <w:szCs w:val="40"/>
         </w:rPr>
-        <w:t xml:space="preserve"> Process Metrics</w:t>
+        <w:t xml:space="preserve">Reporting Tool </w:t>
       </w:r>
       <w:r>
         <w:rPr>
@@ -87,7 +87,7 @@
           <w:sz w:val="40"/>
           <w:szCs w:val="40"/>
         </w:rPr>
-        <w:t xml:space="preserve"> </w:t>
+        <w:t>for</w:t>
       </w:r>
       <w:r>
         <w:rPr>
@@ -96,7 +96,7 @@
           <w:sz w:val="40"/>
           <w:szCs w:val="40"/>
         </w:rPr>
-        <w:t>in</w:t>
+        <w:t xml:space="preserve"> </w:t>
       </w:r>
       <w:r>
         <w:rPr>
@@ -105,14 +105,114 @@
           <w:sz w:val="40"/>
           <w:szCs w:val="40"/>
         </w:rPr>
-        <w:t xml:space="preserve"> Linux</w:t>
+        <w:t>Linux</w:t>
+      </w:r>
+      <w:r>
+        <w:rPr>
+          <w:rFonts w:ascii="Times New Roman" w:eastAsia="Times New Roman" w:hAnsi="Times New Roman" w:cs="Times New Roman"/>
+          <w:b/>
+          <w:sz w:val="40"/>
+          <w:szCs w:val="40"/>
+        </w:rPr>
+        <w:t xml:space="preserve"> OS</w:t>
       </w:r>
     </w:p>
-    <w:p/>
-    <w:p/>
-    <w:p/>
-    <w:p/>
-    <w:p/>
+    <w:p>
+      <w:pPr>
+        <w:jc w:val="center"/>
+        <w:rPr>
+          <w:rFonts w:ascii="Times New Roman" w:eastAsia="Times New Roman" w:hAnsi="Times New Roman" w:cs="Times New Roman"/>
+          <w:sz w:val="32"/>
+          <w:szCs w:val="40"/>
+        </w:rPr>
+      </w:pPr>
+      <w:r>
+        <w:rPr>
+          <w:rFonts w:ascii="Times New Roman" w:eastAsia="Times New Roman" w:hAnsi="Times New Roman" w:cs="Times New Roman"/>
+          <w:sz w:val="32"/>
+          <w:szCs w:val="40"/>
+        </w:rPr>
+        <w:t>Version</w:t>
+      </w:r>
+      <w:r>
+        <w:rPr>
+          <w:rFonts w:ascii="Times New Roman" w:eastAsia="Times New Roman" w:hAnsi="Times New Roman" w:cs="Times New Roman"/>
+          <w:sz w:val="32"/>
+          <w:szCs w:val="40"/>
+        </w:rPr>
+        <w:t xml:space="preserve"> </w:t>
+      </w:r>
+      <w:r>
+        <w:rPr>
+          <w:rFonts w:ascii="Times New Roman" w:eastAsia="Times New Roman" w:hAnsi="Times New Roman" w:cs="Times New Roman"/>
+          <w:sz w:val="32"/>
+          <w:szCs w:val="40"/>
+        </w:rPr>
+        <w:t>&lt;</w:t>
+      </w:r>
+      <w:r>
+        <w:rPr>
+          <w:rFonts w:ascii="Times New Roman" w:eastAsia="Times New Roman" w:hAnsi="Times New Roman" w:cs="Times New Roman"/>
+          <w:sz w:val="32"/>
+          <w:szCs w:val="40"/>
+        </w:rPr>
+        <w:t>1.0</w:t>
+      </w:r>
+      <w:r>
+        <w:rPr>
+          <w:rFonts w:ascii="Times New Roman" w:eastAsia="Times New Roman" w:hAnsi="Times New Roman" w:cs="Times New Roman"/>
+          <w:sz w:val="32"/>
+          <w:szCs w:val="40"/>
+        </w:rPr>
+        <w:t>&gt;</w:t>
+      </w:r>
+    </w:p>
+    <w:p>
+      <w:pPr>
+        <w:jc w:val="center"/>
+        <w:rPr>
+          <w:rFonts w:ascii="Times New Roman" w:eastAsia="Times New Roman" w:hAnsi="Times New Roman" w:cs="Times New Roman"/>
+          <w:sz w:val="32"/>
+          <w:szCs w:val="40"/>
+        </w:rPr>
+      </w:pPr>
+      <w:r>
+        <w:rPr>
+          <w:rFonts w:ascii="Times New Roman" w:eastAsia="Times New Roman" w:hAnsi="Times New Roman" w:cs="Times New Roman"/>
+          <w:sz w:val="32"/>
+          <w:szCs w:val="40"/>
+        </w:rPr>
+        <w:t>3</w:t>
+      </w:r>
+      <w:r>
+        <w:rPr>
+          <w:rFonts w:ascii="Times New Roman" w:eastAsia="Times New Roman" w:hAnsi="Times New Roman" w:cs="Times New Roman"/>
+          <w:sz w:val="32"/>
+          <w:szCs w:val="40"/>
+          <w:vertAlign w:val="superscript"/>
+        </w:rPr>
+        <w:t>rd</w:t>
+      </w:r>
+      <w:r>
+        <w:rPr>
+          <w:rFonts w:ascii="Times New Roman" w:eastAsia="Times New Roman" w:hAnsi="Times New Roman" w:cs="Times New Roman"/>
+          <w:sz w:val="32"/>
+          <w:szCs w:val="40"/>
+        </w:rPr>
+        <w:t xml:space="preserve"> March 2016</w:t>
+      </w:r>
+    </w:p>
+    <w:p>
+      <w:pPr>
+        <w:jc w:val="center"/>
+        <w:rPr>
+          <w:rFonts w:ascii="Times New Roman" w:eastAsia="Times New Roman" w:hAnsi="Times New Roman" w:cs="Times New Roman"/>
+          <w:b/>
+          <w:sz w:val="40"/>
+          <w:szCs w:val="40"/>
+        </w:rPr>
+      </w:pPr>
+    </w:p>
     <w:p/>
     <w:p/>
     <w:p/>
@@ -174,7 +274,7 @@
           <w:r>
             <w:fldChar w:fldCharType="separate"/>
           </w:r>
-          <w:hyperlink w:anchor="_Toc445316475" w:history="1">
+          <w:hyperlink w:anchor="_Toc445325749" w:history="1">
             <w:r>
               <w:rPr>
                 <w:rStyle w:val="Hyperlink"/>
@@ -218,7 +318,7 @@
                 <w:noProof/>
                 <w:webHidden/>
               </w:rPr>
-              <w:instrText xml:space="preserve"> PAGEREF _Toc445316475 \h </w:instrText>
+              <w:instrText xml:space="preserve"> PAGEREF _Toc445325749 \h </w:instrText>
             </w:r>
             <w:r>
               <w:rPr>
@@ -261,7 +361,7 @@
               <w:noProof/>
             </w:rPr>
           </w:pPr>
-          <w:hyperlink w:anchor="_Toc445316476" w:history="1">
+          <w:hyperlink w:anchor="_Toc445325750" w:history="1">
             <w:r>
               <w:rPr>
                 <w:rStyle w:val="Hyperlink"/>
@@ -302,7 +402,7 @@
                 <w:noProof/>
                 <w:webHidden/>
               </w:rPr>
-              <w:instrText xml:space="preserve"> PAGEREF _Toc445316476 \h </w:instrText>
+              <w:instrText xml:space="preserve"> PAGEREF _Toc445325750 \h </w:instrText>
             </w:r>
             <w:r>
               <w:rPr>
@@ -345,7 +445,7 @@
               <w:noProof/>
             </w:rPr>
           </w:pPr>
-          <w:hyperlink w:anchor="_Toc445316477" w:history="1">
+          <w:hyperlink w:anchor="_Toc445325751" w:history="1">
             <w:r>
               <w:rPr>
                 <w:rStyle w:val="Hyperlink"/>
@@ -386,7 +486,7 @@
                 <w:noProof/>
                 <w:webHidden/>
               </w:rPr>
-              <w:instrText xml:space="preserve"> PAGEREF _Toc445316477 \h </w:instrText>
+              <w:instrText xml:space="preserve"> PAGEREF _Toc445325751 \h </w:instrText>
             </w:r>
             <w:r>
               <w:rPr>
@@ -429,7 +529,7 @@
               <w:noProof/>
             </w:rPr>
           </w:pPr>
-          <w:hyperlink w:anchor="_Toc445316478" w:history="1">
+          <w:hyperlink w:anchor="_Toc445325752" w:history="1">
             <w:r>
               <w:rPr>
                 <w:rStyle w:val="Hyperlink"/>
@@ -470,7 +570,7 @@
                 <w:noProof/>
                 <w:webHidden/>
               </w:rPr>
-              <w:instrText xml:space="preserve"> PAGEREF _Toc445316478 \h </w:instrText>
+              <w:instrText xml:space="preserve"> PAGEREF _Toc445325752 \h </w:instrText>
             </w:r>
             <w:r>
               <w:rPr>
@@ -513,7 +613,7 @@
               <w:noProof/>
             </w:rPr>
           </w:pPr>
-          <w:hyperlink w:anchor="_Toc445316479" w:history="1">
+          <w:hyperlink w:anchor="_Toc445325753" w:history="1">
             <w:r>
               <w:rPr>
                 <w:rStyle w:val="Hyperlink"/>
@@ -554,7 +654,7 @@
                 <w:noProof/>
                 <w:webHidden/>
               </w:rPr>
-              <w:instrText xml:space="preserve"> PAGEREF _Toc445316479 \h </w:instrText>
+              <w:instrText xml:space="preserve"> PAGEREF _Toc445325753 \h </w:instrText>
             </w:r>
             <w:r>
               <w:rPr>
@@ -597,7 +697,7 @@
               <w:noProof/>
             </w:rPr>
           </w:pPr>
-          <w:hyperlink w:anchor="_Toc445316480" w:history="1">
+          <w:hyperlink w:anchor="_Toc445325754" w:history="1">
             <w:r>
               <w:rPr>
                 <w:rStyle w:val="Hyperlink"/>
@@ -640,76 +740,7 @@
                 <w:noProof/>
                 <w:webHidden/>
               </w:rPr>
-              <w:instrText xml:space="preserve"> PAGEREF _Toc445316480 \h </w:instrText>
-            </w:r>
-            <w:r>
-              <w:rPr>
-                <w:noProof/>
-                <w:webHidden/>
-              </w:rPr>
-            </w:r>
-            <w:r>
-              <w:rPr>
-                <w:noProof/>
-                <w:webHidden/>
-              </w:rPr>
-              <w:fldChar w:fldCharType="separate"/>
-            </w:r>
-            <w:r>
-              <w:rPr>
-                <w:noProof/>
-                <w:webHidden/>
-              </w:rPr>
-              <w:t>4</w:t>
-            </w:r>
-            <w:r>
-              <w:rPr>
-                <w:noProof/>
-                <w:webHidden/>
-              </w:rPr>
-              <w:fldChar w:fldCharType="end"/>
-            </w:r>
-          </w:hyperlink>
-        </w:p>
-        <w:p>
-          <w:pPr>
-            <w:pStyle w:val="TOC2"/>
-            <w:tabs>
-              <w:tab w:val="right" w:leader="dot" w:pos="9350"/>
-            </w:tabs>
-            <w:rPr>
-              <w:rFonts w:cstheme="minorBidi"/>
-              <w:noProof/>
-            </w:rPr>
-          </w:pPr>
-          <w:hyperlink w:anchor="_Toc445316481" w:history="1">
-            <w:r>
-              <w:rPr>
-                <w:rStyle w:val="Hyperlink"/>
-                <w:noProof/>
-              </w:rPr>
-              <w:t>2.1</w:t>
-            </w:r>
-            <w:r>
-              <w:rPr>
-                <w:noProof/>
-                <w:webHidden/>
-              </w:rPr>
-              <w:tab/>
-            </w:r>
-            <w:r>
-              <w:rPr>
-                <w:noProof/>
-                <w:webHidden/>
-              </w:rPr>
-              <w:fldChar w:fldCharType="begin"/>
-            </w:r>
-            <w:r>
-              <w:rPr>
-                <w:noProof/>
-                <w:webHidden/>
-              </w:rPr>
-              <w:instrText xml:space="preserve"> PAGEREF _Toc445316481 \h </w:instrText>
+              <w:instrText xml:space="preserve"> PAGEREF _Toc445325754 \h </w:instrText>
             </w:r>
             <w:r>
               <w:rPr>
@@ -752,13 +783,13 @@
               <w:noProof/>
             </w:rPr>
           </w:pPr>
-          <w:hyperlink w:anchor="_Toc445316482" w:history="1">
+          <w:hyperlink w:anchor="_Toc445325755" w:history="1">
             <w:r>
               <w:rPr>
                 <w:rStyle w:val="Hyperlink"/>
                 <w:noProof/>
               </w:rPr>
-              <w:t>2.2</w:t>
+              <w:t>2.1</w:t>
             </w:r>
             <w:r>
               <w:rPr>
@@ -772,7 +803,7 @@
                 <w:rStyle w:val="Hyperlink"/>
                 <w:noProof/>
               </w:rPr>
-              <w:t>Approach</w:t>
+              <w:t>Objective</w:t>
             </w:r>
             <w:r>
               <w:rPr>
@@ -793,7 +824,7 @@
                 <w:noProof/>
                 <w:webHidden/>
               </w:rPr>
-              <w:instrText xml:space="preserve"> PAGEREF _Toc445316482 \h </w:instrText>
+              <w:instrText xml:space="preserve"> PAGEREF _Toc445325755 \h </w:instrText>
             </w:r>
             <w:r>
               <w:rPr>
@@ -836,12 +867,96 @@
               <w:noProof/>
             </w:rPr>
           </w:pPr>
-          <w:hyperlink w:anchor="_Toc445316483" w:history="1">
+          <w:hyperlink w:anchor="_Toc445325756" w:history="1">
             <w:r>
               <w:rPr>
                 <w:rStyle w:val="Hyperlink"/>
                 <w:noProof/>
               </w:rPr>
+              <w:t>2.2</w:t>
+            </w:r>
+            <w:r>
+              <w:rPr>
+                <w:rFonts w:cstheme="minorBidi"/>
+                <w:noProof/>
+              </w:rPr>
+              <w:tab/>
+            </w:r>
+            <w:r>
+              <w:rPr>
+                <w:rStyle w:val="Hyperlink"/>
+                <w:noProof/>
+              </w:rPr>
+              <w:t>Approach</w:t>
+            </w:r>
+            <w:r>
+              <w:rPr>
+                <w:noProof/>
+                <w:webHidden/>
+              </w:rPr>
+              <w:tab/>
+            </w:r>
+            <w:r>
+              <w:rPr>
+                <w:noProof/>
+                <w:webHidden/>
+              </w:rPr>
+              <w:fldChar w:fldCharType="begin"/>
+            </w:r>
+            <w:r>
+              <w:rPr>
+                <w:noProof/>
+                <w:webHidden/>
+              </w:rPr>
+              <w:instrText xml:space="preserve"> PAGEREF _Toc445325756 \h </w:instrText>
+            </w:r>
+            <w:r>
+              <w:rPr>
+                <w:noProof/>
+                <w:webHidden/>
+              </w:rPr>
+            </w:r>
+            <w:r>
+              <w:rPr>
+                <w:noProof/>
+                <w:webHidden/>
+              </w:rPr>
+              <w:fldChar w:fldCharType="separate"/>
+            </w:r>
+            <w:r>
+              <w:rPr>
+                <w:noProof/>
+                <w:webHidden/>
+              </w:rPr>
+              <w:t>4</w:t>
+            </w:r>
+            <w:r>
+              <w:rPr>
+                <w:noProof/>
+                <w:webHidden/>
+              </w:rPr>
+              <w:fldChar w:fldCharType="end"/>
+            </w:r>
+          </w:hyperlink>
+        </w:p>
+        <w:p>
+          <w:pPr>
+            <w:pStyle w:val="TOC2"/>
+            <w:tabs>
+              <w:tab w:val="left" w:pos="880"/>
+              <w:tab w:val="right" w:leader="dot" w:pos="9350"/>
+            </w:tabs>
+            <w:rPr>
+              <w:rFonts w:cstheme="minorBidi"/>
+              <w:noProof/>
+            </w:rPr>
+          </w:pPr>
+          <w:hyperlink w:anchor="_Toc445325757" w:history="1">
+            <w:r>
+              <w:rPr>
+                <w:rStyle w:val="Hyperlink"/>
+                <w:noProof/>
+              </w:rPr>
               <w:t>2.3</w:t>
             </w:r>
             <w:r>
@@ -877,7 +992,7 @@
                 <w:noProof/>
                 <w:webHidden/>
               </w:rPr>
-              <w:instrText xml:space="preserve"> PAGEREF _Toc445316483 \h </w:instrText>
+              <w:instrText xml:space="preserve"> PAGEREF _Toc445325757 \h </w:instrText>
             </w:r>
             <w:r>
               <w:rPr>
@@ -920,7 +1035,7 @@
               <w:noProof/>
             </w:rPr>
           </w:pPr>
-          <w:hyperlink w:anchor="_Toc445316484" w:history="1">
+          <w:hyperlink w:anchor="_Toc445325758" w:history="1">
             <w:r>
               <w:rPr>
                 <w:rStyle w:val="Hyperlink"/>
@@ -962,7 +1077,7 @@
                 <w:noProof/>
                 <w:webHidden/>
               </w:rPr>
-              <w:instrText xml:space="preserve"> PAGEREF _Toc445316484 \h </w:instrText>
+              <w:instrText xml:space="preserve"> PAGEREF _Toc445325758 \h </w:instrText>
             </w:r>
             <w:r>
               <w:rPr>
@@ -1004,7 +1119,7 @@
               <w:noProof/>
             </w:rPr>
           </w:pPr>
-          <w:hyperlink w:anchor="_Toc445316485" w:history="1">
+          <w:hyperlink w:anchor="_Toc445325759" w:history="1">
             <w:r>
               <w:rPr>
                 <w:rStyle w:val="Hyperlink"/>
@@ -1031,7 +1146,7 @@
                 <w:noProof/>
                 <w:webHidden/>
               </w:rPr>
-              <w:instrText xml:space="preserve"> PAGEREF _Toc445316485 \h </w:instrText>
+              <w:instrText xml:space="preserve"> PAGEREF _Toc445325759 \h </w:instrText>
             </w:r>
             <w:r>
               <w:rPr>
@@ -1074,7 +1189,7 @@
               <w:noProof/>
             </w:rPr>
           </w:pPr>
-          <w:hyperlink w:anchor="_Toc445316486" w:history="1">
+          <w:hyperlink w:anchor="_Toc445325760" w:history="1">
             <w:r>
               <w:rPr>
                 <w:rStyle w:val="Hyperlink"/>
@@ -1115,7 +1230,7 @@
                 <w:noProof/>
                 <w:webHidden/>
               </w:rPr>
-              <w:instrText xml:space="preserve"> PAGEREF _Toc445316486 \h </w:instrText>
+              <w:instrText xml:space="preserve"> PAGEREF _Toc445325760 \h </w:instrText>
             </w:r>
             <w:r>
               <w:rPr>
@@ -1158,7 +1273,7 @@
               <w:noProof/>
             </w:rPr>
           </w:pPr>
-          <w:hyperlink w:anchor="_Toc445316487" w:history="1">
+          <w:hyperlink w:anchor="_Toc445325761" w:history="1">
             <w:r>
               <w:rPr>
                 <w:rStyle w:val="Hyperlink"/>
@@ -1199,7 +1314,7 @@
                 <w:noProof/>
                 <w:webHidden/>
               </w:rPr>
-              <w:instrText xml:space="preserve"> PAGEREF _Toc445316487 \h </w:instrText>
+              <w:instrText xml:space="preserve"> PAGEREF _Toc445325761 \h </w:instrText>
             </w:r>
             <w:r>
               <w:rPr>
@@ -1242,7 +1357,7 @@
               <w:noProof/>
             </w:rPr>
           </w:pPr>
-          <w:hyperlink w:anchor="_Toc445316488" w:history="1">
+          <w:hyperlink w:anchor="_Toc445325762" w:history="1">
             <w:r>
               <w:rPr>
                 <w:rStyle w:val="Hyperlink"/>
@@ -1262,7 +1377,7 @@
                 <w:rStyle w:val="Hyperlink"/>
                 <w:noProof/>
               </w:rPr>
-              <w:t>User Specific Data</w:t>
+              <w:t>Report Generation</w:t>
             </w:r>
             <w:r>
               <w:rPr>
@@ -1283,7 +1398,7 @@
                 <w:noProof/>
                 <w:webHidden/>
               </w:rPr>
-              <w:instrText xml:space="preserve"> PAGEREF _Toc445316488 \h </w:instrText>
+              <w:instrText xml:space="preserve"> PAGEREF _Toc445325762 \h </w:instrText>
             </w:r>
             <w:r>
               <w:rPr>
@@ -1304,6 +1419,90 @@
                 <w:webHidden/>
               </w:rPr>
               <w:t>6</w:t>
+            </w:r>
+            <w:r>
+              <w:rPr>
+                <w:noProof/>
+                <w:webHidden/>
+              </w:rPr>
+              <w:fldChar w:fldCharType="end"/>
+            </w:r>
+          </w:hyperlink>
+        </w:p>
+        <w:p>
+          <w:pPr>
+            <w:pStyle w:val="TOC1"/>
+            <w:tabs>
+              <w:tab w:val="left" w:pos="440"/>
+              <w:tab w:val="right" w:leader="dot" w:pos="9350"/>
+            </w:tabs>
+            <w:rPr>
+              <w:rFonts w:cstheme="minorBidi"/>
+              <w:noProof/>
+            </w:rPr>
+          </w:pPr>
+          <w:hyperlink w:anchor="_Toc445325763" w:history="1">
+            <w:r>
+              <w:rPr>
+                <w:rStyle w:val="Hyperlink"/>
+                <w:noProof/>
+              </w:rPr>
+              <w:t>5.</w:t>
+            </w:r>
+            <w:r>
+              <w:rPr>
+                <w:rFonts w:cstheme="minorBidi"/>
+                <w:noProof/>
+              </w:rPr>
+              <w:tab/>
+            </w:r>
+            <w:r>
+              <w:rPr>
+                <w:rStyle w:val="Hyperlink"/>
+                <w:noProof/>
+              </w:rPr>
+              <w:t>User Interface Design</w:t>
+            </w:r>
+            <w:r>
+              <w:rPr>
+                <w:noProof/>
+                <w:webHidden/>
+              </w:rPr>
+              <w:tab/>
+            </w:r>
+            <w:r>
+              <w:rPr>
+                <w:noProof/>
+                <w:webHidden/>
+              </w:rPr>
+              <w:fldChar w:fldCharType="begin"/>
+            </w:r>
+            <w:r>
+              <w:rPr>
+                <w:noProof/>
+                <w:webHidden/>
+              </w:rPr>
+              <w:instrText xml:space="preserve"> PAGEREF _Toc445325763 \h </w:instrText>
+            </w:r>
+            <w:r>
+              <w:rPr>
+                <w:noProof/>
+                <w:webHidden/>
+              </w:rPr>
+            </w:r>
+            <w:r>
+              <w:rPr>
+                <w:noProof/>
+                <w:webHidden/>
+              </w:rPr>
+              <w:fldChar w:fldCharType="separate"/>
+            </w:r>
+            <w:r>
+              <w:rPr>
+                <w:noProof/>
+                <w:webHidden/>
+              </w:rPr>
+              <w:t>7</w:t>
             </w:r>
             <w:r>
               <w:rPr>
@@ -1326,13 +1525,13 @@
               <w:noProof/>
             </w:rPr>
           </w:pPr>
-          <w:hyperlink w:anchor="_Toc445316489" w:history="1">
+          <w:hyperlink w:anchor="_Toc445325764" w:history="1">
             <w:r>
               <w:rPr>
                 <w:rStyle w:val="Hyperlink"/>
                 <w:noProof/>
               </w:rPr>
-              <w:t>4.4</w:t>
+              <w:t>5.1</w:t>
             </w:r>
             <w:r>
               <w:rPr>
@@ -1346,7 +1545,7 @@
                 <w:rStyle w:val="Hyperlink"/>
                 <w:noProof/>
               </w:rPr>
-              <w:t>Report Generation</w:t>
+              <w:t>Home Page</w:t>
             </w:r>
             <w:r>
               <w:rPr>
@@ -1367,7 +1566,7 @@
                 <w:noProof/>
                 <w:webHidden/>
               </w:rPr>
-              <w:instrText xml:space="preserve"> PAGEREF _Toc445316489 \h </w:instrText>
+              <w:instrText xml:space="preserve"> PAGEREF _Toc445325764 \h </w:instrText>
             </w:r>
             <w:r>
               <w:rPr>
@@ -1387,7 +1586,7 @@
                 <w:noProof/>
                 <w:webHidden/>
               </w:rPr>
-              <w:t>6</w:t>
+              <w:t>7</w:t>
             </w:r>
             <w:r>
               <w:rPr>
@@ -1410,13 +1609,13 @@
               <w:noProof/>
             </w:rPr>
           </w:pPr>
-          <w:hyperlink w:anchor="_Toc445316490" w:history="1">
+          <w:hyperlink w:anchor="_Toc445325765" w:history="1">
             <w:r>
               <w:rPr>
                 <w:rStyle w:val="Hyperlink"/>
                 <w:noProof/>
               </w:rPr>
-              <w:t>5.</w:t>
+              <w:t>6.</w:t>
             </w:r>
             <w:r>
               <w:rPr>
@@ -1430,7 +1629,7 @@
                 <w:rStyle w:val="Hyperlink"/>
                 <w:noProof/>
               </w:rPr>
-              <w:t>User Interface Design</w:t>
+              <w:t>Database Design</w:t>
             </w:r>
             <w:r>
               <w:rPr>
@@ -1451,7 +1650,7 @@
                 <w:noProof/>
                 <w:webHidden/>
               </w:rPr>
-              <w:instrText xml:space="preserve"> PAGEREF _Toc445316490 \h </w:instrText>
+              <w:instrText xml:space="preserve"> PAGEREF _Toc445325765 \h </w:instrText>
             </w:r>
             <w:r>
               <w:rPr>
@@ -1471,7 +1670,91 @@
                 <w:noProof/>
                 <w:webHidden/>
               </w:rPr>
-              <w:t>7</w:t>
+              <w:t>8</w:t>
+            </w:r>
+            <w:r>
+              <w:rPr>
+                <w:noProof/>
+                <w:webHidden/>
+              </w:rPr>
+              <w:fldChar w:fldCharType="end"/>
+            </w:r>
+          </w:hyperlink>
+        </w:p>
+        <w:p>
+          <w:pPr>
+            <w:pStyle w:val="TOC1"/>
+            <w:tabs>
+              <w:tab w:val="left" w:pos="440"/>
+              <w:tab w:val="right" w:leader="dot" w:pos="9350"/>
+            </w:tabs>
+            <w:rPr>
+              <w:rFonts w:cstheme="minorBidi"/>
+              <w:noProof/>
+            </w:rPr>
+          </w:pPr>
+          <w:hyperlink w:anchor="_Toc445325766" w:history="1">
+            <w:r>
+              <w:rPr>
+                <w:rStyle w:val="Hyperlink"/>
+                <w:noProof/>
+              </w:rPr>
+              <w:t>7.</w:t>
+            </w:r>
+            <w:r>
+              <w:rPr>
+                <w:rFonts w:cstheme="minorBidi"/>
+                <w:noProof/>
+              </w:rPr>
+              <w:tab/>
+            </w:r>
+            <w:r>
+              <w:rPr>
+                <w:rStyle w:val="Hyperlink"/>
+                <w:noProof/>
+              </w:rPr>
+              <w:t>Future Scope</w:t>
+            </w:r>
+            <w:r>
+              <w:rPr>
+                <w:noProof/>
+                <w:webHidden/>
+              </w:rPr>
+              <w:tab/>
+            </w:r>
+            <w:r>
+              <w:rPr>
+                <w:noProof/>
+                <w:webHidden/>
+              </w:rPr>
+              <w:fldChar w:fldCharType="begin"/>
+            </w:r>
+            <w:r>
+              <w:rPr>
+                <w:noProof/>
+                <w:webHidden/>
+              </w:rPr>
+              <w:instrText xml:space="preserve"> PAGEREF _Toc445325766 \h </w:instrText>
+            </w:r>
+            <w:r>
+              <w:rPr>
+                <w:noProof/>
+                <w:webHidden/>
+              </w:rPr>
+            </w:r>
+            <w:r>
+              <w:rPr>
+                <w:noProof/>
+                <w:webHidden/>
+              </w:rPr>
+              <w:fldChar w:fldCharType="separate"/>
+            </w:r>
+            <w:r>
+              <w:rPr>
+                <w:noProof/>
+                <w:webHidden/>
+              </w:rPr>
+              <w:t>9</w:t>
             </w:r>
             <w:r>
               <w:rPr>
@@ -1494,13 +1777,13 @@
               <w:noProof/>
             </w:rPr>
           </w:pPr>
-          <w:hyperlink w:anchor="_Toc445316491" w:history="1">
+          <w:hyperlink w:anchor="_Toc445325767" w:history="1">
             <w:r>
               <w:rPr>
                 <w:rStyle w:val="Hyperlink"/>
                 <w:noProof/>
               </w:rPr>
-              <w:t>5.1</w:t>
+              <w:t>7.1</w:t>
             </w:r>
             <w:r>
               <w:rPr>
@@ -1514,7 +1797,7 @@
                 <w:rStyle w:val="Hyperlink"/>
                 <w:noProof/>
               </w:rPr>
-              <w:t>Home Page</w:t>
+              <w:t>Storage of User profiles</w:t>
             </w:r>
             <w:r>
               <w:rPr>
@@ -1535,175 +1818,7 @@
                 <w:noProof/>
                 <w:webHidden/>
               </w:rPr>
-              <w:instrText xml:space="preserve"> PAGEREF _Toc445316491 \h </w:instrText>
-            </w:r>
-            <w:r>
-              <w:rPr>
-                <w:noProof/>
-                <w:webHidden/>
-              </w:rPr>
-            </w:r>
-            <w:r>
-              <w:rPr>
-                <w:noProof/>
-                <w:webHidden/>
-              </w:rPr>
-              <w:fldChar w:fldCharType="separate"/>
-            </w:r>
-            <w:r>
-              <w:rPr>
-                <w:noProof/>
-                <w:webHidden/>
-              </w:rPr>
-              <w:t>7</w:t>
-            </w:r>
-            <w:r>
-              <w:rPr>
-                <w:noProof/>
-                <w:webHidden/>
-              </w:rPr>
-              <w:fldChar w:fldCharType="end"/>
-            </w:r>
-          </w:hyperlink>
-        </w:p>
-        <w:p>
-          <w:pPr>
-            <w:pStyle w:val="TOC1"/>
-            <w:tabs>
-              <w:tab w:val="left" w:pos="440"/>
-              <w:tab w:val="right" w:leader="dot" w:pos="9350"/>
-            </w:tabs>
-            <w:rPr>
-              <w:rFonts w:cstheme="minorBidi"/>
-              <w:noProof/>
-            </w:rPr>
-          </w:pPr>
-          <w:hyperlink w:anchor="_Toc445316492" w:history="1">
-            <w:r>
-              <w:rPr>
-                <w:rStyle w:val="Hyperlink"/>
-                <w:noProof/>
-              </w:rPr>
-              <w:t>6.</w:t>
-            </w:r>
-            <w:r>
-              <w:rPr>
-                <w:rFonts w:cstheme="minorBidi"/>
-                <w:noProof/>
-              </w:rPr>
-              <w:tab/>
-            </w:r>
-            <w:r>
-              <w:rPr>
-                <w:rStyle w:val="Hyperlink"/>
-                <w:noProof/>
-              </w:rPr>
-              <w:t>Database Design</w:t>
-            </w:r>
-            <w:r>
-              <w:rPr>
-                <w:noProof/>
-                <w:webHidden/>
-              </w:rPr>
-              <w:tab/>
-            </w:r>
-            <w:r>
-              <w:rPr>
-                <w:noProof/>
-                <w:webHidden/>
-              </w:rPr>
-              <w:fldChar w:fldCharType="begin"/>
-            </w:r>
-            <w:r>
-              <w:rPr>
-                <w:noProof/>
-                <w:webHidden/>
-              </w:rPr>
-              <w:instrText xml:space="preserve"> PAGEREF _Toc445316492 \h </w:instrText>
-            </w:r>
-            <w:r>
-              <w:rPr>
-                <w:noProof/>
-                <w:webHidden/>
-              </w:rPr>
-            </w:r>
-            <w:r>
-              <w:rPr>
-                <w:noProof/>
-                <w:webHidden/>
-              </w:rPr>
-              <w:fldChar w:fldCharType="separate"/>
-            </w:r>
-            <w:r>
-              <w:rPr>
-                <w:noProof/>
-                <w:webHidden/>
-              </w:rPr>
-              <w:t>8</w:t>
-            </w:r>
-            <w:r>
-              <w:rPr>
-                <w:noProof/>
-                <w:webHidden/>
-              </w:rPr>
-              <w:fldChar w:fldCharType="end"/>
-            </w:r>
-          </w:hyperlink>
-        </w:p>
-        <w:p>
-          <w:pPr>
-            <w:pStyle w:val="TOC1"/>
-            <w:tabs>
-              <w:tab w:val="left" w:pos="440"/>
-              <w:tab w:val="right" w:leader="dot" w:pos="9350"/>
-            </w:tabs>
-            <w:rPr>
-              <w:rFonts w:cstheme="minorBidi"/>
-              <w:noProof/>
-            </w:rPr>
-          </w:pPr>
-          <w:hyperlink w:anchor="_Toc445316493" w:history="1">
-            <w:r>
-              <w:rPr>
-                <w:rStyle w:val="Hyperlink"/>
-                <w:noProof/>
-              </w:rPr>
-              <w:t>7.</w:t>
-            </w:r>
-            <w:r>
-              <w:rPr>
-                <w:rFonts w:cstheme="minorBidi"/>
-                <w:noProof/>
-              </w:rPr>
-              <w:tab/>
-            </w:r>
-            <w:r>
-              <w:rPr>
-                <w:rStyle w:val="Hyperlink"/>
-                <w:noProof/>
-              </w:rPr>
-              <w:t>Future Scope</w:t>
-            </w:r>
-            <w:r>
-              <w:rPr>
-                <w:noProof/>
-                <w:webHidden/>
-              </w:rPr>
-              <w:tab/>
-            </w:r>
-            <w:r>
-              <w:rPr>
-                <w:noProof/>
-                <w:webHidden/>
-              </w:rPr>
-              <w:fldChar w:fldCharType="begin"/>
-            </w:r>
-            <w:r>
-              <w:rPr>
-                <w:noProof/>
-                <w:webHidden/>
-              </w:rPr>
-              <w:instrText xml:space="preserve"> PAGEREF _Toc445316493 \h </w:instrText>
+              <w:instrText xml:space="preserve"> PAGEREF _Toc445325767 \h </w:instrText>
             </w:r>
             <w:r>
               <w:rPr>
@@ -1746,13 +1861,13 @@
               <w:noProof/>
             </w:rPr>
           </w:pPr>
-          <w:hyperlink w:anchor="_Toc445316494" w:history="1">
+          <w:hyperlink w:anchor="_Toc445325768" w:history="1">
             <w:r>
               <w:rPr>
                 <w:rStyle w:val="Hyperlink"/>
                 <w:noProof/>
               </w:rPr>
-              <w:t>7.1</w:t>
+              <w:t>7.2</w:t>
             </w:r>
             <w:r>
               <w:rPr>
@@ -1766,7 +1881,7 @@
                 <w:rStyle w:val="Hyperlink"/>
                 <w:noProof/>
               </w:rPr>
-              <w:t>Storage of User profiles</w:t>
+              <w:t>Latest Software Version</w:t>
             </w:r>
             <w:r>
               <w:rPr>
@@ -1787,91 +1902,7 @@
                 <w:noProof/>
                 <w:webHidden/>
               </w:rPr>
-              <w:instrText xml:space="preserve"> PAGEREF _Toc445316494 \h </w:instrText>
-            </w:r>
-            <w:r>
-              <w:rPr>
-                <w:noProof/>
-                <w:webHidden/>
-              </w:rPr>
-            </w:r>
-            <w:r>
-              <w:rPr>
-                <w:noProof/>
-                <w:webHidden/>
-              </w:rPr>
-              <w:fldChar w:fldCharType="separate"/>
-            </w:r>
-            <w:r>
-              <w:rPr>
-                <w:noProof/>
-                <w:webHidden/>
-              </w:rPr>
-              <w:t>9</w:t>
-            </w:r>
-            <w:r>
-              <w:rPr>
-                <w:noProof/>
-                <w:webHidden/>
-              </w:rPr>
-              <w:fldChar w:fldCharType="end"/>
-            </w:r>
-          </w:hyperlink>
-        </w:p>
-        <w:p>
-          <w:pPr>
-            <w:pStyle w:val="TOC2"/>
-            <w:tabs>
-              <w:tab w:val="left" w:pos="880"/>
-              <w:tab w:val="right" w:leader="dot" w:pos="9350"/>
-            </w:tabs>
-            <w:rPr>
-              <w:rFonts w:cstheme="minorBidi"/>
-              <w:noProof/>
-            </w:rPr>
-          </w:pPr>
-          <w:hyperlink w:anchor="_Toc445316495" w:history="1">
-            <w:r>
-              <w:rPr>
-                <w:rStyle w:val="Hyperlink"/>
-                <w:noProof/>
-              </w:rPr>
-              <w:t>7.2</w:t>
-            </w:r>
-            <w:r>
-              <w:rPr>
-                <w:rFonts w:cstheme="minorBidi"/>
-                <w:noProof/>
-              </w:rPr>
-              <w:tab/>
-            </w:r>
-            <w:r>
-              <w:rPr>
-                <w:rStyle w:val="Hyperlink"/>
-                <w:noProof/>
-              </w:rPr>
-              <w:t>Latest Software Version</w:t>
-            </w:r>
-            <w:r>
-              <w:rPr>
-                <w:noProof/>
-                <w:webHidden/>
-              </w:rPr>
-              <w:tab/>
-            </w:r>
-            <w:r>
-              <w:rPr>
-                <w:noProof/>
-                <w:webHidden/>
-              </w:rPr>
-              <w:fldChar w:fldCharType="begin"/>
-            </w:r>
-            <w:r>
-              <w:rPr>
-                <w:noProof/>
-                <w:webHidden/>
-              </w:rPr>
-              <w:instrText xml:space="preserve"> PAGEREF _Toc445316495 \h </w:instrText>
+              <w:instrText xml:space="preserve"> PAGEREF _Toc445325768 \h </w:instrText>
             </w:r>
             <w:r>
               <w:rPr>
@@ -1913,7 +1944,7 @@
               <w:noProof/>
             </w:rPr>
           </w:pPr>
-          <w:hyperlink w:anchor="_Toc445316496" w:history="1">
+          <w:hyperlink w:anchor="_Toc445325769" w:history="1">
             <w:r>
               <w:rPr>
                 <w:rStyle w:val="Hyperlink"/>
@@ -1941,7 +1972,7 @@
                 <w:noProof/>
                 <w:webHidden/>
               </w:rPr>
-              <w:instrText xml:space="preserve"> PAGEREF _Toc445316496 \h </w:instrText>
+              <w:instrText xml:space="preserve"> PAGEREF _Toc445325769 \h </w:instrText>
             </w:r>
             <w:r>
               <w:rPr>
@@ -1983,7 +2014,7 @@
               <w:noProof/>
             </w:rPr>
           </w:pPr>
-          <w:hyperlink w:anchor="_Toc445316497" w:history="1">
+          <w:hyperlink w:anchor="_Toc445325770" w:history="1">
             <w:r>
               <w:rPr>
                 <w:rStyle w:val="Hyperlink"/>
@@ -2011,7 +2042,7 @@
                 <w:noProof/>
                 <w:webHidden/>
               </w:rPr>
-              <w:instrText xml:space="preserve"> PAGEREF _Toc445316497 \h </w:instrText>
+              <w:instrText xml:space="preserve"> PAGEREF _Toc445325770 \h </w:instrText>
             </w:r>
             <w:r>
               <w:rPr>
@@ -2077,7 +2108,7 @@
           <w:b/>
         </w:rPr>
       </w:pPr>
-      <w:bookmarkStart w:id="0" w:name="_Toc445316475"/>
+      <w:bookmarkStart w:id="0" w:name="_Toc445325749"/>
       <w:r>
         <w:rPr>
           <w:b/>
@@ -2108,13 +2139,20 @@
         </w:rPr>
         <w:t xml:space="preserve"> </w:t>
       </w:r>
-      <w:bookmarkStart w:id="1" w:name="_Toc445316476"/>
+      <w:bookmarkStart w:id="1" w:name="_Toc445325750"/>
       <w:r>
         <w:rPr>
           <w:sz w:val="28"/>
           <w:szCs w:val="28"/>
         </w:rPr>
-        <w:t>Purpose</w:t>
+        <w:t>Purpos</w:t>
+      </w:r>
+      <w:r>
+        <w:rPr>
+          <w:sz w:val="28"/>
+          <w:szCs w:val="28"/>
+        </w:rPr>
+        <w:t>e</w:t>
       </w:r>
       <w:bookmarkEnd w:id="1"/>
     </w:p>
@@ -2236,7 +2274,7 @@
         </w:rPr>
         <w:t xml:space="preserve"> </w:t>
       </w:r>
-      <w:bookmarkStart w:id="2" w:name="_Toc445316477"/>
+      <w:bookmarkStart w:id="2" w:name="_Toc445325751"/>
       <w:r>
         <w:rPr>
           <w:sz w:val="28"/>
@@ -2304,7 +2342,7 @@
         </w:rPr>
         <w:t xml:space="preserve"> </w:t>
       </w:r>
-      <w:bookmarkStart w:id="3" w:name="_Toc445316478"/>
+      <w:bookmarkStart w:id="3" w:name="_Toc445325752"/>
       <w:r>
         <w:rPr>
           <w:sz w:val="28"/>
@@ -2410,8 +2448,6 @@
         </w:rPr>
         <w:t xml:space="preserve">Testers are responsible for making sure that the final product conforms </w:t>
       </w:r>
-      <w:bookmarkStart w:id="4" w:name="_GoBack"/>
-      <w:bookmarkEnd w:id="4"/>
       <w:r>
         <w:rPr>
           <w:rFonts w:eastAsia="Times New Roman" w:cs="Times New Roman"/>
@@ -2431,7 +2467,6 @@
         <w:t xml:space="preserve"> the design document.</w:t>
       </w:r>
     </w:p>
-    <w:p/>
     <w:p>
       <w:pPr>
         <w:pStyle w:val="Heading2"/>
@@ -2443,7 +2478,7 @@
           <w:tab w:val="left" w:pos="90"/>
           <w:tab w:val="left" w:pos="810"/>
         </w:tabs>
-        <w:spacing w:before="120" w:line="276" w:lineRule="auto"/>
+        <w:spacing w:before="120" w:after="240" w:line="276" w:lineRule="auto"/>
         <w:ind w:left="810" w:hanging="360"/>
         <w:rPr>
           <w:sz w:val="28"/>
@@ -2457,7 +2492,7 @@
         </w:rPr>
         <w:t xml:space="preserve"> </w:t>
       </w:r>
-      <w:bookmarkStart w:id="5" w:name="_Toc445316479"/>
+      <w:bookmarkStart w:id="4" w:name="_Toc445325753"/>
       <w:r>
         <w:rPr>
           <w:sz w:val="28"/>
@@ -2465,7 +2500,7 @@
         </w:rPr>
         <w:t>Document revision history</w:t>
       </w:r>
-      <w:bookmarkEnd w:id="5"/>
+      <w:bookmarkEnd w:id="4"/>
     </w:p>
     <w:tbl>
       <w:tblPr>
@@ -2483,7 +2518,16 @@
             <w:tcW w:w="4675" w:type="dxa"/>
           </w:tcPr>
           <w:p>
-            <w:r>
+            <w:pPr>
+              <w:jc w:val="center"/>
+              <w:rPr>
+                <w:b/>
+              </w:rPr>
+            </w:pPr>
+            <w:r>
+              <w:rPr>
+                <w:b/>
+              </w:rPr>
               <w:t>Major Changes</w:t>
             </w:r>
           </w:p>
@@ -2493,7 +2537,16 @@
             <w:tcW w:w="4675" w:type="dxa"/>
           </w:tcPr>
           <w:p>
-            <w:r>
+            <w:pPr>
+              <w:jc w:val="center"/>
+              <w:rPr>
+                <w:b/>
+              </w:rPr>
+            </w:pPr>
+            <w:r>
+              <w:rPr>
+                <w:b/>
+              </w:rPr>
               <w:t>Date</w:t>
             </w:r>
           </w:p>
@@ -2532,7 +2585,7 @@
           <w:b/>
         </w:rPr>
       </w:pPr>
-      <w:bookmarkStart w:id="6" w:name="_Toc445316480"/>
+      <w:bookmarkStart w:id="5" w:name="_Toc445325754"/>
       <w:r>
         <w:rPr>
           <w:b/>
@@ -2540,7 +2593,7 @@
         <w:lastRenderedPageBreak/>
         <w:t>Design overview</w:t>
       </w:r>
-      <w:bookmarkEnd w:id="6"/>
+      <w:bookmarkEnd w:id="5"/>
     </w:p>
     <w:p>
       <w:pPr>
@@ -2569,8 +2622,88 @@
         </w:rPr>
         <w:t xml:space="preserve"> </w:t>
       </w:r>
-      <w:bookmarkStart w:id="7" w:name="_Toc445316481"/>
-      <w:bookmarkEnd w:id="7"/>
+      <w:bookmarkStart w:id="6" w:name="_Toc445325755"/>
+      <w:r>
+        <w:rPr>
+          <w:sz w:val="28"/>
+          <w:szCs w:val="28"/>
+        </w:rPr>
+        <w:t>Objective</w:t>
+      </w:r>
+      <w:bookmarkEnd w:id="6"/>
+    </w:p>
+    <w:p>
+      <w:pPr>
+        <w:spacing w:before="240"/>
+        <w:ind w:left="450"/>
+        <w:rPr>
+          <w:rFonts w:ascii="Calibri" w:hAnsi="Calibri"/>
+          <w:color w:val="000000"/>
+          <w:sz w:val="24"/>
+          <w:szCs w:val="24"/>
+          <w:shd w:val="clear" w:color="auto" w:fill="FFFFFF"/>
+        </w:rPr>
+      </w:pPr>
+      <w:r>
+        <w:rPr>
+          <w:rFonts w:ascii="Calibri" w:hAnsi="Calibri"/>
+          <w:color w:val="000000"/>
+          <w:sz w:val="24"/>
+          <w:szCs w:val="24"/>
+          <w:shd w:val="clear" w:color="auto" w:fill="FFFFFF"/>
+        </w:rPr>
+        <w:t xml:space="preserve">Provide a platform that enables </w:t>
+      </w:r>
+      <w:r>
+        <w:rPr>
+          <w:rFonts w:ascii="Calibri" w:hAnsi="Calibri"/>
+          <w:color w:val="000000"/>
+          <w:sz w:val="24"/>
+          <w:szCs w:val="24"/>
+          <w:shd w:val="clear" w:color="auto" w:fill="FFFFFF"/>
+        </w:rPr>
+        <w:t xml:space="preserve">the users to better understand the co-relation between </w:t>
+      </w:r>
+      <w:r>
+        <w:rPr>
+          <w:rFonts w:ascii="Calibri" w:hAnsi="Calibri"/>
+          <w:color w:val="000000"/>
+          <w:sz w:val="24"/>
+          <w:szCs w:val="24"/>
+          <w:shd w:val="clear" w:color="auto" w:fill="FFFFFF"/>
+        </w:rPr>
+        <w:t>the</w:t>
+      </w:r>
+      <w:r>
+        <w:rPr>
+          <w:rFonts w:ascii="Calibri" w:hAnsi="Calibri"/>
+          <w:color w:val="000000"/>
+          <w:sz w:val="24"/>
+          <w:szCs w:val="24"/>
+          <w:shd w:val="clear" w:color="auto" w:fill="FFFFFF"/>
+        </w:rPr>
+        <w:t xml:space="preserve"> programs running in their devices with the performance of the system.</w:t>
+      </w:r>
+      <w:r>
+        <w:rPr>
+          <w:rFonts w:ascii="Calibri" w:hAnsi="Calibri"/>
+          <w:color w:val="000000"/>
+          <w:sz w:val="24"/>
+          <w:szCs w:val="24"/>
+          <w:shd w:val="clear" w:color="auto" w:fill="FFFFFF"/>
+        </w:rPr>
+        <w:t xml:space="preserve"> </w:t>
+      </w:r>
+      <w:r>
+        <w:rPr>
+          <w:rFonts w:ascii="Calibri" w:hAnsi="Calibri"/>
+          <w:color w:val="000000"/>
+          <w:sz w:val="24"/>
+          <w:szCs w:val="24"/>
+          <w:shd w:val="clear" w:color="auto" w:fill="FFFFFF"/>
+        </w:rPr>
+        <w:t xml:space="preserve"> </w:t>
+      </w:r>
     </w:p>
     <w:p>
       <w:pPr>
@@ -2592,7 +2725,7 @@
           <w:szCs w:val="28"/>
         </w:rPr>
       </w:pPr>
-      <w:bookmarkStart w:id="8" w:name="_Toc445316482"/>
+      <w:bookmarkStart w:id="7" w:name="_Toc445325756"/>
       <w:r>
         <w:rPr>
           <w:sz w:val="28"/>
@@ -2600,7 +2733,7 @@
         </w:rPr>
         <w:t>Approach</w:t>
       </w:r>
-      <w:bookmarkEnd w:id="8"/>
+      <w:bookmarkEnd w:id="7"/>
     </w:p>
     <w:p>
       <w:pPr>
@@ -2860,7 +2993,7 @@
         </w:rPr>
         <w:t xml:space="preserve"> </w:t>
       </w:r>
-      <w:bookmarkStart w:id="9" w:name="_Toc445316483"/>
+      <w:bookmarkStart w:id="8" w:name="_Toc445325757"/>
       <w:r>
         <w:rPr>
           <w:sz w:val="28"/>
@@ -2868,7 +3001,7 @@
         </w:rPr>
         <w:t>Design Overview</w:t>
       </w:r>
-      <w:bookmarkEnd w:id="9"/>
+      <w:bookmarkEnd w:id="8"/>
     </w:p>
     <w:p>
       <w:pPr>
@@ -2980,21 +3113,6 @@
     <w:p>
       <w:pPr>
         <w:pStyle w:val="ListParagraph"/>
-        <w:spacing w:line="240" w:lineRule="auto"/>
-        <w:ind w:left="375"/>
-        <w:jc w:val="both"/>
-        <w:rPr>
-          <w:rFonts w:ascii="Calibri" w:hAnsi="Calibri"/>
-          <w:color w:val="000000"/>
-          <w:sz w:val="24"/>
-          <w:szCs w:val="24"/>
-          <w:shd w:val="clear" w:color="auto" w:fill="FFFFFF"/>
-        </w:rPr>
-      </w:pPr>
-    </w:p>
-    <w:p>
-      <w:pPr>
-        <w:pStyle w:val="ListParagraph"/>
         <w:spacing w:before="240" w:line="240" w:lineRule="auto"/>
         <w:ind w:left="375"/>
         <w:jc w:val="both"/>
@@ -3031,11 +3149,11 @@
         <w:spacing w:after="240"/>
         <w:ind w:left="0"/>
       </w:pPr>
-      <w:bookmarkStart w:id="10" w:name="_Toc445316484"/>
+      <w:bookmarkStart w:id="9" w:name="_Toc445325758"/>
       <w:r>
         <w:t>Topology Design</w:t>
       </w:r>
-      <w:bookmarkEnd w:id="10"/>
+      <w:bookmarkEnd w:id="9"/>
     </w:p>
     <w:p>
       <w:r>
@@ -3046,8 +3164,8 @@
         </w:rPr>
         <w:drawing>
           <wp:inline distT="0" distB="0" distL="0" distR="0" wp14:anchorId="2E930C62" wp14:editId="5A4EC6F2">
-            <wp:extent cx="5943600" cy="3466465"/>
-            <wp:effectExtent l="0" t="0" r="0" b="635"/>
+            <wp:extent cx="5943600" cy="3264196"/>
+            <wp:effectExtent l="0" t="0" r="0" b="0"/>
             <wp:docPr id="3" name="Picture 3" descr="https://lh4.googleusercontent.com/3cPYe02Kd3RmaCy4x0A8peKDHZQfazKzWSJnqrWuUcIW1ei6AMf47Ylws3OuXktYOKPOV_s8C7RNha_LFWvzBCHUxyp_yIwXbSQG9izn-ertUoYsy7U30Z-9QqPjZqs1MQNKh4BX"/>
             <wp:cNvGraphicFramePr>
               <a:graphicFrameLocks xmlns:a="http://schemas.openxmlformats.org/drawingml/2006/main" noChangeAspect="1"/>
@@ -3077,7 +3195,7 @@
                   <pic:spPr bwMode="auto">
                     <a:xfrm>
                       <a:off x="0" y="0"/>
-                      <a:ext cx="5943600" cy="3466465"/>
+                      <a:ext cx="5945357" cy="3265161"/>
                     </a:xfrm>
                     <a:prstGeom prst="rect">
                       <a:avLst/>
@@ -3106,6 +3224,16 @@
           <w:shd w:val="clear" w:color="auto" w:fill="FFFFFF"/>
         </w:rPr>
       </w:pPr>
+      <w:r>
+        <w:rPr>
+          <w:rFonts w:ascii="Calibri" w:hAnsi="Calibri"/>
+          <w:color w:val="000000"/>
+          <w:sz w:val="24"/>
+          <w:szCs w:val="24"/>
+          <w:shd w:val="clear" w:color="auto" w:fill="FFFFFF"/>
+        </w:rPr>
+        <w:t>As shown above, the end user uses his device to connect to our servers via HTTP requests and responses. He interacts with the forms and generates new data that is to be processed and stored in the Database.</w:t>
+      </w:r>
     </w:p>
     <w:p>
       <w:pPr>
@@ -3127,7 +3255,27 @@
           <w:szCs w:val="24"/>
           <w:shd w:val="clear" w:color="auto" w:fill="FFFFFF"/>
         </w:rPr>
-        <w:t>As shown above, the end user uses his device to connect to our servers via HTTP requests and responses. He interacts with the forms and generates new data that is to be processed and stored in the Database.</w:t>
+        <w:t>The Front-end</w:t>
+      </w:r>
+      <w:r>
+        <w:rPr>
+          <w:rFonts w:ascii="Calibri" w:hAnsi="Calibri"/>
+          <w:color w:val="000000"/>
+          <w:sz w:val="24"/>
+          <w:szCs w:val="24"/>
+          <w:shd w:val="clear" w:color="auto" w:fill="FFFFFF"/>
+        </w:rPr>
+        <w:t xml:space="preserve"> or</w:t>
+      </w:r>
+      <w:r>
+        <w:rPr>
+          <w:rFonts w:ascii="Calibri" w:hAnsi="Calibri"/>
+          <w:color w:val="000000"/>
+          <w:sz w:val="24"/>
+          <w:szCs w:val="24"/>
+          <w:shd w:val="clear" w:color="auto" w:fill="FFFFFF"/>
+        </w:rPr>
+        <w:t xml:space="preserve"> UI would be made using HTML, JQuery and JavaScript. The view has the important role of rendering the model data. It also requests updates from the model.</w:t>
       </w:r>
     </w:p>
     <w:p>
@@ -3150,32 +3298,52 @@
           <w:szCs w:val="24"/>
           <w:shd w:val="clear" w:color="auto" w:fill="FFFFFF"/>
         </w:rPr>
-        <w:t>The Front-end</w:t>
-      </w:r>
-      <w:r>
-        <w:rPr>
-          <w:rFonts w:ascii="Calibri" w:hAnsi="Calibri"/>
-          <w:color w:val="000000"/>
-          <w:sz w:val="24"/>
-          <w:szCs w:val="24"/>
-          <w:shd w:val="clear" w:color="auto" w:fill="FFFFFF"/>
-        </w:rPr>
-        <w:t xml:space="preserve"> or</w:t>
-      </w:r>
-      <w:r>
-        <w:rPr>
-          <w:rFonts w:ascii="Calibri" w:hAnsi="Calibri"/>
-          <w:color w:val="000000"/>
-          <w:sz w:val="24"/>
-          <w:szCs w:val="24"/>
-          <w:shd w:val="clear" w:color="auto" w:fill="FFFFFF"/>
-        </w:rPr>
-        <w:t xml:space="preserve"> UI would be made using HTML, JQuery and JavaScript. The view has the important role of rendering the model data. It also requests updates from the model.</w:t>
+        <w:t xml:space="preserve">The Controller of the MVC model would make use of </w:t>
+      </w:r>
+      <w:r>
+        <w:rPr>
+          <w:rFonts w:ascii="Calibri" w:hAnsi="Calibri"/>
+          <w:color w:val="000000"/>
+          <w:sz w:val="24"/>
+          <w:szCs w:val="24"/>
+          <w:shd w:val="clear" w:color="auto" w:fill="FFFFFF"/>
+        </w:rPr>
+        <w:t>JSP</w:t>
+      </w:r>
+      <w:r>
+        <w:rPr>
+          <w:rFonts w:ascii="Calibri" w:hAnsi="Calibri"/>
+          <w:color w:val="000000"/>
+          <w:sz w:val="24"/>
+          <w:szCs w:val="24"/>
+          <w:shd w:val="clear" w:color="auto" w:fill="FFFFFF"/>
+        </w:rPr>
+        <w:t xml:space="preserve"> to implement the business logic. It would serve functionalities such as defining </w:t>
+      </w:r>
+      <w:r>
+        <w:rPr>
+          <w:rFonts w:ascii="Calibri" w:hAnsi="Calibri"/>
+          <w:color w:val="000000"/>
+          <w:sz w:val="24"/>
+          <w:szCs w:val="24"/>
+          <w:shd w:val="clear" w:color="auto" w:fill="FFFFFF"/>
+        </w:rPr>
+        <w:t>the application</w:t>
+      </w:r>
+      <w:r>
+        <w:rPr>
+          <w:rFonts w:ascii="Calibri" w:hAnsi="Calibri"/>
+          <w:color w:val="000000"/>
+          <w:sz w:val="24"/>
+          <w:szCs w:val="24"/>
+          <w:shd w:val="clear" w:color="auto" w:fill="FFFFFF"/>
+        </w:rPr>
+        <w:t xml:space="preserve"> behavior. It would map http requests to model updates. Further, it would be responsible for selecting the view as response for each functionality.</w:t>
       </w:r>
     </w:p>
     <w:p>
       <w:pPr>
-        <w:spacing w:before="240" w:line="240" w:lineRule="auto"/>
+        <w:spacing w:before="240"/>
         <w:jc w:val="both"/>
         <w:rPr>
           <w:rFonts w:ascii="Calibri" w:hAnsi="Calibri"/>
@@ -3193,47 +3361,47 @@
           <w:szCs w:val="24"/>
           <w:shd w:val="clear" w:color="auto" w:fill="FFFFFF"/>
         </w:rPr>
-        <w:t xml:space="preserve">The Controller of the MVC model would make use of </w:t>
-      </w:r>
-      <w:r>
-        <w:rPr>
-          <w:rFonts w:ascii="Calibri" w:hAnsi="Calibri"/>
-          <w:color w:val="000000"/>
-          <w:sz w:val="24"/>
-          <w:szCs w:val="24"/>
-          <w:shd w:val="clear" w:color="auto" w:fill="FFFFFF"/>
-        </w:rPr>
-        <w:t>JSP</w:t>
-      </w:r>
-      <w:r>
-        <w:rPr>
-          <w:rFonts w:ascii="Calibri" w:hAnsi="Calibri"/>
-          <w:color w:val="000000"/>
-          <w:sz w:val="24"/>
-          <w:szCs w:val="24"/>
-          <w:shd w:val="clear" w:color="auto" w:fill="FFFFFF"/>
-        </w:rPr>
-        <w:t xml:space="preserve"> to implement the business logic. It would serve functionalities such as defining </w:t>
-      </w:r>
-      <w:r>
-        <w:rPr>
-          <w:rFonts w:ascii="Calibri" w:hAnsi="Calibri"/>
-          <w:color w:val="000000"/>
-          <w:sz w:val="24"/>
-          <w:szCs w:val="24"/>
-          <w:shd w:val="clear" w:color="auto" w:fill="FFFFFF"/>
-        </w:rPr>
-        <w:t>the application</w:t>
-      </w:r>
-      <w:r>
-        <w:rPr>
-          <w:rFonts w:ascii="Calibri" w:hAnsi="Calibri"/>
-          <w:color w:val="000000"/>
-          <w:sz w:val="24"/>
-          <w:szCs w:val="24"/>
-          <w:shd w:val="clear" w:color="auto" w:fill="FFFFFF"/>
-        </w:rPr>
-        <w:t xml:space="preserve"> behavior. It would map http requests to model updates. Further, it would be responsible for selecting the view as response for each functionality.</w:t>
+        <w:t>While the Model component of the MVC will be implemented using</w:t>
+      </w:r>
+      <w:r>
+        <w:rPr>
+          <w:rFonts w:ascii="Calibri" w:hAnsi="Calibri"/>
+          <w:color w:val="000000"/>
+          <w:sz w:val="24"/>
+          <w:szCs w:val="24"/>
+          <w:shd w:val="clear" w:color="auto" w:fill="FFFFFF"/>
+        </w:rPr>
+        <w:t xml:space="preserve"> Spring and</w:t>
+      </w:r>
+      <w:r>
+        <w:rPr>
+          <w:rFonts w:ascii="Calibri" w:hAnsi="Calibri"/>
+          <w:color w:val="000000"/>
+          <w:sz w:val="24"/>
+          <w:szCs w:val="24"/>
+          <w:shd w:val="clear" w:color="auto" w:fill="FFFFFF"/>
+        </w:rPr>
+        <w:t xml:space="preserve"> </w:t>
+      </w:r>
+      <w:r>
+        <w:rPr>
+          <w:rFonts w:ascii="Calibri" w:hAnsi="Calibri"/>
+          <w:color w:val="000000"/>
+          <w:sz w:val="24"/>
+          <w:szCs w:val="24"/>
+          <w:shd w:val="clear" w:color="auto" w:fill="FFFFFF"/>
+        </w:rPr>
+        <w:t>Hibernate in</w:t>
+      </w:r>
+      <w:r>
+        <w:rPr>
+          <w:rFonts w:ascii="Calibri" w:hAnsi="Calibri"/>
+          <w:color w:val="000000"/>
+          <w:sz w:val="24"/>
+          <w:szCs w:val="24"/>
+          <w:shd w:val="clear" w:color="auto" w:fill="FFFFFF"/>
+        </w:rPr>
+        <w:t xml:space="preserve"> Java. It encapsulates application data and application functionality. It also notifies the view of any of the changes. Additionally, it provides interface for state queries.</w:t>
       </w:r>
     </w:p>
     <w:p>
@@ -3256,74 +3424,41 @@
           <w:szCs w:val="24"/>
           <w:shd w:val="clear" w:color="auto" w:fill="FFFFFF"/>
         </w:rPr>
-        <w:t>While the Model component of the MVC will be implemented using</w:t>
-      </w:r>
-      <w:r>
-        <w:rPr>
-          <w:rFonts w:ascii="Calibri" w:hAnsi="Calibri"/>
-          <w:color w:val="000000"/>
-          <w:sz w:val="24"/>
-          <w:szCs w:val="24"/>
-          <w:shd w:val="clear" w:color="auto" w:fill="FFFFFF"/>
-        </w:rPr>
-        <w:t xml:space="preserve"> </w:t>
-      </w:r>
-      <w:proofErr w:type="gramStart"/>
-      <w:r>
-        <w:rPr>
-          <w:rFonts w:ascii="Calibri" w:hAnsi="Calibri"/>
-          <w:color w:val="000000"/>
-          <w:sz w:val="24"/>
-          <w:szCs w:val="24"/>
-          <w:shd w:val="clear" w:color="auto" w:fill="FFFFFF"/>
-        </w:rPr>
-        <w:t>Spring</w:t>
-      </w:r>
-      <w:proofErr w:type="gramEnd"/>
-      <w:r>
-        <w:rPr>
-          <w:rFonts w:ascii="Calibri" w:hAnsi="Calibri"/>
-          <w:color w:val="000000"/>
-          <w:sz w:val="24"/>
-          <w:szCs w:val="24"/>
-          <w:shd w:val="clear" w:color="auto" w:fill="FFFFFF"/>
-        </w:rPr>
-        <w:t xml:space="preserve"> and</w:t>
-      </w:r>
-      <w:r>
-        <w:rPr>
-          <w:rFonts w:ascii="Calibri" w:hAnsi="Calibri"/>
-          <w:color w:val="000000"/>
-          <w:sz w:val="24"/>
-          <w:szCs w:val="24"/>
-          <w:shd w:val="clear" w:color="auto" w:fill="FFFFFF"/>
-        </w:rPr>
-        <w:t xml:space="preserve"> </w:t>
-      </w:r>
-      <w:r>
-        <w:rPr>
-          <w:rFonts w:ascii="Calibri" w:hAnsi="Calibri"/>
-          <w:color w:val="000000"/>
-          <w:sz w:val="24"/>
-          <w:szCs w:val="24"/>
-          <w:shd w:val="clear" w:color="auto" w:fill="FFFFFF"/>
-        </w:rPr>
-        <w:t>Hibernate in</w:t>
-      </w:r>
-      <w:r>
-        <w:rPr>
-          <w:rFonts w:ascii="Calibri" w:hAnsi="Calibri"/>
-          <w:color w:val="000000"/>
-          <w:sz w:val="24"/>
-          <w:szCs w:val="24"/>
-          <w:shd w:val="clear" w:color="auto" w:fill="FFFFFF"/>
-        </w:rPr>
-        <w:t xml:space="preserve"> Java. It encapsulates application data and application functionality. It also notifies the view of any of the changes. Additionally, it provides interface for state queries.</w:t>
+        <w:t>The data collected from the user’s devices will be stored in SQL Server, a Relational Database.</w:t>
+      </w:r>
+      <w:r>
+        <w:rPr>
+          <w:rFonts w:ascii="Calibri" w:hAnsi="Calibri"/>
+          <w:color w:val="000000"/>
+          <w:sz w:val="24"/>
+          <w:szCs w:val="24"/>
+          <w:shd w:val="clear" w:color="auto" w:fill="FFFFFF"/>
+        </w:rPr>
+        <w:t xml:space="preserve"> This data will then be processed and analyzed to generate report</w:t>
+      </w:r>
+      <w:r>
+        <w:rPr>
+          <w:rFonts w:ascii="Calibri" w:hAnsi="Calibri"/>
+          <w:color w:val="000000"/>
+          <w:sz w:val="24"/>
+          <w:szCs w:val="24"/>
+          <w:shd w:val="clear" w:color="auto" w:fill="FFFFFF"/>
+        </w:rPr>
+        <w:t>s</w:t>
+      </w:r>
+      <w:r>
+        <w:rPr>
+          <w:rFonts w:ascii="Calibri" w:hAnsi="Calibri"/>
+          <w:color w:val="000000"/>
+          <w:sz w:val="24"/>
+          <w:szCs w:val="24"/>
+          <w:shd w:val="clear" w:color="auto" w:fill="FFFFFF"/>
+        </w:rPr>
+        <w:t xml:space="preserve"> and metrics.</w:t>
       </w:r>
     </w:p>
     <w:p>
       <w:pPr>
-        <w:spacing w:before="240"/>
         <w:jc w:val="both"/>
         <w:rPr>
           <w:rFonts w:ascii="Calibri" w:hAnsi="Calibri"/>
@@ -3333,69 +3468,17 @@
           <w:shd w:val="clear" w:color="auto" w:fill="FFFFFF"/>
         </w:rPr>
       </w:pPr>
-      <w:r>
-        <w:rPr>
-          <w:rFonts w:ascii="Calibri" w:hAnsi="Calibri"/>
-          <w:color w:val="000000"/>
-          <w:sz w:val="24"/>
-          <w:szCs w:val="24"/>
-          <w:shd w:val="clear" w:color="auto" w:fill="FFFFFF"/>
-        </w:rPr>
-        <w:lastRenderedPageBreak/>
-        <w:t>The data collected from the user’s devices will be stored in SQL Server, a Relational Database.</w:t>
-      </w:r>
-      <w:r>
-        <w:rPr>
-          <w:rFonts w:ascii="Calibri" w:hAnsi="Calibri"/>
-          <w:color w:val="000000"/>
-          <w:sz w:val="24"/>
-          <w:szCs w:val="24"/>
-          <w:shd w:val="clear" w:color="auto" w:fill="FFFFFF"/>
-        </w:rPr>
-        <w:t xml:space="preserve"> This data will then be processed and analyzed to generate report</w:t>
-      </w:r>
-      <w:r>
-        <w:rPr>
-          <w:rFonts w:ascii="Calibri" w:hAnsi="Calibri"/>
-          <w:color w:val="000000"/>
-          <w:sz w:val="24"/>
-          <w:szCs w:val="24"/>
-          <w:shd w:val="clear" w:color="auto" w:fill="FFFFFF"/>
-        </w:rPr>
-        <w:t>s</w:t>
-      </w:r>
-      <w:r>
-        <w:rPr>
-          <w:rFonts w:ascii="Calibri" w:hAnsi="Calibri"/>
-          <w:color w:val="000000"/>
-          <w:sz w:val="24"/>
-          <w:szCs w:val="24"/>
-          <w:shd w:val="clear" w:color="auto" w:fill="FFFFFF"/>
-        </w:rPr>
-        <w:t xml:space="preserve"> and metrics.</w:t>
-      </w:r>
     </w:p>
     <w:p>
       <w:pPr>
-        <w:jc w:val="both"/>
-        <w:rPr>
-          <w:rFonts w:ascii="Calibri" w:hAnsi="Calibri"/>
-          <w:color w:val="000000"/>
-          <w:sz w:val="24"/>
-          <w:szCs w:val="24"/>
-          <w:shd w:val="clear" w:color="auto" w:fill="FFFFFF"/>
-        </w:rPr>
-      </w:pPr>
-    </w:p>
-    <w:p>
-      <w:pPr>
         <w:pStyle w:val="Heading1"/>
       </w:pPr>
-      <w:bookmarkStart w:id="11" w:name="_Toc445316485"/>
-      <w:r>
+      <w:bookmarkStart w:id="10" w:name="_Toc445325759"/>
+      <w:r>
+        <w:lastRenderedPageBreak/>
         <w:t>4. Proposed Components</w:t>
       </w:r>
-      <w:bookmarkEnd w:id="11"/>
+      <w:bookmarkEnd w:id="10"/>
     </w:p>
     <w:p>
       <w:pPr>
@@ -3422,7 +3505,7 @@
         </w:rPr>
         <w:t xml:space="preserve"> </w:t>
       </w:r>
-      <w:bookmarkStart w:id="12" w:name="_Toc445316486"/>
+      <w:bookmarkStart w:id="11" w:name="_Toc445325760"/>
       <w:r>
         <w:rPr>
           <w:sz w:val="28"/>
@@ -3430,7 +3513,7 @@
         </w:rPr>
         <w:t>Process Specific Data</w:t>
       </w:r>
-      <w:bookmarkEnd w:id="12"/>
+      <w:bookmarkEnd w:id="11"/>
     </w:p>
     <w:p>
       <w:pPr>
@@ -3859,7 +3942,7 @@
         </w:rPr>
         <w:t xml:space="preserve"> </w:t>
       </w:r>
-      <w:bookmarkStart w:id="13" w:name="_Toc445316487"/>
+      <w:bookmarkStart w:id="12" w:name="_Toc445325761"/>
       <w:r>
         <w:rPr>
           <w:sz w:val="28"/>
@@ -3888,7 +3971,7 @@
         </w:rPr>
         <w:t>Specific Data</w:t>
       </w:r>
-      <w:bookmarkEnd w:id="13"/>
+      <w:bookmarkEnd w:id="12"/>
     </w:p>
     <w:p>
       <w:pPr>
@@ -4140,32 +4223,26 @@
           <w:ilvl w:val="1"/>
           <w:numId w:val="24"/>
         </w:numPr>
-        <w:ind w:left="1170" w:hanging="450"/>
+        <w:ind w:left="1260" w:hanging="540"/>
         <w:rPr>
           <w:sz w:val="28"/>
           <w:szCs w:val="28"/>
         </w:rPr>
       </w:pPr>
+      <w:bookmarkStart w:id="13" w:name="_Toc445325762"/>
       <w:r>
         <w:rPr>
           <w:sz w:val="28"/>
           <w:szCs w:val="28"/>
         </w:rPr>
-        <w:t xml:space="preserve"> </w:t>
-      </w:r>
-      <w:bookmarkStart w:id="14" w:name="_Toc445316488"/>
-      <w:r>
-        <w:rPr>
-          <w:sz w:val="28"/>
-          <w:szCs w:val="28"/>
-        </w:rPr>
-        <w:t>User Specific Data</w:t>
-      </w:r>
-      <w:bookmarkEnd w:id="14"/>
+        <w:t>Report Generation</w:t>
+      </w:r>
+      <w:bookmarkEnd w:id="13"/>
     </w:p>
     <w:p>
       <w:pPr>
-        <w:ind w:left="720"/>
+        <w:pStyle w:val="ListParagraph"/>
+        <w:spacing w:before="240"/>
         <w:jc w:val="both"/>
         <w:rPr>
           <w:rFonts w:ascii="Calibri" w:hAnsi="Calibri"/>
@@ -4183,7 +4260,57 @@
           <w:szCs w:val="24"/>
           <w:shd w:val="clear" w:color="auto" w:fill="FFFFFF"/>
         </w:rPr>
-        <w:t>This module</w:t>
+        <w:t>Al</w:t>
+      </w:r>
+      <w:r>
+        <w:rPr>
+          <w:rFonts w:ascii="Calibri" w:hAnsi="Calibri"/>
+          <w:color w:val="000000"/>
+          <w:sz w:val="24"/>
+          <w:szCs w:val="24"/>
+          <w:shd w:val="clear" w:color="auto" w:fill="FFFFFF"/>
+        </w:rPr>
+        <w:t xml:space="preserve">l the collected metrics can be </w:t>
+      </w:r>
+      <w:r>
+        <w:rPr>
+          <w:rFonts w:ascii="Calibri" w:hAnsi="Calibri"/>
+          <w:color w:val="000000"/>
+          <w:sz w:val="24"/>
+          <w:szCs w:val="24"/>
+          <w:shd w:val="clear" w:color="auto" w:fill="FFFFFF"/>
+        </w:rPr>
+        <w:t>u</w:t>
+      </w:r>
+      <w:r>
+        <w:rPr>
+          <w:rFonts w:ascii="Calibri" w:hAnsi="Calibri"/>
+          <w:color w:val="000000"/>
+          <w:sz w:val="24"/>
+          <w:szCs w:val="24"/>
+          <w:shd w:val="clear" w:color="auto" w:fill="FFFFFF"/>
+        </w:rPr>
+        <w:t>s</w:t>
+      </w:r>
+      <w:r>
+        <w:rPr>
+          <w:rFonts w:ascii="Calibri" w:hAnsi="Calibri"/>
+          <w:color w:val="000000"/>
+          <w:sz w:val="24"/>
+          <w:szCs w:val="24"/>
+          <w:shd w:val="clear" w:color="auto" w:fill="FFFFFF"/>
+        </w:rPr>
+        <w:t>ed to create</w:t>
+      </w:r>
+      <w:r>
+        <w:rPr>
+          <w:rFonts w:ascii="Calibri" w:hAnsi="Calibri"/>
+          <w:color w:val="000000"/>
+          <w:sz w:val="24"/>
+          <w:szCs w:val="24"/>
+          <w:shd w:val="clear" w:color="auto" w:fill="FFFFFF"/>
+        </w:rPr>
+        <w:t xml:space="preserve"> customize able reports, which can be printed, saved or exported to csv format.</w:t>
       </w:r>
       <w:r>
         <w:rPr>
@@ -4194,191 +4321,13 @@
           <w:shd w:val="clear" w:color="auto" w:fill="FFFFFF"/>
         </w:rPr>
         <w:t xml:space="preserve"> </w:t>
-      </w:r>
-      <w:r>
-        <w:rPr>
-          <w:rFonts w:ascii="Calibri" w:hAnsi="Calibri"/>
-          <w:color w:val="000000"/>
-          <w:sz w:val="24"/>
-          <w:szCs w:val="24"/>
-          <w:shd w:val="clear" w:color="auto" w:fill="FFFFFF"/>
-        </w:rPr>
-        <w:t>deals</w:t>
-      </w:r>
-      <w:r>
-        <w:rPr>
-          <w:rFonts w:ascii="Calibri" w:hAnsi="Calibri"/>
-          <w:color w:val="000000"/>
-          <w:sz w:val="24"/>
-          <w:szCs w:val="24"/>
-          <w:shd w:val="clear" w:color="auto" w:fill="FFFFFF"/>
-        </w:rPr>
-        <w:t xml:space="preserve"> with</w:t>
-      </w:r>
-      <w:r>
-        <w:rPr>
-          <w:rFonts w:ascii="Calibri" w:hAnsi="Calibri"/>
-          <w:color w:val="000000"/>
-          <w:sz w:val="24"/>
-          <w:szCs w:val="24"/>
-          <w:shd w:val="clear" w:color="auto" w:fill="FFFFFF"/>
-        </w:rPr>
-        <w:t xml:space="preserve"> </w:t>
-      </w:r>
-      <w:r>
-        <w:rPr>
-          <w:rFonts w:ascii="Calibri" w:hAnsi="Calibri"/>
-          <w:color w:val="000000"/>
-          <w:sz w:val="24"/>
-          <w:szCs w:val="24"/>
-          <w:shd w:val="clear" w:color="auto" w:fill="FFFFFF"/>
-        </w:rPr>
-        <w:t>generating metrics that compare the users registered devices and generate</w:t>
-      </w:r>
-      <w:r>
-        <w:rPr>
-          <w:rFonts w:ascii="Calibri" w:hAnsi="Calibri"/>
-          <w:color w:val="000000"/>
-          <w:sz w:val="24"/>
-          <w:szCs w:val="24"/>
-          <w:shd w:val="clear" w:color="auto" w:fill="FFFFFF"/>
-        </w:rPr>
-        <w:t xml:space="preserve"> reports</w:t>
-      </w:r>
-      <w:r>
-        <w:rPr>
-          <w:rFonts w:ascii="Calibri" w:hAnsi="Calibri"/>
-          <w:color w:val="000000"/>
-          <w:sz w:val="24"/>
-          <w:szCs w:val="24"/>
-          <w:shd w:val="clear" w:color="auto" w:fill="FFFFFF"/>
-        </w:rPr>
-        <w:t xml:space="preserve"> using this information.</w:t>
-      </w:r>
-      <w:r>
-        <w:rPr>
-          <w:rFonts w:ascii="Calibri" w:hAnsi="Calibri"/>
-          <w:color w:val="000000"/>
-          <w:sz w:val="24"/>
-          <w:szCs w:val="24"/>
-          <w:shd w:val="clear" w:color="auto" w:fill="FFFFFF"/>
-        </w:rPr>
-        <w:t xml:space="preserve"> A unique</w:t>
-      </w:r>
-      <w:r>
-        <w:rPr>
-          <w:rFonts w:ascii="Calibri" w:hAnsi="Calibri"/>
-          <w:color w:val="000000"/>
-          <w:sz w:val="24"/>
-          <w:szCs w:val="24"/>
-          <w:shd w:val="clear" w:color="auto" w:fill="FFFFFF"/>
-        </w:rPr>
-        <w:t xml:space="preserve"> identifier</w:t>
-      </w:r>
-      <w:r>
-        <w:rPr>
-          <w:rFonts w:ascii="Calibri" w:hAnsi="Calibri"/>
-          <w:color w:val="000000"/>
-          <w:sz w:val="24"/>
-          <w:szCs w:val="24"/>
-          <w:shd w:val="clear" w:color="auto" w:fill="FFFFFF"/>
-        </w:rPr>
-        <w:t xml:space="preserve"> will be used </w:t>
-      </w:r>
-      <w:r>
-        <w:rPr>
-          <w:rFonts w:ascii="Calibri" w:hAnsi="Calibri"/>
-          <w:color w:val="000000"/>
-          <w:sz w:val="24"/>
-          <w:szCs w:val="24"/>
-          <w:shd w:val="clear" w:color="auto" w:fill="FFFFFF"/>
-        </w:rPr>
-        <w:t>to</w:t>
-      </w:r>
-      <w:r>
-        <w:rPr>
-          <w:rFonts w:ascii="Calibri" w:hAnsi="Calibri"/>
-          <w:color w:val="000000"/>
-          <w:sz w:val="24"/>
-          <w:szCs w:val="24"/>
-          <w:shd w:val="clear" w:color="auto" w:fill="FFFFFF"/>
-        </w:rPr>
-        <w:t xml:space="preserve"> k</w:t>
-      </w:r>
-      <w:r>
-        <w:rPr>
-          <w:rFonts w:ascii="Calibri" w:hAnsi="Calibri"/>
-          <w:color w:val="000000"/>
-          <w:sz w:val="24"/>
-          <w:szCs w:val="24"/>
-          <w:shd w:val="clear" w:color="auto" w:fill="FFFFFF"/>
-        </w:rPr>
-        <w:t>eep</w:t>
-      </w:r>
-      <w:r>
-        <w:rPr>
-          <w:rFonts w:ascii="Calibri" w:hAnsi="Calibri"/>
-          <w:color w:val="000000"/>
-          <w:sz w:val="24"/>
-          <w:szCs w:val="24"/>
-          <w:shd w:val="clear" w:color="auto" w:fill="FFFFFF"/>
-        </w:rPr>
-        <w:t xml:space="preserve"> track of</w:t>
-      </w:r>
-      <w:r>
-        <w:rPr>
-          <w:rFonts w:ascii="Calibri" w:hAnsi="Calibri"/>
-          <w:color w:val="000000"/>
-          <w:sz w:val="24"/>
-          <w:szCs w:val="24"/>
-          <w:shd w:val="clear" w:color="auto" w:fill="FFFFFF"/>
-        </w:rPr>
-        <w:t xml:space="preserve"> user</w:t>
-      </w:r>
-      <w:r>
-        <w:rPr>
-          <w:rFonts w:ascii="Calibri" w:hAnsi="Calibri"/>
-          <w:color w:val="000000"/>
-          <w:sz w:val="24"/>
-          <w:szCs w:val="24"/>
-          <w:shd w:val="clear" w:color="auto" w:fill="FFFFFF"/>
-        </w:rPr>
-        <w:t xml:space="preserve"> </w:t>
-      </w:r>
-      <w:r>
-        <w:rPr>
-          <w:rFonts w:ascii="Calibri" w:hAnsi="Calibri"/>
-          <w:color w:val="000000"/>
-          <w:sz w:val="24"/>
-          <w:szCs w:val="24"/>
-          <w:shd w:val="clear" w:color="auto" w:fill="FFFFFF"/>
-        </w:rPr>
-        <w:t>specific</w:t>
-      </w:r>
-      <w:r>
-        <w:rPr>
-          <w:rFonts w:ascii="Calibri" w:hAnsi="Calibri"/>
-          <w:color w:val="000000"/>
-          <w:sz w:val="24"/>
-          <w:szCs w:val="24"/>
-          <w:shd w:val="clear" w:color="auto" w:fill="FFFFFF"/>
-        </w:rPr>
-        <w:t xml:space="preserve"> information</w:t>
-      </w:r>
-      <w:r>
-        <w:rPr>
-          <w:rFonts w:ascii="Calibri" w:hAnsi="Calibri"/>
-          <w:color w:val="000000"/>
-          <w:sz w:val="24"/>
-          <w:szCs w:val="24"/>
-          <w:shd w:val="clear" w:color="auto" w:fill="FFFFFF"/>
-        </w:rPr>
-        <w:t xml:space="preserve">. </w:t>
       </w:r>
     </w:p>
     <w:p>
       <w:pPr>
-        <w:ind w:left="720"/>
+        <w:pStyle w:val="ListParagraph"/>
+        <w:spacing w:before="240"/>
+        <w:jc w:val="both"/>
         <w:rPr>
           <w:rFonts w:ascii="Calibri" w:hAnsi="Calibri"/>
           <w:color w:val="000000"/>
@@ -4390,35 +4339,8 @@
     </w:p>
     <w:p>
       <w:pPr>
-        <w:pStyle w:val="Heading2"/>
-        <w:numPr>
-          <w:ilvl w:val="1"/>
-          <w:numId w:val="24"/>
-        </w:numPr>
-        <w:tabs>
-          <w:tab w:val="left" w:pos="720"/>
-          <w:tab w:val="left" w:pos="900"/>
-          <w:tab w:val="left" w:pos="990"/>
-        </w:tabs>
-        <w:ind w:left="1260" w:hanging="540"/>
-        <w:rPr>
-          <w:sz w:val="28"/>
-          <w:szCs w:val="28"/>
-        </w:rPr>
-      </w:pPr>
-      <w:bookmarkStart w:id="15" w:name="_Toc445316489"/>
-      <w:r>
-        <w:rPr>
-          <w:sz w:val="28"/>
-          <w:szCs w:val="28"/>
-        </w:rPr>
-        <w:t>Report Generation</w:t>
-      </w:r>
-      <w:bookmarkEnd w:id="15"/>
-    </w:p>
-    <w:p>
-      <w:pPr>
         <w:pStyle w:val="ListParagraph"/>
+        <w:spacing w:before="240"/>
         <w:jc w:val="both"/>
         <w:rPr>
           <w:rFonts w:ascii="Calibri" w:hAnsi="Calibri"/>
@@ -4428,65 +4350,27 @@
           <w:shd w:val="clear" w:color="auto" w:fill="FFFFFF"/>
         </w:rPr>
       </w:pPr>
-      <w:r>
-        <w:rPr>
-          <w:rFonts w:ascii="Calibri" w:hAnsi="Calibri"/>
-          <w:color w:val="000000"/>
-          <w:sz w:val="24"/>
-          <w:szCs w:val="24"/>
-          <w:shd w:val="clear" w:color="auto" w:fill="FFFFFF"/>
-        </w:rPr>
-        <w:t>Al</w:t>
-      </w:r>
-      <w:r>
-        <w:rPr>
-          <w:rFonts w:ascii="Calibri" w:hAnsi="Calibri"/>
-          <w:color w:val="000000"/>
-          <w:sz w:val="24"/>
-          <w:szCs w:val="24"/>
-          <w:shd w:val="clear" w:color="auto" w:fill="FFFFFF"/>
-        </w:rPr>
-        <w:t xml:space="preserve">l the collected metrics can be </w:t>
-      </w:r>
-      <w:r>
-        <w:rPr>
-          <w:rFonts w:ascii="Calibri" w:hAnsi="Calibri"/>
-          <w:color w:val="000000"/>
-          <w:sz w:val="24"/>
-          <w:szCs w:val="24"/>
-          <w:shd w:val="clear" w:color="auto" w:fill="FFFFFF"/>
-        </w:rPr>
-        <w:t>u</w:t>
-      </w:r>
-      <w:r>
-        <w:rPr>
-          <w:rFonts w:ascii="Calibri" w:hAnsi="Calibri"/>
-          <w:color w:val="000000"/>
-          <w:sz w:val="24"/>
-          <w:szCs w:val="24"/>
-          <w:shd w:val="clear" w:color="auto" w:fill="FFFFFF"/>
-        </w:rPr>
-        <w:t>s</w:t>
-      </w:r>
-      <w:r>
-        <w:rPr>
-          <w:rFonts w:ascii="Calibri" w:hAnsi="Calibri"/>
-          <w:color w:val="000000"/>
-          <w:sz w:val="24"/>
-          <w:szCs w:val="24"/>
-          <w:shd w:val="clear" w:color="auto" w:fill="FFFFFF"/>
-        </w:rPr>
-        <w:t>ed to create</w:t>
-      </w:r>
-      <w:r>
-        <w:rPr>
-          <w:rFonts w:ascii="Calibri" w:hAnsi="Calibri"/>
-          <w:color w:val="000000"/>
-          <w:sz w:val="24"/>
-          <w:szCs w:val="24"/>
-          <w:shd w:val="clear" w:color="auto" w:fill="FFFFFF"/>
-        </w:rPr>
-        <w:t xml:space="preserve"> customize able reports, which can be printed, saved or exported to csv format.</w:t>
+      <w:bookmarkStart w:id="14" w:name="_GoBack"/>
+      <w:bookmarkEnd w:id="14"/>
+      <w:r>
+        <w:rPr>
+          <w:rFonts w:ascii="Calibri" w:hAnsi="Calibri"/>
+          <w:color w:val="000000"/>
+          <w:sz w:val="24"/>
+          <w:szCs w:val="24"/>
+          <w:shd w:val="clear" w:color="auto" w:fill="FFFFFF"/>
+        </w:rPr>
+        <w:t xml:space="preserve">JasperReports </w:t>
+      </w:r>
+      <w:r>
+        <w:rPr>
+          <w:rFonts w:ascii="Calibri" w:hAnsi="Calibri"/>
+          <w:color w:val="000000"/>
+          <w:sz w:val="24"/>
+          <w:szCs w:val="24"/>
+          <w:shd w:val="clear" w:color="auto" w:fill="FFFFFF"/>
+        </w:rPr>
+        <w:tab/>
       </w:r>
     </w:p>
     <w:p>
@@ -4557,11 +4441,12 @@
         </w:numPr>
         <w:spacing w:after="240"/>
       </w:pPr>
-      <w:bookmarkStart w:id="16" w:name="_Toc445316490"/>
-      <w:r>
+      <w:bookmarkStart w:id="15" w:name="_Toc445325763"/>
+      <w:r>
+        <w:lastRenderedPageBreak/>
         <w:t>User Interface Design</w:t>
       </w:r>
-      <w:bookmarkEnd w:id="16"/>
+      <w:bookmarkEnd w:id="15"/>
     </w:p>
     <w:p>
       <w:pPr>
@@ -4576,7 +4461,7 @@
           <w:szCs w:val="28"/>
         </w:rPr>
       </w:pPr>
-      <w:bookmarkStart w:id="17" w:name="_Toc445316491"/>
+      <w:bookmarkStart w:id="16" w:name="_Toc445325764"/>
       <w:r>
         <w:rPr>
           <w:sz w:val="28"/>
@@ -4584,7 +4469,7 @@
         </w:rPr>
         <w:t>Home Page</w:t>
       </w:r>
-      <w:bookmarkEnd w:id="17"/>
+      <w:bookmarkEnd w:id="16"/>
     </w:p>
     <w:p>
       <w:pPr>
@@ -4738,12 +4623,12 @@
         </w:numPr>
         <w:ind w:left="270" w:hanging="270"/>
       </w:pPr>
-      <w:bookmarkStart w:id="18" w:name="_Toc445316492"/>
+      <w:bookmarkStart w:id="17" w:name="_Toc445325765"/>
       <w:r>
         <w:lastRenderedPageBreak/>
         <w:t>Database Design</w:t>
       </w:r>
-      <w:bookmarkEnd w:id="18"/>
+      <w:bookmarkEnd w:id="17"/>
     </w:p>
     <w:p>
       <w:pPr>
@@ -6422,23 +6307,13 @@
                 <w:szCs w:val="24"/>
               </w:rPr>
             </w:pPr>
-            <w:proofErr w:type="spellStart"/>
             <w:r>
               <w:rPr>
                 <w:rFonts w:asciiTheme="majorHAnsi" w:eastAsia="Times New Roman" w:hAnsiTheme="majorHAnsi" w:cs="Arial"/>
                 <w:color w:val="000000"/>
                 <w:szCs w:val="24"/>
               </w:rPr>
-              <w:t>ip</w:t>
-            </w:r>
-            <w:proofErr w:type="spellEnd"/>
-            <w:r>
-              <w:rPr>
-                <w:rFonts w:asciiTheme="majorHAnsi" w:eastAsia="Times New Roman" w:hAnsiTheme="majorHAnsi" w:cs="Arial"/>
-                <w:color w:val="000000"/>
-                <w:szCs w:val="24"/>
-              </w:rPr>
-              <w:t xml:space="preserve"> address of the user</w:t>
+              <w:t>ip address of the user</w:t>
             </w:r>
           </w:p>
         </w:tc>
@@ -6545,18 +6420,8 @@
                 <w:color w:val="000000"/>
                 <w:szCs w:val="24"/>
               </w:rPr>
-              <w:t xml:space="preserve">number of processors on the user </w:t>
-            </w:r>
-            <w:proofErr w:type="spellStart"/>
-            <w:r>
-              <w:rPr>
-                <w:rFonts w:asciiTheme="majorHAnsi" w:eastAsia="Times New Roman" w:hAnsiTheme="majorHAnsi" w:cs="Arial"/>
-                <w:color w:val="000000"/>
-                <w:szCs w:val="24"/>
-              </w:rPr>
-              <w:t>cpu</w:t>
-            </w:r>
-            <w:proofErr w:type="spellEnd"/>
+              <w:t>number of processors on the user cpu</w:t>
+            </w:r>
           </w:p>
         </w:tc>
       </w:tr>
@@ -6662,18 +6527,8 @@
                 <w:color w:val="000000"/>
                 <w:szCs w:val="24"/>
               </w:rPr>
-              <w:t xml:space="preserve">memory size of the user </w:t>
-            </w:r>
-            <w:proofErr w:type="spellStart"/>
-            <w:r>
-              <w:rPr>
-                <w:rFonts w:asciiTheme="majorHAnsi" w:eastAsia="Times New Roman" w:hAnsiTheme="majorHAnsi" w:cs="Arial"/>
-                <w:color w:val="000000"/>
-                <w:szCs w:val="24"/>
-              </w:rPr>
-              <w:t>cpu</w:t>
-            </w:r>
-            <w:proofErr w:type="spellEnd"/>
+              <w:t>memory size of the user cpu</w:t>
+            </w:r>
           </w:p>
         </w:tc>
       </w:tr>
@@ -6779,18 +6634,8 @@
                 <w:color w:val="000000"/>
                 <w:szCs w:val="24"/>
               </w:rPr>
-              <w:t xml:space="preserve">speed of the user </w:t>
-            </w:r>
-            <w:proofErr w:type="spellStart"/>
-            <w:r>
-              <w:rPr>
-                <w:rFonts w:asciiTheme="majorHAnsi" w:eastAsia="Times New Roman" w:hAnsiTheme="majorHAnsi" w:cs="Arial"/>
-                <w:color w:val="000000"/>
-                <w:szCs w:val="24"/>
-              </w:rPr>
-              <w:t>cpu</w:t>
-            </w:r>
-            <w:proofErr w:type="spellEnd"/>
+              <w:t>speed of the user cpu</w:t>
+            </w:r>
           </w:p>
         </w:tc>
       </w:tr>
@@ -6896,18 +6741,8 @@
                 <w:color w:val="000000"/>
                 <w:szCs w:val="24"/>
               </w:rPr>
-              <w:t xml:space="preserve">clock speed of the user </w:t>
-            </w:r>
-            <w:proofErr w:type="spellStart"/>
-            <w:r>
-              <w:rPr>
-                <w:rFonts w:asciiTheme="majorHAnsi" w:eastAsia="Times New Roman" w:hAnsiTheme="majorHAnsi" w:cs="Arial"/>
-                <w:color w:val="000000"/>
-                <w:szCs w:val="24"/>
-              </w:rPr>
-              <w:t>cpu</w:t>
-            </w:r>
-            <w:proofErr w:type="spellEnd"/>
+              <w:t>clock speed of the user cpu</w:t>
+            </w:r>
           </w:p>
         </w:tc>
       </w:tr>
@@ -7013,18 +6848,8 @@
                 <w:color w:val="000000"/>
                 <w:szCs w:val="24"/>
               </w:rPr>
-              <w:t xml:space="preserve">number of threads running on the </w:t>
-            </w:r>
-            <w:proofErr w:type="spellStart"/>
-            <w:r>
-              <w:rPr>
-                <w:rFonts w:asciiTheme="majorHAnsi" w:eastAsia="Times New Roman" w:hAnsiTheme="majorHAnsi" w:cs="Arial"/>
-                <w:color w:val="000000"/>
-                <w:szCs w:val="24"/>
-              </w:rPr>
-              <w:t>cpu</w:t>
-            </w:r>
-            <w:proofErr w:type="spellEnd"/>
+              <w:t>number of threads running on the cpu</w:t>
+            </w:r>
           </w:p>
         </w:tc>
       </w:tr>
@@ -7130,18 +6955,8 @@
                 <w:color w:val="000000"/>
                 <w:szCs w:val="24"/>
               </w:rPr>
-              <w:t xml:space="preserve">amount of cache available on </w:t>
-            </w:r>
-            <w:proofErr w:type="spellStart"/>
-            <w:r>
-              <w:rPr>
-                <w:rFonts w:asciiTheme="majorHAnsi" w:eastAsia="Times New Roman" w:hAnsiTheme="majorHAnsi" w:cs="Arial"/>
-                <w:color w:val="000000"/>
-                <w:szCs w:val="24"/>
-              </w:rPr>
-              <w:t>cpu</w:t>
-            </w:r>
-            <w:proofErr w:type="spellEnd"/>
+              <w:t>amount of cache available on cpu</w:t>
+            </w:r>
           </w:p>
         </w:tc>
       </w:tr>
@@ -7161,12 +6976,12 @@
           <w:numId w:val="25"/>
         </w:numPr>
       </w:pPr>
-      <w:bookmarkStart w:id="19" w:name="_Toc445316493"/>
+      <w:bookmarkStart w:id="18" w:name="_Toc445325766"/>
       <w:r>
         <w:lastRenderedPageBreak/>
         <w:t>Future Scope</w:t>
       </w:r>
-      <w:bookmarkEnd w:id="19"/>
+      <w:bookmarkEnd w:id="18"/>
     </w:p>
     <w:p>
       <w:pPr>
@@ -7187,28 +7002,73 @@
           <w:szCs w:val="28"/>
         </w:rPr>
       </w:pPr>
-      <w:bookmarkStart w:id="20" w:name="_Toc445316494"/>
       <w:r>
         <w:rPr>
           <w:sz w:val="28"/>
           <w:szCs w:val="28"/>
         </w:rPr>
-        <w:t>Storage o</w:t>
-      </w:r>
+        <w:t xml:space="preserve"> </w:t>
+      </w:r>
+      <w:bookmarkStart w:id="19" w:name="_Toc445325767"/>
       <w:r>
         <w:rPr>
           <w:sz w:val="28"/>
           <w:szCs w:val="28"/>
         </w:rPr>
-        <w:t>f User profiles</w:t>
-      </w:r>
-      <w:bookmarkEnd w:id="20"/>
+        <w:t>Storage o</w:t>
+      </w:r>
       <w:r>
         <w:rPr>
           <w:sz w:val="28"/>
           <w:szCs w:val="28"/>
         </w:rPr>
+        <w:t>f User profiles</w:t>
+      </w:r>
+      <w:bookmarkEnd w:id="19"/>
+      <w:r>
+        <w:rPr>
+          <w:sz w:val="28"/>
+          <w:szCs w:val="28"/>
+        </w:rPr>
         <w:t xml:space="preserve"> </w:t>
+      </w:r>
+    </w:p>
+    <w:p>
+      <w:pPr>
+        <w:pStyle w:val="ListParagraph"/>
+        <w:ind w:left="375"/>
+        <w:jc w:val="both"/>
+        <w:rPr>
+          <w:rFonts w:ascii="Calibri" w:hAnsi="Calibri"/>
+          <w:color w:val="000000"/>
+          <w:sz w:val="24"/>
+          <w:szCs w:val="24"/>
+          <w:shd w:val="clear" w:color="auto" w:fill="FFFFFF"/>
+        </w:rPr>
+      </w:pPr>
+    </w:p>
+    <w:p>
+      <w:pPr>
+        <w:pStyle w:val="ListParagraph"/>
+        <w:ind w:left="375"/>
+        <w:jc w:val="both"/>
+        <w:rPr>
+          <w:rFonts w:ascii="Calibri" w:hAnsi="Calibri"/>
+          <w:color w:val="000000"/>
+          <w:sz w:val="24"/>
+          <w:szCs w:val="24"/>
+          <w:shd w:val="clear" w:color="auto" w:fill="FFFFFF"/>
+        </w:rPr>
+      </w:pPr>
+      <w:r>
+        <w:rPr>
+          <w:rFonts w:ascii="Calibri" w:hAnsi="Calibri"/>
+          <w:color w:val="000000"/>
+          <w:sz w:val="24"/>
+          <w:szCs w:val="24"/>
+          <w:shd w:val="clear" w:color="auto" w:fill="FFFFFF"/>
+        </w:rPr>
+        <w:t xml:space="preserve">This module deals with generating metrics that compare the users registered devices and generate reports using this information. A unique identifier will be used to keep track of user specific information. </w:t>
       </w:r>
     </w:p>
     <w:p>
@@ -7252,7 +7112,7 @@
           <w:szCs w:val="24"/>
         </w:rPr>
       </w:pPr>
-      <w:bookmarkStart w:id="21" w:name="_Toc445316495"/>
+      <w:bookmarkStart w:id="20" w:name="_Toc445325768"/>
       <w:r>
         <w:rPr>
           <w:sz w:val="28"/>
@@ -7260,7 +7120,7 @@
         </w:rPr>
         <w:t>Latest Software Version</w:t>
       </w:r>
-      <w:bookmarkEnd w:id="21"/>
+      <w:bookmarkEnd w:id="20"/>
     </w:p>
     <w:p>
       <w:pPr>
@@ -7344,7 +7204,7 @@
           <w:b/>
         </w:rPr>
       </w:pPr>
-      <w:bookmarkStart w:id="22" w:name="_Toc445316496"/>
+      <w:bookmarkStart w:id="21" w:name="_Toc445325769"/>
       <w:r>
         <w:rPr>
           <w:b/>
@@ -7367,7 +7227,7 @@
         </w:rPr>
         <w:t xml:space="preserve"> A: Acronyms and Abbreviations</w:t>
       </w:r>
-      <w:bookmarkEnd w:id="22"/>
+      <w:bookmarkEnd w:id="21"/>
     </w:p>
     <w:tbl>
       <w:tblPr>
@@ -7662,7 +7522,7 @@
           <w:sz w:val="44"/>
         </w:rPr>
       </w:pPr>
-      <w:bookmarkStart w:id="23" w:name="_Toc445316497"/>
+      <w:bookmarkStart w:id="22" w:name="_Toc445325770"/>
       <w:r>
         <w:rPr>
           <w:b/>
@@ -7706,7 +7566,7 @@
         </w:rPr>
         <w:t>Tools</w:t>
       </w:r>
-      <w:bookmarkEnd w:id="23"/>
+      <w:bookmarkEnd w:id="22"/>
     </w:p>
     <w:p/>
     <w:p/>
@@ -8040,7 +7900,6 @@
               </w:rPr>
               <w:t xml:space="preserve"> </w:t>
             </w:r>
-            <w:proofErr w:type="spellStart"/>
             <w:r>
               <w:rPr>
                 <w:sz w:val="24"/>
@@ -8048,7 +7907,6 @@
               </w:rPr>
               <w:t>i</w:t>
             </w:r>
-            <w:proofErr w:type="spellEnd"/>
           </w:p>
         </w:tc>
         <w:tc>
@@ -8222,19 +8080,8 @@
                 <w:sz w:val="24"/>
                 <w:szCs w:val="24"/>
               </w:rPr>
-              <w:t xml:space="preserve">Tortoise </w:t>
-            </w:r>
-            <w:proofErr w:type="spellStart"/>
-            <w:r>
-              <w:rPr>
-                <w:b w:val="0"/>
-                <w:bCs w:val="0"/>
-                <w:sz w:val="24"/>
-                <w:szCs w:val="24"/>
-              </w:rPr>
-              <w:t>git</w:t>
-            </w:r>
-            <w:proofErr w:type="spellEnd"/>
+              <w:t>Tortoise git</w:t>
+            </w:r>
           </w:p>
         </w:tc>
         <w:tc>
@@ -8300,17 +8147,8 @@
                 <w:sz w:val="24"/>
                 <w:szCs w:val="24"/>
               </w:rPr>
-              <w:t xml:space="preserve">User Interface for operating </w:t>
-            </w:r>
-            <w:proofErr w:type="spellStart"/>
-            <w:r>
-              <w:rPr>
-                <w:sz w:val="24"/>
-                <w:szCs w:val="24"/>
-              </w:rPr>
-              <w:t>Git</w:t>
-            </w:r>
-            <w:proofErr w:type="spellEnd"/>
+              <w:t>User Interface for operating Git</w:t>
+            </w:r>
           </w:p>
         </w:tc>
       </w:tr>
@@ -8335,7 +8173,6 @@
                 <w:szCs w:val="24"/>
               </w:rPr>
             </w:pPr>
-            <w:proofErr w:type="spellStart"/>
             <w:r>
               <w:rPr>
                 <w:b w:val="0"/>
@@ -8343,17 +8180,7 @@
                 <w:sz w:val="24"/>
                 <w:szCs w:val="24"/>
               </w:rPr>
-              <w:t>Git</w:t>
-            </w:r>
-            <w:proofErr w:type="spellEnd"/>
-            <w:r>
-              <w:rPr>
-                <w:b w:val="0"/>
-                <w:bCs w:val="0"/>
-                <w:sz w:val="24"/>
-                <w:szCs w:val="24"/>
-              </w:rPr>
-              <w:t xml:space="preserve"> hub</w:t>
+              <w:t>Git hub</w:t>
             </w:r>
           </w:p>
         </w:tc>
@@ -12395,7 +12222,7 @@
 </file>
 
 <file path=customXml/itemProps1.xml><?xml version="1.0" encoding="utf-8"?>
-<ds:datastoreItem xmlns:ds="http://schemas.openxmlformats.org/officeDocument/2006/customXml" ds:itemID="{514C8F38-1985-4854-A268-6F91BDB77003}">
+<ds:datastoreItem xmlns:ds="http://schemas.openxmlformats.org/officeDocument/2006/customXml" ds:itemID="{1CE64DAA-91DC-4F77-9E8C-5FA12B741ABC}">
   <ds:schemaRefs>
     <ds:schemaRef ds:uri="http://schemas.openxmlformats.org/officeDocument/2006/bibliography"/>
   </ds:schemaRefs>

</xml_diff>

<commit_message>
Changed the sequence of use case diagrams
</commit_message>
<xml_diff>
--- a/Documents/Design Document.docx
+++ b/Documents/Design Document.docx
@@ -53,7 +53,6 @@
           <w:szCs w:val="40"/>
         </w:rPr>
       </w:pPr>
-      <w:proofErr w:type="spellStart"/>
       <w:r>
         <w:rPr>
           <w:rFonts w:ascii="Times New Roman" w:eastAsia="Times New Roman" w:hAnsi="Times New Roman" w:cs="Times New Roman"/>
@@ -61,17 +60,7 @@
           <w:sz w:val="40"/>
           <w:szCs w:val="40"/>
         </w:rPr>
-        <w:t>SysAnatomy</w:t>
-      </w:r>
-      <w:proofErr w:type="spellEnd"/>
-      <w:r>
-        <w:rPr>
-          <w:rFonts w:ascii="Times New Roman" w:eastAsia="Times New Roman" w:hAnsi="Times New Roman" w:cs="Times New Roman"/>
-          <w:b/>
-          <w:sz w:val="40"/>
-          <w:szCs w:val="40"/>
-        </w:rPr>
-        <w:t>:</w:t>
+        <w:t>SysAnatomy:</w:t>
       </w:r>
       <w:r>
         <w:rPr>
@@ -3972,29 +3961,7 @@
           <w:szCs w:val="24"/>
           <w:shd w:val="clear" w:color="auto" w:fill="FFFFFF"/>
         </w:rPr>
-        <w:t xml:space="preserve"> </w:t>
-      </w:r>
-      <w:proofErr w:type="gramStart"/>
-      <w:r>
-        <w:rPr>
-          <w:rFonts w:ascii="Calibri" w:hAnsi="Calibri"/>
-          <w:color w:val="000000"/>
-          <w:sz w:val="24"/>
-          <w:szCs w:val="24"/>
-          <w:shd w:val="clear" w:color="auto" w:fill="FFFFFF"/>
-        </w:rPr>
-        <w:t>Spring</w:t>
-      </w:r>
-      <w:proofErr w:type="gramEnd"/>
-      <w:r>
-        <w:rPr>
-          <w:rFonts w:ascii="Calibri" w:hAnsi="Calibri"/>
-          <w:color w:val="000000"/>
-          <w:sz w:val="24"/>
-          <w:szCs w:val="24"/>
-          <w:shd w:val="clear" w:color="auto" w:fill="FFFFFF"/>
-        </w:rPr>
-        <w:t xml:space="preserve"> and</w:t>
+        <w:t xml:space="preserve"> Spring and</w:t>
       </w:r>
       <w:r>
         <w:rPr>
@@ -4138,10 +4105,96 @@
       </w:r>
     </w:p>
     <w:p>
+      <w:pPr>
+        <w:jc w:val="center"/>
+      </w:pPr>
       <w:r>
         <w:rPr>
           <w:noProof/>
         </w:rPr>
+        <w:drawing>
+          <wp:inline distT="0" distB="0" distL="0" distR="0" wp14:anchorId="0FFA71AE" wp14:editId="15E7CDEC">
+            <wp:extent cx="5943600" cy="6602819"/>
+            <wp:effectExtent l="0" t="0" r="0" b="7620"/>
+            <wp:docPr id="5" name="Picture 5" descr="C:\Users\Saranya\Downloads\4.jpg"/>
+            <wp:cNvGraphicFramePr>
+              <a:graphicFrameLocks xmlns:a="http://schemas.openxmlformats.org/drawingml/2006/main" noChangeAspect="1"/>
+            </wp:cNvGraphicFramePr>
+            <a:graphic xmlns:a="http://schemas.openxmlformats.org/drawingml/2006/main">
+              <a:graphicData uri="http://schemas.openxmlformats.org/drawingml/2006/picture">
+                <pic:pic xmlns:pic="http://schemas.openxmlformats.org/drawingml/2006/picture">
+                  <pic:nvPicPr>
+                    <pic:cNvPr id="0" name="Picture 2" descr="C:\Users\Saranya\Downloads\4.jpg"/>
+                    <pic:cNvPicPr>
+                      <a:picLocks noChangeAspect="1" noChangeArrowheads="1"/>
+                    </pic:cNvPicPr>
+                  </pic:nvPicPr>
+                  <pic:blipFill>
+                    <a:blip r:embed="rId10">
+                      <a:extLst>
+                        <a:ext uri="{28A0092B-C50C-407E-A947-70E740481C1C}">
+                          <a14:useLocalDpi xmlns:a14="http://schemas.microsoft.com/office/drawing/2010/main" val="0"/>
+                        </a:ext>
+                      </a:extLst>
+                    </a:blip>
+                    <a:srcRect/>
+                    <a:stretch>
+                      <a:fillRect/>
+                    </a:stretch>
+                  </pic:blipFill>
+                  <pic:spPr bwMode="auto">
+                    <a:xfrm>
+                      <a:off x="0" y="0"/>
+                      <a:ext cx="5947032" cy="6606632"/>
+                    </a:xfrm>
+                    <a:prstGeom prst="rect">
+                      <a:avLst/>
+                    </a:prstGeom>
+                    <a:noFill/>
+                    <a:ln>
+                      <a:noFill/>
+                    </a:ln>
+                  </pic:spPr>
+                </pic:pic>
+              </a:graphicData>
+            </a:graphic>
+          </wp:inline>
+        </w:drawing>
+      </w:r>
+    </w:p>
+    <w:p>
+      <w:pPr>
+        <w:jc w:val="center"/>
+      </w:pPr>
+    </w:p>
+    <w:p>
+      <w:pPr>
+        <w:jc w:val="center"/>
+      </w:pPr>
+      <w:r>
+        <w:t>Fig 4.a</w:t>
+      </w:r>
+      <w:r>
+        <w:t>: Use Case showing the interaction of Web/Application Server with the Database and end user.</w:t>
+      </w:r>
+    </w:p>
+    <w:p>
+      <w:pPr>
+        <w:ind w:left="270" w:firstLine="90"/>
+        <w:rPr>
+          <w:rFonts w:asciiTheme="majorHAnsi" w:eastAsia="Times New Roman" w:hAnsiTheme="majorHAnsi" w:cstheme="majorBidi"/>
+          <w:color w:val="2E74B5" w:themeColor="accent1" w:themeShade="BF"/>
+          <w:sz w:val="28"/>
+          <w:szCs w:val="28"/>
+        </w:rPr>
+      </w:pPr>
+    </w:p>
+    <w:p>
+      <w:r>
+        <w:rPr>
+          <w:noProof/>
+        </w:rPr>
+        <w:lastRenderedPageBreak/>
         <w:drawing>
           <wp:inline distT="0" distB="0" distL="0" distR="0">
             <wp:extent cx="5942330" cy="6528391"/>
@@ -4160,7 +4213,7 @@
                     </pic:cNvPicPr>
                   </pic:nvPicPr>
                   <pic:blipFill>
-                    <a:blip r:embed="rId10">
+                    <a:blip r:embed="rId11">
                       <a:extLst>
                         <a:ext uri="{28A0092B-C50C-407E-A947-70E740481C1C}">
                           <a14:useLocalDpi xmlns:a14="http://schemas.microsoft.com/office/drawing/2010/main" val="0"/>
@@ -4197,7 +4250,12 @@
         <w:jc w:val="center"/>
       </w:pPr>
       <w:r>
-        <w:t xml:space="preserve">Fig 4.a: </w:t>
+        <w:t>Fig 4.b</w:t>
+      </w:r>
+      <w:bookmarkStart w:id="11" w:name="_GoBack"/>
+      <w:bookmarkEnd w:id="11"/>
+      <w:r>
+        <w:t xml:space="preserve">: </w:t>
       </w:r>
       <w:r>
         <w:t>Use Case showing the interaction of Web/Application Server with the Database</w:t>
@@ -4227,87 +4285,6 @@
       <w:pPr>
         <w:jc w:val="center"/>
       </w:pPr>
-    </w:p>
-    <w:p>
-      <w:pPr>
-        <w:jc w:val="center"/>
-      </w:pPr>
-      <w:r>
-        <w:rPr>
-          <w:noProof/>
-        </w:rPr>
-        <w:lastRenderedPageBreak/>
-        <w:drawing>
-          <wp:inline distT="0" distB="0" distL="0" distR="0">
-            <wp:extent cx="5943600" cy="6602819"/>
-            <wp:effectExtent l="0" t="0" r="0" b="7620"/>
-            <wp:docPr id="5" name="Picture 5" descr="C:\Users\Saranya\Downloads\4.jpg"/>
-            <wp:cNvGraphicFramePr>
-              <a:graphicFrameLocks xmlns:a="http://schemas.openxmlformats.org/drawingml/2006/main" noChangeAspect="1"/>
-            </wp:cNvGraphicFramePr>
-            <a:graphic xmlns:a="http://schemas.openxmlformats.org/drawingml/2006/main">
-              <a:graphicData uri="http://schemas.openxmlformats.org/drawingml/2006/picture">
-                <pic:pic xmlns:pic="http://schemas.openxmlformats.org/drawingml/2006/picture">
-                  <pic:nvPicPr>
-                    <pic:cNvPr id="0" name="Picture 2" descr="C:\Users\Saranya\Downloads\4.jpg"/>
-                    <pic:cNvPicPr>
-                      <a:picLocks noChangeAspect="1" noChangeArrowheads="1"/>
-                    </pic:cNvPicPr>
-                  </pic:nvPicPr>
-                  <pic:blipFill>
-                    <a:blip r:embed="rId11">
-                      <a:extLst>
-                        <a:ext uri="{28A0092B-C50C-407E-A947-70E740481C1C}">
-                          <a14:useLocalDpi xmlns:a14="http://schemas.microsoft.com/office/drawing/2010/main" val="0"/>
-                        </a:ext>
-                      </a:extLst>
-                    </a:blip>
-                    <a:srcRect/>
-                    <a:stretch>
-                      <a:fillRect/>
-                    </a:stretch>
-                  </pic:blipFill>
-                  <pic:spPr bwMode="auto">
-                    <a:xfrm>
-                      <a:off x="0" y="0"/>
-                      <a:ext cx="5947032" cy="6606632"/>
-                    </a:xfrm>
-                    <a:prstGeom prst="rect">
-                      <a:avLst/>
-                    </a:prstGeom>
-                    <a:noFill/>
-                    <a:ln>
-                      <a:noFill/>
-                    </a:ln>
-                  </pic:spPr>
-                </pic:pic>
-              </a:graphicData>
-            </a:graphic>
-          </wp:inline>
-        </w:drawing>
-      </w:r>
-    </w:p>
-    <w:p>
-      <w:pPr>
-        <w:jc w:val="center"/>
-      </w:pPr>
-    </w:p>
-    <w:p>
-      <w:pPr>
-        <w:jc w:val="center"/>
-      </w:pPr>
-      <w:r>
-        <w:t xml:space="preserve">Fig 4.b: </w:t>
-      </w:r>
-      <w:r>
-        <w:t>Use Case showing the interaction of Web/Application Server with the Database</w:t>
-      </w:r>
-      <w:r>
-        <w:t xml:space="preserve"> and</w:t>
-      </w:r>
-      <w:r>
-        <w:t xml:space="preserve"> end user.</w:t>
-      </w:r>
     </w:p>
     <w:p>
       <w:pPr>
@@ -4324,7 +4301,7 @@
           <w:b/>
         </w:rPr>
       </w:pPr>
-      <w:bookmarkStart w:id="11" w:name="_Toc445392692"/>
+      <w:bookmarkStart w:id="12" w:name="_Toc445392692"/>
       <w:r>
         <w:rPr>
           <w:b/>
@@ -4332,7 +4309,7 @@
         <w:lastRenderedPageBreak/>
         <w:t>Internal Design</w:t>
       </w:r>
-      <w:bookmarkEnd w:id="11"/>
+      <w:bookmarkEnd w:id="12"/>
     </w:p>
     <w:p>
       <w:pPr>
@@ -4349,7 +4326,7 @@
           <w:sz w:val="28"/>
         </w:rPr>
       </w:pPr>
-      <w:bookmarkStart w:id="12" w:name="_Toc445392693"/>
+      <w:bookmarkStart w:id="13" w:name="_Toc445392693"/>
       <w:r>
         <w:rPr>
           <w:sz w:val="28"/>
@@ -4368,7 +4345,7 @@
         </w:rPr>
         <w:t xml:space="preserve"> Requirements</w:t>
       </w:r>
-      <w:bookmarkEnd w:id="12"/>
+      <w:bookmarkEnd w:id="13"/>
     </w:p>
     <w:tbl>
       <w:tblPr>
@@ -4752,14 +4729,14 @@
           <w:sz w:val="28"/>
         </w:rPr>
       </w:pPr>
-      <w:bookmarkStart w:id="13" w:name="_Toc445392694"/>
+      <w:bookmarkStart w:id="14" w:name="_Toc445392694"/>
       <w:r>
         <w:rPr>
           <w:sz w:val="28"/>
         </w:rPr>
         <w:t>Development Environment</w:t>
       </w:r>
-      <w:bookmarkEnd w:id="13"/>
+      <w:bookmarkEnd w:id="14"/>
     </w:p>
     <w:tbl>
       <w:tblPr>
@@ -5049,21 +5026,7 @@
               <w:rPr>
                 <w:sz w:val="28"/>
               </w:rPr>
-              <w:t xml:space="preserve">Deploy in a Web/ Application Server like </w:t>
-            </w:r>
-            <w:proofErr w:type="spellStart"/>
-            <w:r>
-              <w:rPr>
-                <w:sz w:val="28"/>
-              </w:rPr>
-              <w:t>JBoss</w:t>
-            </w:r>
-            <w:proofErr w:type="spellEnd"/>
-            <w:r>
-              <w:rPr>
-                <w:sz w:val="28"/>
-              </w:rPr>
-              <w:t xml:space="preserve"> or Apache Tomcat</w:t>
+              <w:t>Deploy in a Web/ Application Server like JBoss or Apache Tomcat</w:t>
             </w:r>
           </w:p>
         </w:tc>
@@ -5095,14 +5058,14 @@
           <w:sz w:val="28"/>
         </w:rPr>
       </w:pPr>
-      <w:bookmarkStart w:id="14" w:name="_Toc445392695"/>
+      <w:bookmarkStart w:id="15" w:name="_Toc445392695"/>
       <w:r>
         <w:rPr>
           <w:sz w:val="28"/>
         </w:rPr>
         <w:t>Proposed Components</w:t>
       </w:r>
-      <w:bookmarkEnd w:id="14"/>
+      <w:bookmarkEnd w:id="15"/>
     </w:p>
     <w:p>
       <w:pPr>
@@ -5127,7 +5090,7 @@
         </w:rPr>
         <w:t xml:space="preserve"> </w:t>
       </w:r>
-      <w:bookmarkStart w:id="15" w:name="_Toc445392696"/>
+      <w:bookmarkStart w:id="16" w:name="_Toc445392696"/>
       <w:r>
         <w:rPr>
           <w:sz w:val="24"/>
@@ -5135,7 +5098,7 @@
         </w:rPr>
         <w:t>Process Specific Data</w:t>
       </w:r>
-      <w:bookmarkEnd w:id="15"/>
+      <w:bookmarkEnd w:id="16"/>
     </w:p>
     <w:p>
       <w:pPr>
@@ -5567,7 +5530,7 @@
         <w:lastRenderedPageBreak/>
         <w:t xml:space="preserve"> </w:t>
       </w:r>
-      <w:bookmarkStart w:id="16" w:name="_Toc445392697"/>
+      <w:bookmarkStart w:id="17" w:name="_Toc445392697"/>
       <w:r>
         <w:rPr>
           <w:sz w:val="24"/>
@@ -5596,7 +5559,7 @@
         </w:rPr>
         <w:t>Specific Data</w:t>
       </w:r>
-      <w:bookmarkEnd w:id="16"/>
+      <w:bookmarkEnd w:id="17"/>
     </w:p>
     <w:p>
       <w:pPr>
@@ -5856,7 +5819,7 @@
           <w:szCs w:val="24"/>
         </w:rPr>
       </w:pPr>
-      <w:bookmarkStart w:id="17" w:name="_Toc445392698"/>
+      <w:bookmarkStart w:id="18" w:name="_Toc445392698"/>
       <w:r>
         <w:rPr>
           <w:sz w:val="24"/>
@@ -5864,7 +5827,7 @@
         </w:rPr>
         <w:t>Report Generation</w:t>
       </w:r>
-      <w:bookmarkEnd w:id="17"/>
+      <w:bookmarkEnd w:id="18"/>
     </w:p>
     <w:p>
       <w:pPr>
@@ -5963,7 +5926,7 @@
           <w:szCs w:val="28"/>
         </w:rPr>
       </w:pPr>
-      <w:bookmarkStart w:id="18" w:name="_Toc445392699"/>
+      <w:bookmarkStart w:id="19" w:name="_Toc445392699"/>
       <w:r>
         <w:rPr>
           <w:sz w:val="28"/>
@@ -5971,12 +5934,13 @@
         </w:rPr>
         <w:t>Error Handling &amp; Recovery</w:t>
       </w:r>
-      <w:bookmarkEnd w:id="18"/>
+      <w:bookmarkEnd w:id="19"/>
     </w:p>
     <w:p>
       <w:pPr>
         <w:spacing w:before="240"/>
         <w:ind w:left="360"/>
+        <w:jc w:val="both"/>
         <w:rPr>
           <w:rFonts w:ascii="Calibri" w:hAnsi="Calibri"/>
           <w:color w:val="000000"/>
@@ -6058,7 +6022,7 @@
           <w:szCs w:val="28"/>
         </w:rPr>
       </w:pPr>
-      <w:bookmarkStart w:id="19" w:name="_Toc445392700"/>
+      <w:bookmarkStart w:id="20" w:name="_Toc445392700"/>
       <w:r>
         <w:rPr>
           <w:sz w:val="28"/>
@@ -6066,7 +6030,7 @@
         </w:rPr>
         <w:t>Testing</w:t>
       </w:r>
-      <w:bookmarkEnd w:id="19"/>
+      <w:bookmarkEnd w:id="20"/>
     </w:p>
     <w:p>
       <w:pPr>
@@ -6409,8 +6373,6 @@
       <w:r>
         <w:t xml:space="preserve"> </w:t>
       </w:r>
-      <w:bookmarkStart w:id="20" w:name="_GoBack"/>
-      <w:bookmarkEnd w:id="20"/>
       <w:r>
         <w:rPr>
           <w:sz w:val="28"/>
@@ -12102,7 +12064,6 @@
               </w:rPr>
               <w:t xml:space="preserve"> </w:t>
             </w:r>
-            <w:proofErr w:type="spellStart"/>
             <w:r>
               <w:rPr>
                 <w:sz w:val="24"/>
@@ -12110,7 +12071,6 @@
               </w:rPr>
               <w:t>i</w:t>
             </w:r>
-            <w:proofErr w:type="spellEnd"/>
           </w:p>
         </w:tc>
         <w:tc>
@@ -12284,19 +12244,8 @@
                 <w:sz w:val="24"/>
                 <w:szCs w:val="24"/>
               </w:rPr>
-              <w:t xml:space="preserve">Tortoise </w:t>
-            </w:r>
-            <w:proofErr w:type="spellStart"/>
-            <w:r>
-              <w:rPr>
-                <w:b w:val="0"/>
-                <w:bCs w:val="0"/>
-                <w:sz w:val="24"/>
-                <w:szCs w:val="24"/>
-              </w:rPr>
-              <w:t>git</w:t>
-            </w:r>
-            <w:proofErr w:type="spellEnd"/>
+              <w:t>Tortoise git</w:t>
+            </w:r>
           </w:p>
         </w:tc>
         <w:tc>
@@ -12362,17 +12311,8 @@
                 <w:sz w:val="24"/>
                 <w:szCs w:val="24"/>
               </w:rPr>
-              <w:t xml:space="preserve">User Interface for operating </w:t>
-            </w:r>
-            <w:proofErr w:type="spellStart"/>
-            <w:r>
-              <w:rPr>
-                <w:sz w:val="24"/>
-                <w:szCs w:val="24"/>
-              </w:rPr>
-              <w:t>Git</w:t>
-            </w:r>
-            <w:proofErr w:type="spellEnd"/>
+              <w:t>User Interface for operating Git</w:t>
+            </w:r>
           </w:p>
         </w:tc>
       </w:tr>
@@ -12397,7 +12337,6 @@
                 <w:szCs w:val="24"/>
               </w:rPr>
             </w:pPr>
-            <w:proofErr w:type="spellStart"/>
             <w:r>
               <w:rPr>
                 <w:b w:val="0"/>
@@ -12405,17 +12344,7 @@
                 <w:sz w:val="24"/>
                 <w:szCs w:val="24"/>
               </w:rPr>
-              <w:t>Git</w:t>
-            </w:r>
-            <w:proofErr w:type="spellEnd"/>
-            <w:r>
-              <w:rPr>
-                <w:b w:val="0"/>
-                <w:bCs w:val="0"/>
-                <w:sz w:val="24"/>
-                <w:szCs w:val="24"/>
-              </w:rPr>
-              <w:t xml:space="preserve"> hub</w:t>
+              <w:t>Git hub</w:t>
             </w:r>
           </w:p>
         </w:tc>
@@ -12513,7 +12442,6 @@
                 <w:szCs w:val="24"/>
               </w:rPr>
             </w:pPr>
-            <w:proofErr w:type="spellStart"/>
             <w:r>
               <w:rPr>
                 <w:b w:val="0"/>
@@ -12522,7 +12450,6 @@
               </w:rPr>
               <w:t>Creatly</w:t>
             </w:r>
-            <w:proofErr w:type="spellEnd"/>
           </w:p>
         </w:tc>
         <w:tc>
@@ -12675,7 +12602,7 @@
             <w:bCs/>
             <w:noProof/>
           </w:rPr>
-          <w:t>10</w:t>
+          <w:t>15</w:t>
         </w:r>
         <w:r>
           <w:rPr>
@@ -16993,7 +16920,7 @@
 </file>
 
 <file path=customXml/itemProps1.xml><?xml version="1.0" encoding="utf-8"?>
-<ds:datastoreItem xmlns:ds="http://schemas.openxmlformats.org/officeDocument/2006/customXml" ds:itemID="{72FD5052-DD1B-4E5C-8ED3-A915B581E325}">
+<ds:datastoreItem xmlns:ds="http://schemas.openxmlformats.org/officeDocument/2006/customXml" ds:itemID="{2A22747A-0D37-4D74-8E80-447BA721C979}">
   <ds:schemaRefs>
     <ds:schemaRef ds:uri="http://schemas.openxmlformats.org/officeDocument/2006/bibliography"/>
   </ds:schemaRefs>

</xml_diff>

<commit_message>
Design Document final push with formatting changes
</commit_message>
<xml_diff>
--- a/Documents/Design Document.docx
+++ b/Documents/Design Document.docx
@@ -7,12 +7,6 @@
         <w:pStyle w:val="Title"/>
       </w:pPr>
     </w:p>
-    <w:p/>
-    <w:p/>
-    <w:p/>
-    <w:p/>
-    <w:p/>
-    <w:p/>
     <w:p/>
     <w:p/>
     <w:p/>
@@ -245,18 +239,38 @@
         <w:jc w:val="center"/>
         <w:rPr>
           <w:rFonts w:ascii="Times New Roman" w:eastAsia="Times New Roman" w:hAnsi="Times New Roman" w:cs="Times New Roman"/>
-          <w:b/>
           <w:sz w:val="32"/>
           <w:szCs w:val="40"/>
         </w:rPr>
       </w:pPr>
-      <w:r>
+    </w:p>
+    <w:p>
+      <w:pPr>
+        <w:jc w:val="center"/>
+        <w:rPr>
+          <w:rFonts w:ascii="Times New Roman" w:eastAsia="Times New Roman" w:hAnsi="Times New Roman" w:cs="Times New Roman"/>
+          <w:sz w:val="32"/>
+          <w:szCs w:val="40"/>
+        </w:rPr>
+      </w:pPr>
+    </w:p>
+    <w:p>
+      <w:pPr>
+        <w:jc w:val="center"/>
         <w:rPr>
           <w:rFonts w:ascii="Times New Roman" w:eastAsia="Times New Roman" w:hAnsi="Times New Roman" w:cs="Times New Roman"/>
           <w:b/>
           <w:sz w:val="32"/>
           <w:szCs w:val="40"/>
         </w:rPr>
+      </w:pPr>
+      <w:r>
+        <w:rPr>
+          <w:rFonts w:ascii="Times New Roman" w:eastAsia="Times New Roman" w:hAnsi="Times New Roman" w:cs="Times New Roman"/>
+          <w:b/>
+          <w:sz w:val="32"/>
+          <w:szCs w:val="40"/>
+        </w:rPr>
         <w:t>Authors:</w:t>
       </w:r>
     </w:p>
@@ -343,6 +357,28 @@
         </w:rPr>
         <w:t>Saranya Radhakrishnan</w:t>
       </w:r>
+    </w:p>
+    <w:p>
+      <w:pPr>
+        <w:jc w:val="center"/>
+        <w:rPr>
+          <w:rFonts w:ascii="Times New Roman" w:eastAsia="Times New Roman" w:hAnsi="Times New Roman" w:cs="Times New Roman"/>
+          <w:b/>
+          <w:sz w:val="40"/>
+          <w:szCs w:val="40"/>
+        </w:rPr>
+      </w:pPr>
+    </w:p>
+    <w:p>
+      <w:pPr>
+        <w:jc w:val="center"/>
+        <w:rPr>
+          <w:rFonts w:ascii="Times New Roman" w:eastAsia="Times New Roman" w:hAnsi="Times New Roman" w:cs="Times New Roman"/>
+          <w:b/>
+          <w:sz w:val="40"/>
+          <w:szCs w:val="40"/>
+        </w:rPr>
+      </w:pPr>
     </w:p>
     <w:p>
       <w:pPr>
@@ -409,15 +445,147 @@
           <w:r>
             <w:fldChar w:fldCharType="separate"/>
           </w:r>
-          <w:hyperlink w:anchor="_Toc445396474" w:history="1">
+          <w:bookmarkStart w:id="0" w:name="_GoBack"/>
+          <w:bookmarkEnd w:id="0"/>
+          <w:r>
+            <w:rPr>
+              <w:rStyle w:val="Hyperlink"/>
+              <w:noProof/>
+            </w:rPr>
+            <w:fldChar w:fldCharType="begin"/>
+          </w:r>
+          <w:r>
+            <w:rPr>
+              <w:rStyle w:val="Hyperlink"/>
+              <w:noProof/>
+            </w:rPr>
+            <w:instrText xml:space="preserve"> </w:instrText>
+          </w:r>
+          <w:r>
+            <w:rPr>
+              <w:noProof/>
+            </w:rPr>
+            <w:instrText>HYPERLINK \l "_Toc445396925"</w:instrText>
+          </w:r>
+          <w:r>
+            <w:rPr>
+              <w:rStyle w:val="Hyperlink"/>
+              <w:noProof/>
+            </w:rPr>
+            <w:instrText xml:space="preserve"> </w:instrText>
+          </w:r>
+          <w:r>
+            <w:rPr>
+              <w:rStyle w:val="Hyperlink"/>
+              <w:noProof/>
+            </w:rPr>
+          </w:r>
+          <w:r>
+            <w:rPr>
+              <w:rStyle w:val="Hyperlink"/>
+              <w:noProof/>
+            </w:rPr>
+            <w:fldChar w:fldCharType="separate"/>
+          </w:r>
+          <w:r>
+            <w:rPr>
+              <w:rStyle w:val="Hyperlink"/>
+              <w:rFonts w:eastAsia="Times New Roman"/>
+              <w:b/>
+              <w:noProof/>
+            </w:rPr>
+            <w:t>1.</w:t>
+          </w:r>
+          <w:r>
+            <w:rPr>
+              <w:rFonts w:cstheme="minorBidi"/>
+              <w:noProof/>
+            </w:rPr>
+            <w:tab/>
+          </w:r>
+          <w:r>
+            <w:rPr>
+              <w:rStyle w:val="Hyperlink"/>
+              <w:b/>
+              <w:noProof/>
+            </w:rPr>
+            <w:t>Introduction</w:t>
+          </w:r>
+          <w:r>
+            <w:rPr>
+              <w:noProof/>
+              <w:webHidden/>
+            </w:rPr>
+            <w:tab/>
+          </w:r>
+          <w:r>
+            <w:rPr>
+              <w:noProof/>
+              <w:webHidden/>
+            </w:rPr>
+            <w:fldChar w:fldCharType="begin"/>
+          </w:r>
+          <w:r>
+            <w:rPr>
+              <w:noProof/>
+              <w:webHidden/>
+            </w:rPr>
+            <w:instrText xml:space="preserve"> PAGEREF _Toc445396925 \h </w:instrText>
+          </w:r>
+          <w:r>
+            <w:rPr>
+              <w:noProof/>
+              <w:webHidden/>
+            </w:rPr>
+          </w:r>
+          <w:r>
+            <w:rPr>
+              <w:noProof/>
+              <w:webHidden/>
+            </w:rPr>
+            <w:fldChar w:fldCharType="separate"/>
+          </w:r>
+          <w:r>
+            <w:rPr>
+              <w:noProof/>
+              <w:webHidden/>
+            </w:rPr>
+            <w:t>3</w:t>
+          </w:r>
+          <w:r>
+            <w:rPr>
+              <w:noProof/>
+              <w:webHidden/>
+            </w:rPr>
+            <w:fldChar w:fldCharType="end"/>
+          </w:r>
+          <w:r>
+            <w:rPr>
+              <w:rStyle w:val="Hyperlink"/>
+              <w:noProof/>
+            </w:rPr>
+            <w:fldChar w:fldCharType="end"/>
+          </w:r>
+        </w:p>
+        <w:p>
+          <w:pPr>
+            <w:pStyle w:val="TOC2"/>
+            <w:tabs>
+              <w:tab w:val="left" w:pos="880"/>
+              <w:tab w:val="right" w:leader="dot" w:pos="9530"/>
+            </w:tabs>
+            <w:rPr>
+              <w:rFonts w:cstheme="minorBidi"/>
+              <w:noProof/>
+            </w:rPr>
+          </w:pPr>
+          <w:hyperlink w:anchor="_Toc445396926" w:history="1">
             <w:r>
               <w:rPr>
                 <w:rStyle w:val="Hyperlink"/>
-                <w:rFonts w:eastAsia="Times New Roman"/>
-                <w:b/>
-                <w:noProof/>
-              </w:rPr>
-              <w:t>1.</w:t>
+                <w:noProof/>
+              </w:rPr>
+              <w:t>1.1</w:t>
             </w:r>
             <w:r>
               <w:rPr>
@@ -429,10 +597,9 @@
             <w:r>
               <w:rPr>
                 <w:rStyle w:val="Hyperlink"/>
-                <w:b/>
-                <w:noProof/>
-              </w:rPr>
-              <w:t>Introduction</w:t>
+                <w:noProof/>
+              </w:rPr>
+              <w:t>Purpose</w:t>
             </w:r>
             <w:r>
               <w:rPr>
@@ -453,7 +620,7 @@
                 <w:noProof/>
                 <w:webHidden/>
               </w:rPr>
-              <w:instrText xml:space="preserve"> PAGEREF _Toc445396474 \h </w:instrText>
+              <w:instrText xml:space="preserve"> PAGEREF _Toc445396926 \h </w:instrText>
             </w:r>
             <w:r>
               <w:rPr>
@@ -496,13 +663,13 @@
               <w:noProof/>
             </w:rPr>
           </w:pPr>
-          <w:hyperlink w:anchor="_Toc445396475" w:history="1">
+          <w:hyperlink w:anchor="_Toc445396927" w:history="1">
             <w:r>
               <w:rPr>
                 <w:rStyle w:val="Hyperlink"/>
                 <w:noProof/>
               </w:rPr>
-              <w:t>1.1</w:t>
+              <w:t>1.2</w:t>
             </w:r>
             <w:r>
               <w:rPr>
@@ -516,7 +683,7 @@
                 <w:rStyle w:val="Hyperlink"/>
                 <w:noProof/>
               </w:rPr>
-              <w:t>Purpose</w:t>
+              <w:t>Scope</w:t>
             </w:r>
             <w:r>
               <w:rPr>
@@ -537,7 +704,7 @@
                 <w:noProof/>
                 <w:webHidden/>
               </w:rPr>
-              <w:instrText xml:space="preserve"> PAGEREF _Toc445396475 \h </w:instrText>
+              <w:instrText xml:space="preserve"> PAGEREF _Toc445396927 \h </w:instrText>
             </w:r>
             <w:r>
               <w:rPr>
@@ -580,13 +747,13 @@
               <w:noProof/>
             </w:rPr>
           </w:pPr>
-          <w:hyperlink w:anchor="_Toc445396476" w:history="1">
+          <w:hyperlink w:anchor="_Toc445396928" w:history="1">
             <w:r>
               <w:rPr>
                 <w:rStyle w:val="Hyperlink"/>
                 <w:noProof/>
               </w:rPr>
-              <w:t>1.2</w:t>
+              <w:t>1.3</w:t>
             </w:r>
             <w:r>
               <w:rPr>
@@ -600,7 +767,7 @@
                 <w:rStyle w:val="Hyperlink"/>
                 <w:noProof/>
               </w:rPr>
-              <w:t>Scope</w:t>
+              <w:t>Audience</w:t>
             </w:r>
             <w:r>
               <w:rPr>
@@ -621,7 +788,7 @@
                 <w:noProof/>
                 <w:webHidden/>
               </w:rPr>
-              <w:instrText xml:space="preserve"> PAGEREF _Toc445396476 \h </w:instrText>
+              <w:instrText xml:space="preserve"> PAGEREF _Toc445396928 \h </w:instrText>
             </w:r>
             <w:r>
               <w:rPr>
@@ -664,13 +831,13 @@
               <w:noProof/>
             </w:rPr>
           </w:pPr>
-          <w:hyperlink w:anchor="_Toc445396477" w:history="1">
+          <w:hyperlink w:anchor="_Toc445396929" w:history="1">
             <w:r>
               <w:rPr>
                 <w:rStyle w:val="Hyperlink"/>
                 <w:noProof/>
               </w:rPr>
-              <w:t>1.3</w:t>
+              <w:t>1.4</w:t>
             </w:r>
             <w:r>
               <w:rPr>
@@ -684,7 +851,7 @@
                 <w:rStyle w:val="Hyperlink"/>
                 <w:noProof/>
               </w:rPr>
-              <w:t>Audience</w:t>
+              <w:t>Document revision history</w:t>
             </w:r>
             <w:r>
               <w:rPr>
@@ -705,7 +872,7 @@
                 <w:noProof/>
                 <w:webHidden/>
               </w:rPr>
-              <w:instrText xml:space="preserve"> PAGEREF _Toc445396477 \h </w:instrText>
+              <w:instrText xml:space="preserve"> PAGEREF _Toc445396929 \h </w:instrText>
             </w:r>
             <w:r>
               <w:rPr>
@@ -726,6 +893,92 @@
                 <w:webHidden/>
               </w:rPr>
               <w:t>3</w:t>
+            </w:r>
+            <w:r>
+              <w:rPr>
+                <w:noProof/>
+                <w:webHidden/>
+              </w:rPr>
+              <w:fldChar w:fldCharType="end"/>
+            </w:r>
+          </w:hyperlink>
+        </w:p>
+        <w:p>
+          <w:pPr>
+            <w:pStyle w:val="TOC1"/>
+            <w:tabs>
+              <w:tab w:val="left" w:pos="440"/>
+              <w:tab w:val="right" w:leader="dot" w:pos="9530"/>
+            </w:tabs>
+            <w:rPr>
+              <w:rFonts w:cstheme="minorBidi"/>
+              <w:noProof/>
+            </w:rPr>
+          </w:pPr>
+          <w:hyperlink w:anchor="_Toc445396930" w:history="1">
+            <w:r>
+              <w:rPr>
+                <w:rStyle w:val="Hyperlink"/>
+                <w:b/>
+                <w:noProof/>
+              </w:rPr>
+              <w:t>2.</w:t>
+            </w:r>
+            <w:r>
+              <w:rPr>
+                <w:rFonts w:cstheme="minorBidi"/>
+                <w:noProof/>
+              </w:rPr>
+              <w:tab/>
+            </w:r>
+            <w:r>
+              <w:rPr>
+                <w:rStyle w:val="Hyperlink"/>
+                <w:b/>
+                <w:noProof/>
+              </w:rPr>
+              <w:t>Design overview</w:t>
+            </w:r>
+            <w:r>
+              <w:rPr>
+                <w:noProof/>
+                <w:webHidden/>
+              </w:rPr>
+              <w:tab/>
+            </w:r>
+            <w:r>
+              <w:rPr>
+                <w:noProof/>
+                <w:webHidden/>
+              </w:rPr>
+              <w:fldChar w:fldCharType="begin"/>
+            </w:r>
+            <w:r>
+              <w:rPr>
+                <w:noProof/>
+                <w:webHidden/>
+              </w:rPr>
+              <w:instrText xml:space="preserve"> PAGEREF _Toc445396930 \h </w:instrText>
+            </w:r>
+            <w:r>
+              <w:rPr>
+                <w:noProof/>
+                <w:webHidden/>
+              </w:rPr>
+            </w:r>
+            <w:r>
+              <w:rPr>
+                <w:noProof/>
+                <w:webHidden/>
+              </w:rPr>
+              <w:fldChar w:fldCharType="separate"/>
+            </w:r>
+            <w:r>
+              <w:rPr>
+                <w:noProof/>
+                <w:webHidden/>
+              </w:rPr>
+              <w:t>4</w:t>
             </w:r>
             <w:r>
               <w:rPr>
@@ -748,13 +1001,13 @@
               <w:noProof/>
             </w:rPr>
           </w:pPr>
-          <w:hyperlink w:anchor="_Toc445396478" w:history="1">
+          <w:hyperlink w:anchor="_Toc445396931" w:history="1">
             <w:r>
               <w:rPr>
                 <w:rStyle w:val="Hyperlink"/>
                 <w:noProof/>
               </w:rPr>
-              <w:t>1.4</w:t>
+              <w:t>2.1</w:t>
             </w:r>
             <w:r>
               <w:rPr>
@@ -768,7 +1021,7 @@
                 <w:rStyle w:val="Hyperlink"/>
                 <w:noProof/>
               </w:rPr>
-              <w:t>Document revision history</w:t>
+              <w:t>Objective</w:t>
             </w:r>
             <w:r>
               <w:rPr>
@@ -789,7 +1042,7 @@
                 <w:noProof/>
                 <w:webHidden/>
               </w:rPr>
-              <w:instrText xml:space="preserve"> PAGEREF _Toc445396478 \h </w:instrText>
+              <w:instrText xml:space="preserve"> PAGEREF _Toc445396931 \h </w:instrText>
             </w:r>
             <w:r>
               <w:rPr>
@@ -809,7 +1062,175 @@
                 <w:noProof/>
                 <w:webHidden/>
               </w:rPr>
-              <w:t>3</w:t>
+              <w:t>4</w:t>
+            </w:r>
+            <w:r>
+              <w:rPr>
+                <w:noProof/>
+                <w:webHidden/>
+              </w:rPr>
+              <w:fldChar w:fldCharType="end"/>
+            </w:r>
+          </w:hyperlink>
+        </w:p>
+        <w:p>
+          <w:pPr>
+            <w:pStyle w:val="TOC2"/>
+            <w:tabs>
+              <w:tab w:val="left" w:pos="880"/>
+              <w:tab w:val="right" w:leader="dot" w:pos="9530"/>
+            </w:tabs>
+            <w:rPr>
+              <w:rFonts w:cstheme="minorBidi"/>
+              <w:noProof/>
+            </w:rPr>
+          </w:pPr>
+          <w:hyperlink w:anchor="_Toc445396932" w:history="1">
+            <w:r>
+              <w:rPr>
+                <w:rStyle w:val="Hyperlink"/>
+                <w:noProof/>
+              </w:rPr>
+              <w:t>2.2</w:t>
+            </w:r>
+            <w:r>
+              <w:rPr>
+                <w:rFonts w:cstheme="minorBidi"/>
+                <w:noProof/>
+              </w:rPr>
+              <w:tab/>
+            </w:r>
+            <w:r>
+              <w:rPr>
+                <w:rStyle w:val="Hyperlink"/>
+                <w:noProof/>
+              </w:rPr>
+              <w:t>Approach</w:t>
+            </w:r>
+            <w:r>
+              <w:rPr>
+                <w:noProof/>
+                <w:webHidden/>
+              </w:rPr>
+              <w:tab/>
+            </w:r>
+            <w:r>
+              <w:rPr>
+                <w:noProof/>
+                <w:webHidden/>
+              </w:rPr>
+              <w:fldChar w:fldCharType="begin"/>
+            </w:r>
+            <w:r>
+              <w:rPr>
+                <w:noProof/>
+                <w:webHidden/>
+              </w:rPr>
+              <w:instrText xml:space="preserve"> PAGEREF _Toc445396932 \h </w:instrText>
+            </w:r>
+            <w:r>
+              <w:rPr>
+                <w:noProof/>
+                <w:webHidden/>
+              </w:rPr>
+            </w:r>
+            <w:r>
+              <w:rPr>
+                <w:noProof/>
+                <w:webHidden/>
+              </w:rPr>
+              <w:fldChar w:fldCharType="separate"/>
+            </w:r>
+            <w:r>
+              <w:rPr>
+                <w:noProof/>
+                <w:webHidden/>
+              </w:rPr>
+              <w:t>4</w:t>
+            </w:r>
+            <w:r>
+              <w:rPr>
+                <w:noProof/>
+                <w:webHidden/>
+              </w:rPr>
+              <w:fldChar w:fldCharType="end"/>
+            </w:r>
+          </w:hyperlink>
+        </w:p>
+        <w:p>
+          <w:pPr>
+            <w:pStyle w:val="TOC2"/>
+            <w:tabs>
+              <w:tab w:val="left" w:pos="880"/>
+              <w:tab w:val="right" w:leader="dot" w:pos="9530"/>
+            </w:tabs>
+            <w:rPr>
+              <w:rFonts w:cstheme="minorBidi"/>
+              <w:noProof/>
+            </w:rPr>
+          </w:pPr>
+          <w:hyperlink w:anchor="_Toc445396933" w:history="1">
+            <w:r>
+              <w:rPr>
+                <w:rStyle w:val="Hyperlink"/>
+                <w:noProof/>
+              </w:rPr>
+              <w:t>2.3</w:t>
+            </w:r>
+            <w:r>
+              <w:rPr>
+                <w:rFonts w:cstheme="minorBidi"/>
+                <w:noProof/>
+              </w:rPr>
+              <w:tab/>
+            </w:r>
+            <w:r>
+              <w:rPr>
+                <w:rStyle w:val="Hyperlink"/>
+                <w:noProof/>
+              </w:rPr>
+              <w:t>Architecture Overview</w:t>
+            </w:r>
+            <w:r>
+              <w:rPr>
+                <w:noProof/>
+                <w:webHidden/>
+              </w:rPr>
+              <w:tab/>
+            </w:r>
+            <w:r>
+              <w:rPr>
+                <w:noProof/>
+                <w:webHidden/>
+              </w:rPr>
+              <w:fldChar w:fldCharType="begin"/>
+            </w:r>
+            <w:r>
+              <w:rPr>
+                <w:noProof/>
+                <w:webHidden/>
+              </w:rPr>
+              <w:instrText xml:space="preserve"> PAGEREF _Toc445396933 \h </w:instrText>
+            </w:r>
+            <w:r>
+              <w:rPr>
+                <w:noProof/>
+                <w:webHidden/>
+              </w:rPr>
+            </w:r>
+            <w:r>
+              <w:rPr>
+                <w:noProof/>
+                <w:webHidden/>
+              </w:rPr>
+              <w:fldChar w:fldCharType="separate"/>
+            </w:r>
+            <w:r>
+              <w:rPr>
+                <w:noProof/>
+                <w:webHidden/>
+              </w:rPr>
+              <w:t>4</w:t>
             </w:r>
             <w:r>
               <w:rPr>
@@ -832,14 +1253,14 @@
               <w:noProof/>
             </w:rPr>
           </w:pPr>
-          <w:hyperlink w:anchor="_Toc445396479" w:history="1">
+          <w:hyperlink w:anchor="_Toc445396934" w:history="1">
             <w:r>
               <w:rPr>
                 <w:rStyle w:val="Hyperlink"/>
                 <w:b/>
                 <w:noProof/>
               </w:rPr>
-              <w:t>2.</w:t>
+              <w:t>3.</w:t>
             </w:r>
             <w:r>
               <w:rPr>
@@ -848,23 +1269,108 @@
               </w:rPr>
               <w:tab/>
             </w:r>
+            <w:r>
+              <w:rPr>
+                <w:rStyle w:val="Hyperlink"/>
+                <w:noProof/>
+              </w:rPr>
+              <w:t>Topology Design</w:t>
+            </w:r>
+            <w:r>
+              <w:rPr>
+                <w:noProof/>
+                <w:webHidden/>
+              </w:rPr>
+              <w:tab/>
+            </w:r>
+            <w:r>
+              <w:rPr>
+                <w:noProof/>
+                <w:webHidden/>
+              </w:rPr>
+              <w:fldChar w:fldCharType="begin"/>
+            </w:r>
+            <w:r>
+              <w:rPr>
+                <w:noProof/>
+                <w:webHidden/>
+              </w:rPr>
+              <w:instrText xml:space="preserve"> PAGEREF _Toc445396934 \h </w:instrText>
+            </w:r>
+            <w:r>
+              <w:rPr>
+                <w:noProof/>
+                <w:webHidden/>
+              </w:rPr>
+            </w:r>
+            <w:r>
+              <w:rPr>
+                <w:noProof/>
+                <w:webHidden/>
+              </w:rPr>
+              <w:fldChar w:fldCharType="separate"/>
+            </w:r>
+            <w:r>
+              <w:rPr>
+                <w:noProof/>
+                <w:webHidden/>
+              </w:rPr>
+              <w:t>5</w:t>
+            </w:r>
+            <w:r>
+              <w:rPr>
+                <w:noProof/>
+                <w:webHidden/>
+              </w:rPr>
+              <w:fldChar w:fldCharType="end"/>
+            </w:r>
+          </w:hyperlink>
+        </w:p>
+        <w:p>
+          <w:pPr>
+            <w:pStyle w:val="TOC1"/>
+            <w:tabs>
+              <w:tab w:val="left" w:pos="440"/>
+              <w:tab w:val="right" w:leader="dot" w:pos="9530"/>
+            </w:tabs>
+            <w:rPr>
+              <w:rFonts w:cstheme="minorBidi"/>
+              <w:noProof/>
+            </w:rPr>
+          </w:pPr>
+          <w:hyperlink w:anchor="_Toc445396935" w:history="1">
             <w:r>
               <w:rPr>
                 <w:rStyle w:val="Hyperlink"/>
                 <w:b/>
                 <w:noProof/>
               </w:rPr>
-              <w:t>Design overview</w:t>
-            </w:r>
-            <w:r>
-              <w:rPr>
-                <w:noProof/>
-                <w:webHidden/>
+              <w:t>4.</w:t>
+            </w:r>
+            <w:r>
+              <w:rPr>
+                <w:rFonts w:cstheme="minorBidi"/>
+                <w:noProof/>
               </w:rPr>
               <w:tab/>
             </w:r>
             <w:r>
               <w:rPr>
+                <w:rStyle w:val="Hyperlink"/>
+                <w:b/>
+                <w:noProof/>
+              </w:rPr>
+              <w:t>External Design</w:t>
+            </w:r>
+            <w:r>
+              <w:rPr>
+                <w:noProof/>
+                <w:webHidden/>
+              </w:rPr>
+              <w:tab/>
+            </w:r>
+            <w:r>
+              <w:rPr>
                 <w:noProof/>
                 <w:webHidden/>
               </w:rPr>
@@ -875,7 +1381,7 @@
                 <w:noProof/>
                 <w:webHidden/>
               </w:rPr>
-              <w:instrText xml:space="preserve"> PAGEREF _Toc445396479 \h </w:instrText>
+              <w:instrText xml:space="preserve"> PAGEREF _Toc445396935 \h </w:instrText>
             </w:r>
             <w:r>
               <w:rPr>
@@ -895,7 +1401,1356 @@
                 <w:noProof/>
                 <w:webHidden/>
               </w:rPr>
-              <w:t>4</w:t>
+              <w:t>6</w:t>
+            </w:r>
+            <w:r>
+              <w:rPr>
+                <w:noProof/>
+                <w:webHidden/>
+              </w:rPr>
+              <w:fldChar w:fldCharType="end"/>
+            </w:r>
+          </w:hyperlink>
+        </w:p>
+        <w:p>
+          <w:pPr>
+            <w:pStyle w:val="TOC1"/>
+            <w:tabs>
+              <w:tab w:val="left" w:pos="440"/>
+              <w:tab w:val="right" w:leader="dot" w:pos="9530"/>
+            </w:tabs>
+            <w:rPr>
+              <w:rFonts w:cstheme="minorBidi"/>
+              <w:noProof/>
+            </w:rPr>
+          </w:pPr>
+          <w:hyperlink w:anchor="_Toc445396936" w:history="1">
+            <w:r>
+              <w:rPr>
+                <w:rStyle w:val="Hyperlink"/>
+                <w:b/>
+                <w:noProof/>
+              </w:rPr>
+              <w:t>5.</w:t>
+            </w:r>
+            <w:r>
+              <w:rPr>
+                <w:rFonts w:cstheme="minorBidi"/>
+                <w:noProof/>
+              </w:rPr>
+              <w:tab/>
+            </w:r>
+            <w:r>
+              <w:rPr>
+                <w:rStyle w:val="Hyperlink"/>
+                <w:b/>
+                <w:noProof/>
+              </w:rPr>
+              <w:t>Internal Design</w:t>
+            </w:r>
+            <w:r>
+              <w:rPr>
+                <w:noProof/>
+                <w:webHidden/>
+              </w:rPr>
+              <w:tab/>
+            </w:r>
+            <w:r>
+              <w:rPr>
+                <w:noProof/>
+                <w:webHidden/>
+              </w:rPr>
+              <w:fldChar w:fldCharType="begin"/>
+            </w:r>
+            <w:r>
+              <w:rPr>
+                <w:noProof/>
+                <w:webHidden/>
+              </w:rPr>
+              <w:instrText xml:space="preserve"> PAGEREF _Toc445396936 \h </w:instrText>
+            </w:r>
+            <w:r>
+              <w:rPr>
+                <w:noProof/>
+                <w:webHidden/>
+              </w:rPr>
+            </w:r>
+            <w:r>
+              <w:rPr>
+                <w:noProof/>
+                <w:webHidden/>
+              </w:rPr>
+              <w:fldChar w:fldCharType="separate"/>
+            </w:r>
+            <w:r>
+              <w:rPr>
+                <w:noProof/>
+                <w:webHidden/>
+              </w:rPr>
+              <w:t>8</w:t>
+            </w:r>
+            <w:r>
+              <w:rPr>
+                <w:noProof/>
+                <w:webHidden/>
+              </w:rPr>
+              <w:fldChar w:fldCharType="end"/>
+            </w:r>
+          </w:hyperlink>
+        </w:p>
+        <w:p>
+          <w:pPr>
+            <w:pStyle w:val="TOC1"/>
+            <w:tabs>
+              <w:tab w:val="left" w:pos="660"/>
+              <w:tab w:val="right" w:leader="dot" w:pos="9530"/>
+            </w:tabs>
+            <w:rPr>
+              <w:rFonts w:cstheme="minorBidi"/>
+              <w:noProof/>
+            </w:rPr>
+          </w:pPr>
+          <w:hyperlink w:anchor="_Toc445396937" w:history="1">
+            <w:r>
+              <w:rPr>
+                <w:rStyle w:val="Hyperlink"/>
+                <w:noProof/>
+              </w:rPr>
+              <w:t>5.1</w:t>
+            </w:r>
+            <w:r>
+              <w:rPr>
+                <w:rFonts w:cstheme="minorBidi"/>
+                <w:noProof/>
+              </w:rPr>
+              <w:tab/>
+            </w:r>
+            <w:r>
+              <w:rPr>
+                <w:rStyle w:val="Hyperlink"/>
+                <w:noProof/>
+              </w:rPr>
+              <w:t>Hardware / Software Requirements</w:t>
+            </w:r>
+            <w:r>
+              <w:rPr>
+                <w:noProof/>
+                <w:webHidden/>
+              </w:rPr>
+              <w:tab/>
+            </w:r>
+            <w:r>
+              <w:rPr>
+                <w:noProof/>
+                <w:webHidden/>
+              </w:rPr>
+              <w:fldChar w:fldCharType="begin"/>
+            </w:r>
+            <w:r>
+              <w:rPr>
+                <w:noProof/>
+                <w:webHidden/>
+              </w:rPr>
+              <w:instrText xml:space="preserve"> PAGEREF _Toc445396937 \h </w:instrText>
+            </w:r>
+            <w:r>
+              <w:rPr>
+                <w:noProof/>
+                <w:webHidden/>
+              </w:rPr>
+            </w:r>
+            <w:r>
+              <w:rPr>
+                <w:noProof/>
+                <w:webHidden/>
+              </w:rPr>
+              <w:fldChar w:fldCharType="separate"/>
+            </w:r>
+            <w:r>
+              <w:rPr>
+                <w:noProof/>
+                <w:webHidden/>
+              </w:rPr>
+              <w:t>8</w:t>
+            </w:r>
+            <w:r>
+              <w:rPr>
+                <w:noProof/>
+                <w:webHidden/>
+              </w:rPr>
+              <w:fldChar w:fldCharType="end"/>
+            </w:r>
+          </w:hyperlink>
+        </w:p>
+        <w:p>
+          <w:pPr>
+            <w:pStyle w:val="TOC1"/>
+            <w:tabs>
+              <w:tab w:val="left" w:pos="660"/>
+              <w:tab w:val="right" w:leader="dot" w:pos="9530"/>
+            </w:tabs>
+            <w:rPr>
+              <w:rFonts w:cstheme="minorBidi"/>
+              <w:noProof/>
+            </w:rPr>
+          </w:pPr>
+          <w:hyperlink w:anchor="_Toc445396938" w:history="1">
+            <w:r>
+              <w:rPr>
+                <w:rStyle w:val="Hyperlink"/>
+                <w:noProof/>
+              </w:rPr>
+              <w:t>5.2</w:t>
+            </w:r>
+            <w:r>
+              <w:rPr>
+                <w:rFonts w:cstheme="minorBidi"/>
+                <w:noProof/>
+              </w:rPr>
+              <w:tab/>
+            </w:r>
+            <w:r>
+              <w:rPr>
+                <w:rStyle w:val="Hyperlink"/>
+                <w:noProof/>
+              </w:rPr>
+              <w:t>Development Environment</w:t>
+            </w:r>
+            <w:r>
+              <w:rPr>
+                <w:noProof/>
+                <w:webHidden/>
+              </w:rPr>
+              <w:tab/>
+            </w:r>
+            <w:r>
+              <w:rPr>
+                <w:noProof/>
+                <w:webHidden/>
+              </w:rPr>
+              <w:fldChar w:fldCharType="begin"/>
+            </w:r>
+            <w:r>
+              <w:rPr>
+                <w:noProof/>
+                <w:webHidden/>
+              </w:rPr>
+              <w:instrText xml:space="preserve"> PAGEREF _Toc445396938 \h </w:instrText>
+            </w:r>
+            <w:r>
+              <w:rPr>
+                <w:noProof/>
+                <w:webHidden/>
+              </w:rPr>
+            </w:r>
+            <w:r>
+              <w:rPr>
+                <w:noProof/>
+                <w:webHidden/>
+              </w:rPr>
+              <w:fldChar w:fldCharType="separate"/>
+            </w:r>
+            <w:r>
+              <w:rPr>
+                <w:noProof/>
+                <w:webHidden/>
+              </w:rPr>
+              <w:t>8</w:t>
+            </w:r>
+            <w:r>
+              <w:rPr>
+                <w:noProof/>
+                <w:webHidden/>
+              </w:rPr>
+              <w:fldChar w:fldCharType="end"/>
+            </w:r>
+          </w:hyperlink>
+        </w:p>
+        <w:p>
+          <w:pPr>
+            <w:pStyle w:val="TOC1"/>
+            <w:tabs>
+              <w:tab w:val="left" w:pos="660"/>
+              <w:tab w:val="right" w:leader="dot" w:pos="9530"/>
+            </w:tabs>
+            <w:rPr>
+              <w:rFonts w:cstheme="minorBidi"/>
+              <w:noProof/>
+            </w:rPr>
+          </w:pPr>
+          <w:hyperlink w:anchor="_Toc445396939" w:history="1">
+            <w:r>
+              <w:rPr>
+                <w:rStyle w:val="Hyperlink"/>
+                <w:noProof/>
+              </w:rPr>
+              <w:t>5.3</w:t>
+            </w:r>
+            <w:r>
+              <w:rPr>
+                <w:rFonts w:cstheme="minorBidi"/>
+                <w:noProof/>
+              </w:rPr>
+              <w:tab/>
+            </w:r>
+            <w:r>
+              <w:rPr>
+                <w:rStyle w:val="Hyperlink"/>
+                <w:noProof/>
+              </w:rPr>
+              <w:t>Proposed Components</w:t>
+            </w:r>
+            <w:r>
+              <w:rPr>
+                <w:noProof/>
+                <w:webHidden/>
+              </w:rPr>
+              <w:tab/>
+            </w:r>
+            <w:r>
+              <w:rPr>
+                <w:noProof/>
+                <w:webHidden/>
+              </w:rPr>
+              <w:fldChar w:fldCharType="begin"/>
+            </w:r>
+            <w:r>
+              <w:rPr>
+                <w:noProof/>
+                <w:webHidden/>
+              </w:rPr>
+              <w:instrText xml:space="preserve"> PAGEREF _Toc445396939 \h </w:instrText>
+            </w:r>
+            <w:r>
+              <w:rPr>
+                <w:noProof/>
+                <w:webHidden/>
+              </w:rPr>
+            </w:r>
+            <w:r>
+              <w:rPr>
+                <w:noProof/>
+                <w:webHidden/>
+              </w:rPr>
+              <w:fldChar w:fldCharType="separate"/>
+            </w:r>
+            <w:r>
+              <w:rPr>
+                <w:noProof/>
+                <w:webHidden/>
+              </w:rPr>
+              <w:t>8</w:t>
+            </w:r>
+            <w:r>
+              <w:rPr>
+                <w:noProof/>
+                <w:webHidden/>
+              </w:rPr>
+              <w:fldChar w:fldCharType="end"/>
+            </w:r>
+          </w:hyperlink>
+        </w:p>
+        <w:p>
+          <w:pPr>
+            <w:pStyle w:val="TOC2"/>
+            <w:tabs>
+              <w:tab w:val="left" w:pos="1100"/>
+              <w:tab w:val="right" w:leader="dot" w:pos="9530"/>
+            </w:tabs>
+            <w:rPr>
+              <w:rFonts w:cstheme="minorBidi"/>
+              <w:noProof/>
+            </w:rPr>
+          </w:pPr>
+          <w:hyperlink w:anchor="_Toc445396940" w:history="1">
+            <w:r>
+              <w:rPr>
+                <w:rStyle w:val="Hyperlink"/>
+                <w:noProof/>
+              </w:rPr>
+              <w:t>5.3.1</w:t>
+            </w:r>
+            <w:r>
+              <w:rPr>
+                <w:rFonts w:cstheme="minorBidi"/>
+                <w:noProof/>
+              </w:rPr>
+              <w:tab/>
+            </w:r>
+            <w:r>
+              <w:rPr>
+                <w:rStyle w:val="Hyperlink"/>
+                <w:noProof/>
+              </w:rPr>
+              <w:t>Process Specific Data</w:t>
+            </w:r>
+            <w:r>
+              <w:rPr>
+                <w:noProof/>
+                <w:webHidden/>
+              </w:rPr>
+              <w:tab/>
+            </w:r>
+            <w:r>
+              <w:rPr>
+                <w:noProof/>
+                <w:webHidden/>
+              </w:rPr>
+              <w:fldChar w:fldCharType="begin"/>
+            </w:r>
+            <w:r>
+              <w:rPr>
+                <w:noProof/>
+                <w:webHidden/>
+              </w:rPr>
+              <w:instrText xml:space="preserve"> PAGEREF _Toc445396940 \h </w:instrText>
+            </w:r>
+            <w:r>
+              <w:rPr>
+                <w:noProof/>
+                <w:webHidden/>
+              </w:rPr>
+            </w:r>
+            <w:r>
+              <w:rPr>
+                <w:noProof/>
+                <w:webHidden/>
+              </w:rPr>
+              <w:fldChar w:fldCharType="separate"/>
+            </w:r>
+            <w:r>
+              <w:rPr>
+                <w:noProof/>
+                <w:webHidden/>
+              </w:rPr>
+              <w:t>8</w:t>
+            </w:r>
+            <w:r>
+              <w:rPr>
+                <w:noProof/>
+                <w:webHidden/>
+              </w:rPr>
+              <w:fldChar w:fldCharType="end"/>
+            </w:r>
+          </w:hyperlink>
+        </w:p>
+        <w:p>
+          <w:pPr>
+            <w:pStyle w:val="TOC2"/>
+            <w:tabs>
+              <w:tab w:val="left" w:pos="1100"/>
+              <w:tab w:val="right" w:leader="dot" w:pos="9530"/>
+            </w:tabs>
+            <w:rPr>
+              <w:rFonts w:cstheme="minorBidi"/>
+              <w:noProof/>
+            </w:rPr>
+          </w:pPr>
+          <w:hyperlink w:anchor="_Toc445396941" w:history="1">
+            <w:r>
+              <w:rPr>
+                <w:rStyle w:val="Hyperlink"/>
+                <w:noProof/>
+              </w:rPr>
+              <w:t>5.3.2</w:t>
+            </w:r>
+            <w:r>
+              <w:rPr>
+                <w:rFonts w:cstheme="minorBidi"/>
+                <w:noProof/>
+              </w:rPr>
+              <w:tab/>
+            </w:r>
+            <w:r>
+              <w:rPr>
+                <w:rStyle w:val="Hyperlink"/>
+                <w:noProof/>
+              </w:rPr>
+              <w:t>CPU/Memory Specific Data</w:t>
+            </w:r>
+            <w:r>
+              <w:rPr>
+                <w:noProof/>
+                <w:webHidden/>
+              </w:rPr>
+              <w:tab/>
+            </w:r>
+            <w:r>
+              <w:rPr>
+                <w:noProof/>
+                <w:webHidden/>
+              </w:rPr>
+              <w:fldChar w:fldCharType="begin"/>
+            </w:r>
+            <w:r>
+              <w:rPr>
+                <w:noProof/>
+                <w:webHidden/>
+              </w:rPr>
+              <w:instrText xml:space="preserve"> PAGEREF _Toc445396941 \h </w:instrText>
+            </w:r>
+            <w:r>
+              <w:rPr>
+                <w:noProof/>
+                <w:webHidden/>
+              </w:rPr>
+            </w:r>
+            <w:r>
+              <w:rPr>
+                <w:noProof/>
+                <w:webHidden/>
+              </w:rPr>
+              <w:fldChar w:fldCharType="separate"/>
+            </w:r>
+            <w:r>
+              <w:rPr>
+                <w:noProof/>
+                <w:webHidden/>
+              </w:rPr>
+              <w:t>9</w:t>
+            </w:r>
+            <w:r>
+              <w:rPr>
+                <w:noProof/>
+                <w:webHidden/>
+              </w:rPr>
+              <w:fldChar w:fldCharType="end"/>
+            </w:r>
+          </w:hyperlink>
+        </w:p>
+        <w:p>
+          <w:pPr>
+            <w:pStyle w:val="TOC2"/>
+            <w:tabs>
+              <w:tab w:val="left" w:pos="1100"/>
+              <w:tab w:val="right" w:leader="dot" w:pos="9530"/>
+            </w:tabs>
+            <w:rPr>
+              <w:rFonts w:cstheme="minorBidi"/>
+              <w:noProof/>
+            </w:rPr>
+          </w:pPr>
+          <w:hyperlink w:anchor="_Toc445396942" w:history="1">
+            <w:r>
+              <w:rPr>
+                <w:rStyle w:val="Hyperlink"/>
+                <w:noProof/>
+              </w:rPr>
+              <w:t>5.3.3</w:t>
+            </w:r>
+            <w:r>
+              <w:rPr>
+                <w:rFonts w:cstheme="minorBidi"/>
+                <w:noProof/>
+              </w:rPr>
+              <w:tab/>
+            </w:r>
+            <w:r>
+              <w:rPr>
+                <w:rStyle w:val="Hyperlink"/>
+                <w:noProof/>
+              </w:rPr>
+              <w:t>Report Generation</w:t>
+            </w:r>
+            <w:r>
+              <w:rPr>
+                <w:noProof/>
+                <w:webHidden/>
+              </w:rPr>
+              <w:tab/>
+            </w:r>
+            <w:r>
+              <w:rPr>
+                <w:noProof/>
+                <w:webHidden/>
+              </w:rPr>
+              <w:fldChar w:fldCharType="begin"/>
+            </w:r>
+            <w:r>
+              <w:rPr>
+                <w:noProof/>
+                <w:webHidden/>
+              </w:rPr>
+              <w:instrText xml:space="preserve"> PAGEREF _Toc445396942 \h </w:instrText>
+            </w:r>
+            <w:r>
+              <w:rPr>
+                <w:noProof/>
+                <w:webHidden/>
+              </w:rPr>
+            </w:r>
+            <w:r>
+              <w:rPr>
+                <w:noProof/>
+                <w:webHidden/>
+              </w:rPr>
+              <w:fldChar w:fldCharType="separate"/>
+            </w:r>
+            <w:r>
+              <w:rPr>
+                <w:noProof/>
+                <w:webHidden/>
+              </w:rPr>
+              <w:t>9</w:t>
+            </w:r>
+            <w:r>
+              <w:rPr>
+                <w:noProof/>
+                <w:webHidden/>
+              </w:rPr>
+              <w:fldChar w:fldCharType="end"/>
+            </w:r>
+          </w:hyperlink>
+        </w:p>
+        <w:p>
+          <w:pPr>
+            <w:pStyle w:val="TOC1"/>
+            <w:tabs>
+              <w:tab w:val="left" w:pos="660"/>
+              <w:tab w:val="right" w:leader="dot" w:pos="9530"/>
+            </w:tabs>
+            <w:rPr>
+              <w:rFonts w:cstheme="minorBidi"/>
+              <w:noProof/>
+            </w:rPr>
+          </w:pPr>
+          <w:hyperlink w:anchor="_Toc445396943" w:history="1">
+            <w:r>
+              <w:rPr>
+                <w:rStyle w:val="Hyperlink"/>
+                <w:noProof/>
+              </w:rPr>
+              <w:t>5.4</w:t>
+            </w:r>
+            <w:r>
+              <w:rPr>
+                <w:rFonts w:cstheme="minorBidi"/>
+                <w:noProof/>
+              </w:rPr>
+              <w:tab/>
+            </w:r>
+            <w:r>
+              <w:rPr>
+                <w:rStyle w:val="Hyperlink"/>
+                <w:noProof/>
+              </w:rPr>
+              <w:t>Error Handling &amp; Recovery</w:t>
+            </w:r>
+            <w:r>
+              <w:rPr>
+                <w:noProof/>
+                <w:webHidden/>
+              </w:rPr>
+              <w:tab/>
+            </w:r>
+            <w:r>
+              <w:rPr>
+                <w:noProof/>
+                <w:webHidden/>
+              </w:rPr>
+              <w:fldChar w:fldCharType="begin"/>
+            </w:r>
+            <w:r>
+              <w:rPr>
+                <w:noProof/>
+                <w:webHidden/>
+              </w:rPr>
+              <w:instrText xml:space="preserve"> PAGEREF _Toc445396943 \h </w:instrText>
+            </w:r>
+            <w:r>
+              <w:rPr>
+                <w:noProof/>
+                <w:webHidden/>
+              </w:rPr>
+            </w:r>
+            <w:r>
+              <w:rPr>
+                <w:noProof/>
+                <w:webHidden/>
+              </w:rPr>
+              <w:fldChar w:fldCharType="separate"/>
+            </w:r>
+            <w:r>
+              <w:rPr>
+                <w:noProof/>
+                <w:webHidden/>
+              </w:rPr>
+              <w:t>9</w:t>
+            </w:r>
+            <w:r>
+              <w:rPr>
+                <w:noProof/>
+                <w:webHidden/>
+              </w:rPr>
+              <w:fldChar w:fldCharType="end"/>
+            </w:r>
+          </w:hyperlink>
+        </w:p>
+        <w:p>
+          <w:pPr>
+            <w:pStyle w:val="TOC1"/>
+            <w:tabs>
+              <w:tab w:val="left" w:pos="660"/>
+              <w:tab w:val="right" w:leader="dot" w:pos="9530"/>
+            </w:tabs>
+            <w:rPr>
+              <w:rFonts w:cstheme="minorBidi"/>
+              <w:noProof/>
+            </w:rPr>
+          </w:pPr>
+          <w:hyperlink w:anchor="_Toc445396944" w:history="1">
+            <w:r>
+              <w:rPr>
+                <w:rStyle w:val="Hyperlink"/>
+                <w:noProof/>
+              </w:rPr>
+              <w:t>5.5</w:t>
+            </w:r>
+            <w:r>
+              <w:rPr>
+                <w:rFonts w:cstheme="minorBidi"/>
+                <w:noProof/>
+              </w:rPr>
+              <w:tab/>
+            </w:r>
+            <w:r>
+              <w:rPr>
+                <w:rStyle w:val="Hyperlink"/>
+                <w:noProof/>
+              </w:rPr>
+              <w:t>Testing</w:t>
+            </w:r>
+            <w:r>
+              <w:rPr>
+                <w:noProof/>
+                <w:webHidden/>
+              </w:rPr>
+              <w:tab/>
+            </w:r>
+            <w:r>
+              <w:rPr>
+                <w:noProof/>
+                <w:webHidden/>
+              </w:rPr>
+              <w:fldChar w:fldCharType="begin"/>
+            </w:r>
+            <w:r>
+              <w:rPr>
+                <w:noProof/>
+                <w:webHidden/>
+              </w:rPr>
+              <w:instrText xml:space="preserve"> PAGEREF _Toc445396944 \h </w:instrText>
+            </w:r>
+            <w:r>
+              <w:rPr>
+                <w:noProof/>
+                <w:webHidden/>
+              </w:rPr>
+            </w:r>
+            <w:r>
+              <w:rPr>
+                <w:noProof/>
+                <w:webHidden/>
+              </w:rPr>
+              <w:fldChar w:fldCharType="separate"/>
+            </w:r>
+            <w:r>
+              <w:rPr>
+                <w:noProof/>
+                <w:webHidden/>
+              </w:rPr>
+              <w:t>9</w:t>
+            </w:r>
+            <w:r>
+              <w:rPr>
+                <w:noProof/>
+                <w:webHidden/>
+              </w:rPr>
+              <w:fldChar w:fldCharType="end"/>
+            </w:r>
+          </w:hyperlink>
+        </w:p>
+        <w:p>
+          <w:pPr>
+            <w:pStyle w:val="TOC1"/>
+            <w:tabs>
+              <w:tab w:val="left" w:pos="660"/>
+              <w:tab w:val="right" w:leader="dot" w:pos="9530"/>
+            </w:tabs>
+            <w:rPr>
+              <w:rFonts w:cstheme="minorBidi"/>
+              <w:noProof/>
+            </w:rPr>
+          </w:pPr>
+          <w:hyperlink w:anchor="_Toc445396945" w:history="1">
+            <w:r>
+              <w:rPr>
+                <w:rStyle w:val="Hyperlink"/>
+                <w:noProof/>
+              </w:rPr>
+              <w:t>5.6</w:t>
+            </w:r>
+            <w:r>
+              <w:rPr>
+                <w:rFonts w:cstheme="minorBidi"/>
+                <w:noProof/>
+              </w:rPr>
+              <w:tab/>
+            </w:r>
+            <w:r>
+              <w:rPr>
+                <w:rStyle w:val="Hyperlink"/>
+                <w:noProof/>
+              </w:rPr>
+              <w:t>Packaging</w:t>
+            </w:r>
+            <w:r>
+              <w:rPr>
+                <w:noProof/>
+                <w:webHidden/>
+              </w:rPr>
+              <w:tab/>
+            </w:r>
+            <w:r>
+              <w:rPr>
+                <w:noProof/>
+                <w:webHidden/>
+              </w:rPr>
+              <w:fldChar w:fldCharType="begin"/>
+            </w:r>
+            <w:r>
+              <w:rPr>
+                <w:noProof/>
+                <w:webHidden/>
+              </w:rPr>
+              <w:instrText xml:space="preserve"> PAGEREF _Toc445396945 \h </w:instrText>
+            </w:r>
+            <w:r>
+              <w:rPr>
+                <w:noProof/>
+                <w:webHidden/>
+              </w:rPr>
+            </w:r>
+            <w:r>
+              <w:rPr>
+                <w:noProof/>
+                <w:webHidden/>
+              </w:rPr>
+              <w:fldChar w:fldCharType="separate"/>
+            </w:r>
+            <w:r>
+              <w:rPr>
+                <w:noProof/>
+                <w:webHidden/>
+              </w:rPr>
+              <w:t>9</w:t>
+            </w:r>
+            <w:r>
+              <w:rPr>
+                <w:noProof/>
+                <w:webHidden/>
+              </w:rPr>
+              <w:fldChar w:fldCharType="end"/>
+            </w:r>
+          </w:hyperlink>
+        </w:p>
+        <w:p>
+          <w:pPr>
+            <w:pStyle w:val="TOC1"/>
+            <w:tabs>
+              <w:tab w:val="left" w:pos="660"/>
+              <w:tab w:val="right" w:leader="dot" w:pos="9530"/>
+            </w:tabs>
+            <w:rPr>
+              <w:rFonts w:cstheme="minorBidi"/>
+              <w:noProof/>
+            </w:rPr>
+          </w:pPr>
+          <w:hyperlink w:anchor="_Toc445396946" w:history="1">
+            <w:r>
+              <w:rPr>
+                <w:rStyle w:val="Hyperlink"/>
+                <w:noProof/>
+              </w:rPr>
+              <w:t>5.7</w:t>
+            </w:r>
+            <w:r>
+              <w:rPr>
+                <w:rFonts w:cstheme="minorBidi"/>
+                <w:noProof/>
+              </w:rPr>
+              <w:tab/>
+            </w:r>
+            <w:r>
+              <w:rPr>
+                <w:rStyle w:val="Hyperlink"/>
+                <w:noProof/>
+              </w:rPr>
+              <w:t>Accessibility</w:t>
+            </w:r>
+            <w:r>
+              <w:rPr>
+                <w:noProof/>
+                <w:webHidden/>
+              </w:rPr>
+              <w:tab/>
+            </w:r>
+            <w:r>
+              <w:rPr>
+                <w:noProof/>
+                <w:webHidden/>
+              </w:rPr>
+              <w:fldChar w:fldCharType="begin"/>
+            </w:r>
+            <w:r>
+              <w:rPr>
+                <w:noProof/>
+                <w:webHidden/>
+              </w:rPr>
+              <w:instrText xml:space="preserve"> PAGEREF _Toc445396946 \h </w:instrText>
+            </w:r>
+            <w:r>
+              <w:rPr>
+                <w:noProof/>
+                <w:webHidden/>
+              </w:rPr>
+            </w:r>
+            <w:r>
+              <w:rPr>
+                <w:noProof/>
+                <w:webHidden/>
+              </w:rPr>
+              <w:fldChar w:fldCharType="separate"/>
+            </w:r>
+            <w:r>
+              <w:rPr>
+                <w:noProof/>
+                <w:webHidden/>
+              </w:rPr>
+              <w:t>9</w:t>
+            </w:r>
+            <w:r>
+              <w:rPr>
+                <w:noProof/>
+                <w:webHidden/>
+              </w:rPr>
+              <w:fldChar w:fldCharType="end"/>
+            </w:r>
+          </w:hyperlink>
+        </w:p>
+        <w:p>
+          <w:pPr>
+            <w:pStyle w:val="TOC1"/>
+            <w:tabs>
+              <w:tab w:val="left" w:pos="660"/>
+              <w:tab w:val="right" w:leader="dot" w:pos="9530"/>
+            </w:tabs>
+            <w:rPr>
+              <w:rFonts w:cstheme="minorBidi"/>
+              <w:noProof/>
+            </w:rPr>
+          </w:pPr>
+          <w:hyperlink w:anchor="_Toc445396947" w:history="1">
+            <w:r>
+              <w:rPr>
+                <w:rStyle w:val="Hyperlink"/>
+                <w:noProof/>
+              </w:rPr>
+              <w:t>5.8</w:t>
+            </w:r>
+            <w:r>
+              <w:rPr>
+                <w:rFonts w:cstheme="minorBidi"/>
+                <w:noProof/>
+              </w:rPr>
+              <w:tab/>
+            </w:r>
+            <w:r>
+              <w:rPr>
+                <w:rStyle w:val="Hyperlink"/>
+                <w:noProof/>
+              </w:rPr>
+              <w:t>Risks and Dependencies</w:t>
+            </w:r>
+            <w:r>
+              <w:rPr>
+                <w:noProof/>
+                <w:webHidden/>
+              </w:rPr>
+              <w:tab/>
+            </w:r>
+            <w:r>
+              <w:rPr>
+                <w:noProof/>
+                <w:webHidden/>
+              </w:rPr>
+              <w:fldChar w:fldCharType="begin"/>
+            </w:r>
+            <w:r>
+              <w:rPr>
+                <w:noProof/>
+                <w:webHidden/>
+              </w:rPr>
+              <w:instrText xml:space="preserve"> PAGEREF _Toc445396947 \h </w:instrText>
+            </w:r>
+            <w:r>
+              <w:rPr>
+                <w:noProof/>
+                <w:webHidden/>
+              </w:rPr>
+            </w:r>
+            <w:r>
+              <w:rPr>
+                <w:noProof/>
+                <w:webHidden/>
+              </w:rPr>
+              <w:fldChar w:fldCharType="separate"/>
+            </w:r>
+            <w:r>
+              <w:rPr>
+                <w:noProof/>
+                <w:webHidden/>
+              </w:rPr>
+              <w:t>10</w:t>
+            </w:r>
+            <w:r>
+              <w:rPr>
+                <w:noProof/>
+                <w:webHidden/>
+              </w:rPr>
+              <w:fldChar w:fldCharType="end"/>
+            </w:r>
+          </w:hyperlink>
+        </w:p>
+        <w:p>
+          <w:pPr>
+            <w:pStyle w:val="TOC1"/>
+            <w:tabs>
+              <w:tab w:val="left" w:pos="440"/>
+              <w:tab w:val="right" w:leader="dot" w:pos="9530"/>
+            </w:tabs>
+            <w:rPr>
+              <w:rFonts w:cstheme="minorBidi"/>
+              <w:noProof/>
+            </w:rPr>
+          </w:pPr>
+          <w:hyperlink w:anchor="_Toc445396948" w:history="1">
+            <w:r>
+              <w:rPr>
+                <w:rStyle w:val="Hyperlink"/>
+                <w:b/>
+                <w:noProof/>
+              </w:rPr>
+              <w:t>6.</w:t>
+            </w:r>
+            <w:r>
+              <w:rPr>
+                <w:rFonts w:cstheme="minorBidi"/>
+                <w:noProof/>
+              </w:rPr>
+              <w:tab/>
+            </w:r>
+            <w:r>
+              <w:rPr>
+                <w:rStyle w:val="Hyperlink"/>
+                <w:noProof/>
+              </w:rPr>
+              <w:t>User Interface Design</w:t>
+            </w:r>
+            <w:r>
+              <w:rPr>
+                <w:noProof/>
+                <w:webHidden/>
+              </w:rPr>
+              <w:tab/>
+            </w:r>
+            <w:r>
+              <w:rPr>
+                <w:noProof/>
+                <w:webHidden/>
+              </w:rPr>
+              <w:fldChar w:fldCharType="begin"/>
+            </w:r>
+            <w:r>
+              <w:rPr>
+                <w:noProof/>
+                <w:webHidden/>
+              </w:rPr>
+              <w:instrText xml:space="preserve"> PAGEREF _Toc445396948 \h </w:instrText>
+            </w:r>
+            <w:r>
+              <w:rPr>
+                <w:noProof/>
+                <w:webHidden/>
+              </w:rPr>
+            </w:r>
+            <w:r>
+              <w:rPr>
+                <w:noProof/>
+                <w:webHidden/>
+              </w:rPr>
+              <w:fldChar w:fldCharType="separate"/>
+            </w:r>
+            <w:r>
+              <w:rPr>
+                <w:noProof/>
+                <w:webHidden/>
+              </w:rPr>
+              <w:t>10</w:t>
+            </w:r>
+            <w:r>
+              <w:rPr>
+                <w:noProof/>
+                <w:webHidden/>
+              </w:rPr>
+              <w:fldChar w:fldCharType="end"/>
+            </w:r>
+          </w:hyperlink>
+        </w:p>
+        <w:p>
+          <w:pPr>
+            <w:pStyle w:val="TOC2"/>
+            <w:tabs>
+              <w:tab w:val="left" w:pos="660"/>
+              <w:tab w:val="right" w:leader="dot" w:pos="9530"/>
+            </w:tabs>
+            <w:rPr>
+              <w:rFonts w:cstheme="minorBidi"/>
+              <w:noProof/>
+            </w:rPr>
+          </w:pPr>
+          <w:hyperlink w:anchor="_Toc445396949" w:history="1">
+            <w:r>
+              <w:rPr>
+                <w:rStyle w:val="Hyperlink"/>
+                <w:noProof/>
+              </w:rPr>
+              <w:t>a.</w:t>
+            </w:r>
+            <w:r>
+              <w:rPr>
+                <w:rFonts w:cstheme="minorBidi"/>
+                <w:noProof/>
+              </w:rPr>
+              <w:tab/>
+            </w:r>
+            <w:r>
+              <w:rPr>
+                <w:rStyle w:val="Hyperlink"/>
+                <w:noProof/>
+              </w:rPr>
+              <w:t>Home Page</w:t>
+            </w:r>
+            <w:r>
+              <w:rPr>
+                <w:noProof/>
+                <w:webHidden/>
+              </w:rPr>
+              <w:tab/>
+            </w:r>
+            <w:r>
+              <w:rPr>
+                <w:noProof/>
+                <w:webHidden/>
+              </w:rPr>
+              <w:fldChar w:fldCharType="begin"/>
+            </w:r>
+            <w:r>
+              <w:rPr>
+                <w:noProof/>
+                <w:webHidden/>
+              </w:rPr>
+              <w:instrText xml:space="preserve"> PAGEREF _Toc445396949 \h </w:instrText>
+            </w:r>
+            <w:r>
+              <w:rPr>
+                <w:noProof/>
+                <w:webHidden/>
+              </w:rPr>
+            </w:r>
+            <w:r>
+              <w:rPr>
+                <w:noProof/>
+                <w:webHidden/>
+              </w:rPr>
+              <w:fldChar w:fldCharType="separate"/>
+            </w:r>
+            <w:r>
+              <w:rPr>
+                <w:noProof/>
+                <w:webHidden/>
+              </w:rPr>
+              <w:t>10</w:t>
+            </w:r>
+            <w:r>
+              <w:rPr>
+                <w:noProof/>
+                <w:webHidden/>
+              </w:rPr>
+              <w:fldChar w:fldCharType="end"/>
+            </w:r>
+          </w:hyperlink>
+        </w:p>
+        <w:p>
+          <w:pPr>
+            <w:pStyle w:val="TOC1"/>
+            <w:tabs>
+              <w:tab w:val="left" w:pos="440"/>
+              <w:tab w:val="right" w:leader="dot" w:pos="9530"/>
+            </w:tabs>
+            <w:rPr>
+              <w:rFonts w:cstheme="minorBidi"/>
+              <w:noProof/>
+            </w:rPr>
+          </w:pPr>
+          <w:hyperlink w:anchor="_Toc445396950" w:history="1">
+            <w:r>
+              <w:rPr>
+                <w:rStyle w:val="Hyperlink"/>
+                <w:b/>
+                <w:noProof/>
+              </w:rPr>
+              <w:t>7.</w:t>
+            </w:r>
+            <w:r>
+              <w:rPr>
+                <w:rFonts w:cstheme="minorBidi"/>
+                <w:noProof/>
+              </w:rPr>
+              <w:tab/>
+            </w:r>
+            <w:r>
+              <w:rPr>
+                <w:rStyle w:val="Hyperlink"/>
+                <w:noProof/>
+              </w:rPr>
+              <w:t>Database Design</w:t>
+            </w:r>
+            <w:r>
+              <w:rPr>
+                <w:noProof/>
+                <w:webHidden/>
+              </w:rPr>
+              <w:tab/>
+            </w:r>
+            <w:r>
+              <w:rPr>
+                <w:noProof/>
+                <w:webHidden/>
+              </w:rPr>
+              <w:fldChar w:fldCharType="begin"/>
+            </w:r>
+            <w:r>
+              <w:rPr>
+                <w:noProof/>
+                <w:webHidden/>
+              </w:rPr>
+              <w:instrText xml:space="preserve"> PAGEREF _Toc445396950 \h </w:instrText>
+            </w:r>
+            <w:r>
+              <w:rPr>
+                <w:noProof/>
+                <w:webHidden/>
+              </w:rPr>
+            </w:r>
+            <w:r>
+              <w:rPr>
+                <w:noProof/>
+                <w:webHidden/>
+              </w:rPr>
+              <w:fldChar w:fldCharType="separate"/>
+            </w:r>
+            <w:r>
+              <w:rPr>
+                <w:noProof/>
+                <w:webHidden/>
+              </w:rPr>
+              <w:t>11</w:t>
+            </w:r>
+            <w:r>
+              <w:rPr>
+                <w:noProof/>
+                <w:webHidden/>
+              </w:rPr>
+              <w:fldChar w:fldCharType="end"/>
+            </w:r>
+          </w:hyperlink>
+        </w:p>
+        <w:p>
+          <w:pPr>
+            <w:pStyle w:val="TOC1"/>
+            <w:tabs>
+              <w:tab w:val="left" w:pos="440"/>
+              <w:tab w:val="right" w:leader="dot" w:pos="9530"/>
+            </w:tabs>
+            <w:rPr>
+              <w:rFonts w:cstheme="minorBidi"/>
+              <w:noProof/>
+            </w:rPr>
+          </w:pPr>
+          <w:hyperlink w:anchor="_Toc445396951" w:history="1">
+            <w:r>
+              <w:rPr>
+                <w:rStyle w:val="Hyperlink"/>
+                <w:b/>
+                <w:noProof/>
+              </w:rPr>
+              <w:t>8.</w:t>
+            </w:r>
+            <w:r>
+              <w:rPr>
+                <w:rFonts w:cstheme="minorBidi"/>
+                <w:noProof/>
+              </w:rPr>
+              <w:tab/>
+            </w:r>
+            <w:r>
+              <w:rPr>
+                <w:rStyle w:val="Hyperlink"/>
+                <w:noProof/>
+              </w:rPr>
+              <w:t>Future Scope</w:t>
+            </w:r>
+            <w:r>
+              <w:rPr>
+                <w:noProof/>
+                <w:webHidden/>
+              </w:rPr>
+              <w:tab/>
+            </w:r>
+            <w:r>
+              <w:rPr>
+                <w:noProof/>
+                <w:webHidden/>
+              </w:rPr>
+              <w:fldChar w:fldCharType="begin"/>
+            </w:r>
+            <w:r>
+              <w:rPr>
+                <w:noProof/>
+                <w:webHidden/>
+              </w:rPr>
+              <w:instrText xml:space="preserve"> PAGEREF _Toc445396951 \h </w:instrText>
+            </w:r>
+            <w:r>
+              <w:rPr>
+                <w:noProof/>
+                <w:webHidden/>
+              </w:rPr>
+            </w:r>
+            <w:r>
+              <w:rPr>
+                <w:noProof/>
+                <w:webHidden/>
+              </w:rPr>
+              <w:fldChar w:fldCharType="separate"/>
+            </w:r>
+            <w:r>
+              <w:rPr>
+                <w:noProof/>
+                <w:webHidden/>
+              </w:rPr>
+              <w:t>13</w:t>
             </w:r>
             <w:r>
               <w:rPr>
@@ -918,13 +2773,13 @@
               <w:noProof/>
             </w:rPr>
           </w:pPr>
-          <w:hyperlink w:anchor="_Toc445396480" w:history="1">
+          <w:hyperlink w:anchor="_Toc445396952" w:history="1">
             <w:r>
               <w:rPr>
                 <w:rStyle w:val="Hyperlink"/>
                 <w:noProof/>
               </w:rPr>
-              <w:t>2.1</w:t>
+              <w:t>8.1</w:t>
             </w:r>
             <w:r>
               <w:rPr>
@@ -938,7 +2793,7 @@
                 <w:rStyle w:val="Hyperlink"/>
                 <w:noProof/>
               </w:rPr>
-              <w:t>Objective</w:t>
+              <w:t>Storage of User profiles</w:t>
             </w:r>
             <w:r>
               <w:rPr>
@@ -959,7 +2814,7 @@
                 <w:noProof/>
                 <w:webHidden/>
               </w:rPr>
-              <w:instrText xml:space="preserve"> PAGEREF _Toc445396480 \h </w:instrText>
+              <w:instrText xml:space="preserve"> PAGEREF _Toc445396952 \h </w:instrText>
             </w:r>
             <w:r>
               <w:rPr>
@@ -979,7 +2834,7 @@
                 <w:noProof/>
                 <w:webHidden/>
               </w:rPr>
-              <w:t>4</w:t>
+              <w:t>13</w:t>
             </w:r>
             <w:r>
               <w:rPr>
@@ -1002,13 +2857,13 @@
               <w:noProof/>
             </w:rPr>
           </w:pPr>
-          <w:hyperlink w:anchor="_Toc445396481" w:history="1">
+          <w:hyperlink w:anchor="_Toc445396953" w:history="1">
             <w:r>
               <w:rPr>
                 <w:rStyle w:val="Hyperlink"/>
                 <w:noProof/>
               </w:rPr>
-              <w:t>2.2</w:t>
+              <w:t>8.2</w:t>
             </w:r>
             <w:r>
               <w:rPr>
@@ -1022,7 +2877,7 @@
                 <w:rStyle w:val="Hyperlink"/>
                 <w:noProof/>
               </w:rPr>
-              <w:t>Approach</w:t>
+              <w:t>Latest Software Version</w:t>
             </w:r>
             <w:r>
               <w:rPr>
@@ -1043,1779 +2898,7 @@
                 <w:noProof/>
                 <w:webHidden/>
               </w:rPr>
-              <w:instrText xml:space="preserve"> PAGEREF _Toc445396481 \h </w:instrText>
-            </w:r>
-            <w:r>
-              <w:rPr>
-                <w:noProof/>
-                <w:webHidden/>
-              </w:rPr>
-            </w:r>
-            <w:r>
-              <w:rPr>
-                <w:noProof/>
-                <w:webHidden/>
-              </w:rPr>
-              <w:fldChar w:fldCharType="separate"/>
-            </w:r>
-            <w:r>
-              <w:rPr>
-                <w:noProof/>
-                <w:webHidden/>
-              </w:rPr>
-              <w:t>4</w:t>
-            </w:r>
-            <w:r>
-              <w:rPr>
-                <w:noProof/>
-                <w:webHidden/>
-              </w:rPr>
-              <w:fldChar w:fldCharType="end"/>
-            </w:r>
-          </w:hyperlink>
-        </w:p>
-        <w:p>
-          <w:pPr>
-            <w:pStyle w:val="TOC2"/>
-            <w:tabs>
-              <w:tab w:val="left" w:pos="880"/>
-              <w:tab w:val="right" w:leader="dot" w:pos="9530"/>
-            </w:tabs>
-            <w:rPr>
-              <w:rFonts w:cstheme="minorBidi"/>
-              <w:noProof/>
-            </w:rPr>
-          </w:pPr>
-          <w:hyperlink w:anchor="_Toc445396482" w:history="1">
-            <w:r>
-              <w:rPr>
-                <w:rStyle w:val="Hyperlink"/>
-                <w:noProof/>
-              </w:rPr>
-              <w:t>2.3</w:t>
-            </w:r>
-            <w:r>
-              <w:rPr>
-                <w:rFonts w:cstheme="minorBidi"/>
-                <w:noProof/>
-              </w:rPr>
-              <w:tab/>
-            </w:r>
-            <w:r>
-              <w:rPr>
-                <w:rStyle w:val="Hyperlink"/>
-                <w:noProof/>
-              </w:rPr>
-              <w:t>Architecture Overview</w:t>
-            </w:r>
-            <w:r>
-              <w:rPr>
-                <w:noProof/>
-                <w:webHidden/>
-              </w:rPr>
-              <w:tab/>
-            </w:r>
-            <w:r>
-              <w:rPr>
-                <w:noProof/>
-                <w:webHidden/>
-              </w:rPr>
-              <w:fldChar w:fldCharType="begin"/>
-            </w:r>
-            <w:r>
-              <w:rPr>
-                <w:noProof/>
-                <w:webHidden/>
-              </w:rPr>
-              <w:instrText xml:space="preserve"> PAGEREF _Toc445396482 \h </w:instrText>
-            </w:r>
-            <w:r>
-              <w:rPr>
-                <w:noProof/>
-                <w:webHidden/>
-              </w:rPr>
-            </w:r>
-            <w:r>
-              <w:rPr>
-                <w:noProof/>
-                <w:webHidden/>
-              </w:rPr>
-              <w:fldChar w:fldCharType="separate"/>
-            </w:r>
-            <w:r>
-              <w:rPr>
-                <w:noProof/>
-                <w:webHidden/>
-              </w:rPr>
-              <w:t>4</w:t>
-            </w:r>
-            <w:r>
-              <w:rPr>
-                <w:noProof/>
-                <w:webHidden/>
-              </w:rPr>
-              <w:fldChar w:fldCharType="end"/>
-            </w:r>
-          </w:hyperlink>
-        </w:p>
-        <w:p>
-          <w:pPr>
-            <w:pStyle w:val="TOC1"/>
-            <w:tabs>
-              <w:tab w:val="left" w:pos="440"/>
-              <w:tab w:val="right" w:leader="dot" w:pos="9530"/>
-            </w:tabs>
-            <w:rPr>
-              <w:rFonts w:cstheme="minorBidi"/>
-              <w:noProof/>
-            </w:rPr>
-          </w:pPr>
-          <w:hyperlink w:anchor="_Toc445396483" w:history="1">
-            <w:r>
-              <w:rPr>
-                <w:rStyle w:val="Hyperlink"/>
-                <w:b/>
-                <w:noProof/>
-              </w:rPr>
-              <w:t>3.</w:t>
-            </w:r>
-            <w:r>
-              <w:rPr>
-                <w:rFonts w:cstheme="minorBidi"/>
-                <w:noProof/>
-              </w:rPr>
-              <w:tab/>
-            </w:r>
-            <w:r>
-              <w:rPr>
-                <w:rStyle w:val="Hyperlink"/>
-                <w:noProof/>
-              </w:rPr>
-              <w:t>Topology Design</w:t>
-            </w:r>
-            <w:r>
-              <w:rPr>
-                <w:noProof/>
-                <w:webHidden/>
-              </w:rPr>
-              <w:tab/>
-            </w:r>
-            <w:r>
-              <w:rPr>
-                <w:noProof/>
-                <w:webHidden/>
-              </w:rPr>
-              <w:fldChar w:fldCharType="begin"/>
-            </w:r>
-            <w:r>
-              <w:rPr>
-                <w:noProof/>
-                <w:webHidden/>
-              </w:rPr>
-              <w:instrText xml:space="preserve"> PAGEREF _Toc445396483 \h </w:instrText>
-            </w:r>
-            <w:r>
-              <w:rPr>
-                <w:noProof/>
-                <w:webHidden/>
-              </w:rPr>
-            </w:r>
-            <w:r>
-              <w:rPr>
-                <w:noProof/>
-                <w:webHidden/>
-              </w:rPr>
-              <w:fldChar w:fldCharType="separate"/>
-            </w:r>
-            <w:r>
-              <w:rPr>
-                <w:noProof/>
-                <w:webHidden/>
-              </w:rPr>
-              <w:t>5</w:t>
-            </w:r>
-            <w:r>
-              <w:rPr>
-                <w:noProof/>
-                <w:webHidden/>
-              </w:rPr>
-              <w:fldChar w:fldCharType="end"/>
-            </w:r>
-          </w:hyperlink>
-        </w:p>
-        <w:p>
-          <w:pPr>
-            <w:pStyle w:val="TOC1"/>
-            <w:tabs>
-              <w:tab w:val="left" w:pos="440"/>
-              <w:tab w:val="right" w:leader="dot" w:pos="9530"/>
-            </w:tabs>
-            <w:rPr>
-              <w:rFonts w:cstheme="minorBidi"/>
-              <w:noProof/>
-            </w:rPr>
-          </w:pPr>
-          <w:hyperlink w:anchor="_Toc445396484" w:history="1">
-            <w:r>
-              <w:rPr>
-                <w:rStyle w:val="Hyperlink"/>
-                <w:b/>
-                <w:noProof/>
-              </w:rPr>
-              <w:t>4.</w:t>
-            </w:r>
-            <w:r>
-              <w:rPr>
-                <w:rFonts w:cstheme="minorBidi"/>
-                <w:noProof/>
-              </w:rPr>
-              <w:tab/>
-            </w:r>
-            <w:r>
-              <w:rPr>
-                <w:rStyle w:val="Hyperlink"/>
-                <w:b/>
-                <w:noProof/>
-              </w:rPr>
-              <w:t>External Design</w:t>
-            </w:r>
-            <w:r>
-              <w:rPr>
-                <w:noProof/>
-                <w:webHidden/>
-              </w:rPr>
-              <w:tab/>
-            </w:r>
-            <w:r>
-              <w:rPr>
-                <w:noProof/>
-                <w:webHidden/>
-              </w:rPr>
-              <w:fldChar w:fldCharType="begin"/>
-            </w:r>
-            <w:r>
-              <w:rPr>
-                <w:noProof/>
-                <w:webHidden/>
-              </w:rPr>
-              <w:instrText xml:space="preserve"> PAGEREF _Toc445396484 \h </w:instrText>
-            </w:r>
-            <w:r>
-              <w:rPr>
-                <w:noProof/>
-                <w:webHidden/>
-              </w:rPr>
-            </w:r>
-            <w:r>
-              <w:rPr>
-                <w:noProof/>
-                <w:webHidden/>
-              </w:rPr>
-              <w:fldChar w:fldCharType="separate"/>
-            </w:r>
-            <w:r>
-              <w:rPr>
-                <w:noProof/>
-                <w:webHidden/>
-              </w:rPr>
-              <w:t>6</w:t>
-            </w:r>
-            <w:r>
-              <w:rPr>
-                <w:noProof/>
-                <w:webHidden/>
-              </w:rPr>
-              <w:fldChar w:fldCharType="end"/>
-            </w:r>
-          </w:hyperlink>
-        </w:p>
-        <w:p>
-          <w:pPr>
-            <w:pStyle w:val="TOC1"/>
-            <w:tabs>
-              <w:tab w:val="left" w:pos="440"/>
-              <w:tab w:val="right" w:leader="dot" w:pos="9530"/>
-            </w:tabs>
-            <w:rPr>
-              <w:rFonts w:cstheme="minorBidi"/>
-              <w:noProof/>
-            </w:rPr>
-          </w:pPr>
-          <w:hyperlink w:anchor="_Toc445396485" w:history="1">
-            <w:r>
-              <w:rPr>
-                <w:rStyle w:val="Hyperlink"/>
-                <w:b/>
-                <w:noProof/>
-              </w:rPr>
-              <w:t>5.</w:t>
-            </w:r>
-            <w:r>
-              <w:rPr>
-                <w:rFonts w:cstheme="minorBidi"/>
-                <w:noProof/>
-              </w:rPr>
-              <w:tab/>
-            </w:r>
-            <w:r>
-              <w:rPr>
-                <w:rStyle w:val="Hyperlink"/>
-                <w:b/>
-                <w:noProof/>
-              </w:rPr>
-              <w:t>Internal Design</w:t>
-            </w:r>
-            <w:r>
-              <w:rPr>
-                <w:noProof/>
-                <w:webHidden/>
-              </w:rPr>
-              <w:tab/>
-            </w:r>
-            <w:r>
-              <w:rPr>
-                <w:noProof/>
-                <w:webHidden/>
-              </w:rPr>
-              <w:fldChar w:fldCharType="begin"/>
-            </w:r>
-            <w:r>
-              <w:rPr>
-                <w:noProof/>
-                <w:webHidden/>
-              </w:rPr>
-              <w:instrText xml:space="preserve"> PAGEREF _Toc445396485 \h </w:instrText>
-            </w:r>
-            <w:r>
-              <w:rPr>
-                <w:noProof/>
-                <w:webHidden/>
-              </w:rPr>
-            </w:r>
-            <w:r>
-              <w:rPr>
-                <w:noProof/>
-                <w:webHidden/>
-              </w:rPr>
-              <w:fldChar w:fldCharType="separate"/>
-            </w:r>
-            <w:r>
-              <w:rPr>
-                <w:noProof/>
-                <w:webHidden/>
-              </w:rPr>
-              <w:t>8</w:t>
-            </w:r>
-            <w:r>
-              <w:rPr>
-                <w:noProof/>
-                <w:webHidden/>
-              </w:rPr>
-              <w:fldChar w:fldCharType="end"/>
-            </w:r>
-          </w:hyperlink>
-        </w:p>
-        <w:p>
-          <w:pPr>
-            <w:pStyle w:val="TOC1"/>
-            <w:tabs>
-              <w:tab w:val="left" w:pos="660"/>
-              <w:tab w:val="right" w:leader="dot" w:pos="9530"/>
-            </w:tabs>
-            <w:rPr>
-              <w:rFonts w:cstheme="minorBidi"/>
-              <w:noProof/>
-            </w:rPr>
-          </w:pPr>
-          <w:hyperlink w:anchor="_Toc445396486" w:history="1">
-            <w:r>
-              <w:rPr>
-                <w:rStyle w:val="Hyperlink"/>
-                <w:noProof/>
-              </w:rPr>
-              <w:t>5.1</w:t>
-            </w:r>
-            <w:r>
-              <w:rPr>
-                <w:rFonts w:cstheme="minorBidi"/>
-                <w:noProof/>
-              </w:rPr>
-              <w:tab/>
-            </w:r>
-            <w:r>
-              <w:rPr>
-                <w:rStyle w:val="Hyperlink"/>
-                <w:noProof/>
-              </w:rPr>
-              <w:t>Hardware / Software Requirements</w:t>
-            </w:r>
-            <w:r>
-              <w:rPr>
-                <w:noProof/>
-                <w:webHidden/>
-              </w:rPr>
-              <w:tab/>
-            </w:r>
-            <w:r>
-              <w:rPr>
-                <w:noProof/>
-                <w:webHidden/>
-              </w:rPr>
-              <w:fldChar w:fldCharType="begin"/>
-            </w:r>
-            <w:r>
-              <w:rPr>
-                <w:noProof/>
-                <w:webHidden/>
-              </w:rPr>
-              <w:instrText xml:space="preserve"> PAGEREF _Toc445396486 \h </w:instrText>
-            </w:r>
-            <w:r>
-              <w:rPr>
-                <w:noProof/>
-                <w:webHidden/>
-              </w:rPr>
-            </w:r>
-            <w:r>
-              <w:rPr>
-                <w:noProof/>
-                <w:webHidden/>
-              </w:rPr>
-              <w:fldChar w:fldCharType="separate"/>
-            </w:r>
-            <w:r>
-              <w:rPr>
-                <w:noProof/>
-                <w:webHidden/>
-              </w:rPr>
-              <w:t>8</w:t>
-            </w:r>
-            <w:r>
-              <w:rPr>
-                <w:noProof/>
-                <w:webHidden/>
-              </w:rPr>
-              <w:fldChar w:fldCharType="end"/>
-            </w:r>
-          </w:hyperlink>
-        </w:p>
-        <w:p>
-          <w:pPr>
-            <w:pStyle w:val="TOC1"/>
-            <w:tabs>
-              <w:tab w:val="left" w:pos="660"/>
-              <w:tab w:val="right" w:leader="dot" w:pos="9530"/>
-            </w:tabs>
-            <w:rPr>
-              <w:rFonts w:cstheme="minorBidi"/>
-              <w:noProof/>
-            </w:rPr>
-          </w:pPr>
-          <w:hyperlink w:anchor="_Toc445396487" w:history="1">
-            <w:r>
-              <w:rPr>
-                <w:rStyle w:val="Hyperlink"/>
-                <w:noProof/>
-              </w:rPr>
-              <w:t>5.2</w:t>
-            </w:r>
-            <w:r>
-              <w:rPr>
-                <w:rFonts w:cstheme="minorBidi"/>
-                <w:noProof/>
-              </w:rPr>
-              <w:tab/>
-            </w:r>
-            <w:r>
-              <w:rPr>
-                <w:rStyle w:val="Hyperlink"/>
-                <w:noProof/>
-              </w:rPr>
-              <w:t>Development Environment</w:t>
-            </w:r>
-            <w:r>
-              <w:rPr>
-                <w:noProof/>
-                <w:webHidden/>
-              </w:rPr>
-              <w:tab/>
-            </w:r>
-            <w:r>
-              <w:rPr>
-                <w:noProof/>
-                <w:webHidden/>
-              </w:rPr>
-              <w:fldChar w:fldCharType="begin"/>
-            </w:r>
-            <w:r>
-              <w:rPr>
-                <w:noProof/>
-                <w:webHidden/>
-              </w:rPr>
-              <w:instrText xml:space="preserve"> PAGEREF _Toc445396487 \h </w:instrText>
-            </w:r>
-            <w:r>
-              <w:rPr>
-                <w:noProof/>
-                <w:webHidden/>
-              </w:rPr>
-            </w:r>
-            <w:r>
-              <w:rPr>
-                <w:noProof/>
-                <w:webHidden/>
-              </w:rPr>
-              <w:fldChar w:fldCharType="separate"/>
-            </w:r>
-            <w:r>
-              <w:rPr>
-                <w:noProof/>
-                <w:webHidden/>
-              </w:rPr>
-              <w:t>8</w:t>
-            </w:r>
-            <w:r>
-              <w:rPr>
-                <w:noProof/>
-                <w:webHidden/>
-              </w:rPr>
-              <w:fldChar w:fldCharType="end"/>
-            </w:r>
-          </w:hyperlink>
-        </w:p>
-        <w:p>
-          <w:pPr>
-            <w:pStyle w:val="TOC1"/>
-            <w:tabs>
-              <w:tab w:val="left" w:pos="660"/>
-              <w:tab w:val="right" w:leader="dot" w:pos="9530"/>
-            </w:tabs>
-            <w:rPr>
-              <w:rFonts w:cstheme="minorBidi"/>
-              <w:noProof/>
-            </w:rPr>
-          </w:pPr>
-          <w:hyperlink w:anchor="_Toc445396488" w:history="1">
-            <w:r>
-              <w:rPr>
-                <w:rStyle w:val="Hyperlink"/>
-                <w:noProof/>
-              </w:rPr>
-              <w:t>5.3</w:t>
-            </w:r>
-            <w:r>
-              <w:rPr>
-                <w:rFonts w:cstheme="minorBidi"/>
-                <w:noProof/>
-              </w:rPr>
-              <w:tab/>
-            </w:r>
-            <w:r>
-              <w:rPr>
-                <w:rStyle w:val="Hyperlink"/>
-                <w:noProof/>
-              </w:rPr>
-              <w:t>Proposed Components</w:t>
-            </w:r>
-            <w:r>
-              <w:rPr>
-                <w:noProof/>
-                <w:webHidden/>
-              </w:rPr>
-              <w:tab/>
-            </w:r>
-            <w:r>
-              <w:rPr>
-                <w:noProof/>
-                <w:webHidden/>
-              </w:rPr>
-              <w:fldChar w:fldCharType="begin"/>
-            </w:r>
-            <w:r>
-              <w:rPr>
-                <w:noProof/>
-                <w:webHidden/>
-              </w:rPr>
-              <w:instrText xml:space="preserve"> PAGEREF _Toc445396488 \h </w:instrText>
-            </w:r>
-            <w:r>
-              <w:rPr>
-                <w:noProof/>
-                <w:webHidden/>
-              </w:rPr>
-            </w:r>
-            <w:r>
-              <w:rPr>
-                <w:noProof/>
-                <w:webHidden/>
-              </w:rPr>
-              <w:fldChar w:fldCharType="separate"/>
-            </w:r>
-            <w:r>
-              <w:rPr>
-                <w:noProof/>
-                <w:webHidden/>
-              </w:rPr>
-              <w:t>8</w:t>
-            </w:r>
-            <w:r>
-              <w:rPr>
-                <w:noProof/>
-                <w:webHidden/>
-              </w:rPr>
-              <w:fldChar w:fldCharType="end"/>
-            </w:r>
-          </w:hyperlink>
-        </w:p>
-        <w:p>
-          <w:pPr>
-            <w:pStyle w:val="TOC2"/>
-            <w:tabs>
-              <w:tab w:val="left" w:pos="1100"/>
-              <w:tab w:val="right" w:leader="dot" w:pos="9530"/>
-            </w:tabs>
-            <w:rPr>
-              <w:rFonts w:cstheme="minorBidi"/>
-              <w:noProof/>
-            </w:rPr>
-          </w:pPr>
-          <w:hyperlink w:anchor="_Toc445396489" w:history="1">
-            <w:r>
-              <w:rPr>
-                <w:rStyle w:val="Hyperlink"/>
-                <w:noProof/>
-              </w:rPr>
-              <w:t>5.3.1</w:t>
-            </w:r>
-            <w:r>
-              <w:rPr>
-                <w:rFonts w:cstheme="minorBidi"/>
-                <w:noProof/>
-              </w:rPr>
-              <w:tab/>
-            </w:r>
-            <w:r>
-              <w:rPr>
-                <w:rStyle w:val="Hyperlink"/>
-                <w:noProof/>
-              </w:rPr>
-              <w:t>Process Specific Data</w:t>
-            </w:r>
-            <w:r>
-              <w:rPr>
-                <w:noProof/>
-                <w:webHidden/>
-              </w:rPr>
-              <w:tab/>
-            </w:r>
-            <w:r>
-              <w:rPr>
-                <w:noProof/>
-                <w:webHidden/>
-              </w:rPr>
-              <w:fldChar w:fldCharType="begin"/>
-            </w:r>
-            <w:r>
-              <w:rPr>
-                <w:noProof/>
-                <w:webHidden/>
-              </w:rPr>
-              <w:instrText xml:space="preserve"> PAGEREF _Toc445396489 \h </w:instrText>
-            </w:r>
-            <w:r>
-              <w:rPr>
-                <w:noProof/>
-                <w:webHidden/>
-              </w:rPr>
-            </w:r>
-            <w:r>
-              <w:rPr>
-                <w:noProof/>
-                <w:webHidden/>
-              </w:rPr>
-              <w:fldChar w:fldCharType="separate"/>
-            </w:r>
-            <w:r>
-              <w:rPr>
-                <w:noProof/>
-                <w:webHidden/>
-              </w:rPr>
-              <w:t>8</w:t>
-            </w:r>
-            <w:r>
-              <w:rPr>
-                <w:noProof/>
-                <w:webHidden/>
-              </w:rPr>
-              <w:fldChar w:fldCharType="end"/>
-            </w:r>
-          </w:hyperlink>
-        </w:p>
-        <w:p>
-          <w:pPr>
-            <w:pStyle w:val="TOC2"/>
-            <w:tabs>
-              <w:tab w:val="left" w:pos="1100"/>
-              <w:tab w:val="right" w:leader="dot" w:pos="9530"/>
-            </w:tabs>
-            <w:rPr>
-              <w:rFonts w:cstheme="minorBidi"/>
-              <w:noProof/>
-            </w:rPr>
-          </w:pPr>
-          <w:hyperlink w:anchor="_Toc445396490" w:history="1">
-            <w:r>
-              <w:rPr>
-                <w:rStyle w:val="Hyperlink"/>
-                <w:noProof/>
-              </w:rPr>
-              <w:t>5.3.2</w:t>
-            </w:r>
-            <w:r>
-              <w:rPr>
-                <w:rFonts w:cstheme="minorBidi"/>
-                <w:noProof/>
-              </w:rPr>
-              <w:tab/>
-            </w:r>
-            <w:r>
-              <w:rPr>
-                <w:rStyle w:val="Hyperlink"/>
-                <w:noProof/>
-              </w:rPr>
-              <w:t>CPU/Memory Specific Data</w:t>
-            </w:r>
-            <w:r>
-              <w:rPr>
-                <w:noProof/>
-                <w:webHidden/>
-              </w:rPr>
-              <w:tab/>
-            </w:r>
-            <w:r>
-              <w:rPr>
-                <w:noProof/>
-                <w:webHidden/>
-              </w:rPr>
-              <w:fldChar w:fldCharType="begin"/>
-            </w:r>
-            <w:r>
-              <w:rPr>
-                <w:noProof/>
-                <w:webHidden/>
-              </w:rPr>
-              <w:instrText xml:space="preserve"> PAGEREF _Toc445396490 \h </w:instrText>
-            </w:r>
-            <w:r>
-              <w:rPr>
-                <w:noProof/>
-                <w:webHidden/>
-              </w:rPr>
-            </w:r>
-            <w:r>
-              <w:rPr>
-                <w:noProof/>
-                <w:webHidden/>
-              </w:rPr>
-              <w:fldChar w:fldCharType="separate"/>
-            </w:r>
-            <w:r>
-              <w:rPr>
-                <w:noProof/>
-                <w:webHidden/>
-              </w:rPr>
-              <w:t>9</w:t>
-            </w:r>
-            <w:r>
-              <w:rPr>
-                <w:noProof/>
-                <w:webHidden/>
-              </w:rPr>
-              <w:fldChar w:fldCharType="end"/>
-            </w:r>
-          </w:hyperlink>
-        </w:p>
-        <w:p>
-          <w:pPr>
-            <w:pStyle w:val="TOC2"/>
-            <w:tabs>
-              <w:tab w:val="left" w:pos="1100"/>
-              <w:tab w:val="right" w:leader="dot" w:pos="9530"/>
-            </w:tabs>
-            <w:rPr>
-              <w:rFonts w:cstheme="minorBidi"/>
-              <w:noProof/>
-            </w:rPr>
-          </w:pPr>
-          <w:hyperlink w:anchor="_Toc445396491" w:history="1">
-            <w:r>
-              <w:rPr>
-                <w:rStyle w:val="Hyperlink"/>
-                <w:noProof/>
-              </w:rPr>
-              <w:t>5.3.3</w:t>
-            </w:r>
-            <w:r>
-              <w:rPr>
-                <w:rFonts w:cstheme="minorBidi"/>
-                <w:noProof/>
-              </w:rPr>
-              <w:tab/>
-            </w:r>
-            <w:r>
-              <w:rPr>
-                <w:rStyle w:val="Hyperlink"/>
-                <w:noProof/>
-              </w:rPr>
-              <w:t>Report Generation</w:t>
-            </w:r>
-            <w:r>
-              <w:rPr>
-                <w:noProof/>
-                <w:webHidden/>
-              </w:rPr>
-              <w:tab/>
-            </w:r>
-            <w:r>
-              <w:rPr>
-                <w:noProof/>
-                <w:webHidden/>
-              </w:rPr>
-              <w:fldChar w:fldCharType="begin"/>
-            </w:r>
-            <w:r>
-              <w:rPr>
-                <w:noProof/>
-                <w:webHidden/>
-              </w:rPr>
-              <w:instrText xml:space="preserve"> PAGEREF _Toc445396491 \h </w:instrText>
-            </w:r>
-            <w:r>
-              <w:rPr>
-                <w:noProof/>
-                <w:webHidden/>
-              </w:rPr>
-            </w:r>
-            <w:r>
-              <w:rPr>
-                <w:noProof/>
-                <w:webHidden/>
-              </w:rPr>
-              <w:fldChar w:fldCharType="separate"/>
-            </w:r>
-            <w:r>
-              <w:rPr>
-                <w:noProof/>
-                <w:webHidden/>
-              </w:rPr>
-              <w:t>9</w:t>
-            </w:r>
-            <w:r>
-              <w:rPr>
-                <w:noProof/>
-                <w:webHidden/>
-              </w:rPr>
-              <w:fldChar w:fldCharType="end"/>
-            </w:r>
-          </w:hyperlink>
-        </w:p>
-        <w:p>
-          <w:pPr>
-            <w:pStyle w:val="TOC1"/>
-            <w:tabs>
-              <w:tab w:val="left" w:pos="660"/>
-              <w:tab w:val="right" w:leader="dot" w:pos="9530"/>
-            </w:tabs>
-            <w:rPr>
-              <w:rFonts w:cstheme="minorBidi"/>
-              <w:noProof/>
-            </w:rPr>
-          </w:pPr>
-          <w:hyperlink w:anchor="_Toc445396492" w:history="1">
-            <w:r>
-              <w:rPr>
-                <w:rStyle w:val="Hyperlink"/>
-                <w:noProof/>
-              </w:rPr>
-              <w:t>5.4</w:t>
-            </w:r>
-            <w:r>
-              <w:rPr>
-                <w:rFonts w:cstheme="minorBidi"/>
-                <w:noProof/>
-              </w:rPr>
-              <w:tab/>
-            </w:r>
-            <w:r>
-              <w:rPr>
-                <w:rStyle w:val="Hyperlink"/>
-                <w:noProof/>
-              </w:rPr>
-              <w:t>Error Handling &amp; Recovery</w:t>
-            </w:r>
-            <w:r>
-              <w:rPr>
-                <w:noProof/>
-                <w:webHidden/>
-              </w:rPr>
-              <w:tab/>
-            </w:r>
-            <w:r>
-              <w:rPr>
-                <w:noProof/>
-                <w:webHidden/>
-              </w:rPr>
-              <w:fldChar w:fldCharType="begin"/>
-            </w:r>
-            <w:r>
-              <w:rPr>
-                <w:noProof/>
-                <w:webHidden/>
-              </w:rPr>
-              <w:instrText xml:space="preserve"> PAGEREF _Toc445396492 \h </w:instrText>
-            </w:r>
-            <w:r>
-              <w:rPr>
-                <w:noProof/>
-                <w:webHidden/>
-              </w:rPr>
-            </w:r>
-            <w:r>
-              <w:rPr>
-                <w:noProof/>
-                <w:webHidden/>
-              </w:rPr>
-              <w:fldChar w:fldCharType="separate"/>
-            </w:r>
-            <w:r>
-              <w:rPr>
-                <w:noProof/>
-                <w:webHidden/>
-              </w:rPr>
-              <w:t>9</w:t>
-            </w:r>
-            <w:r>
-              <w:rPr>
-                <w:noProof/>
-                <w:webHidden/>
-              </w:rPr>
-              <w:fldChar w:fldCharType="end"/>
-            </w:r>
-          </w:hyperlink>
-        </w:p>
-        <w:p>
-          <w:pPr>
-            <w:pStyle w:val="TOC1"/>
-            <w:tabs>
-              <w:tab w:val="left" w:pos="660"/>
-              <w:tab w:val="right" w:leader="dot" w:pos="9530"/>
-            </w:tabs>
-            <w:rPr>
-              <w:rFonts w:cstheme="minorBidi"/>
-              <w:noProof/>
-            </w:rPr>
-          </w:pPr>
-          <w:hyperlink w:anchor="_Toc445396493" w:history="1">
-            <w:r>
-              <w:rPr>
-                <w:rStyle w:val="Hyperlink"/>
-                <w:noProof/>
-              </w:rPr>
-              <w:t>5.5</w:t>
-            </w:r>
-            <w:r>
-              <w:rPr>
-                <w:rFonts w:cstheme="minorBidi"/>
-                <w:noProof/>
-              </w:rPr>
-              <w:tab/>
-            </w:r>
-            <w:r>
-              <w:rPr>
-                <w:rStyle w:val="Hyperlink"/>
-                <w:noProof/>
-              </w:rPr>
-              <w:t>Testing</w:t>
-            </w:r>
-            <w:r>
-              <w:rPr>
-                <w:noProof/>
-                <w:webHidden/>
-              </w:rPr>
-              <w:tab/>
-            </w:r>
-            <w:r>
-              <w:rPr>
-                <w:noProof/>
-                <w:webHidden/>
-              </w:rPr>
-              <w:fldChar w:fldCharType="begin"/>
-            </w:r>
-            <w:r>
-              <w:rPr>
-                <w:noProof/>
-                <w:webHidden/>
-              </w:rPr>
-              <w:instrText xml:space="preserve"> PAGEREF _Toc445396493 \h </w:instrText>
-            </w:r>
-            <w:r>
-              <w:rPr>
-                <w:noProof/>
-                <w:webHidden/>
-              </w:rPr>
-            </w:r>
-            <w:r>
-              <w:rPr>
-                <w:noProof/>
-                <w:webHidden/>
-              </w:rPr>
-              <w:fldChar w:fldCharType="separate"/>
-            </w:r>
-            <w:r>
-              <w:rPr>
-                <w:noProof/>
-                <w:webHidden/>
-              </w:rPr>
-              <w:t>9</w:t>
-            </w:r>
-            <w:r>
-              <w:rPr>
-                <w:noProof/>
-                <w:webHidden/>
-              </w:rPr>
-              <w:fldChar w:fldCharType="end"/>
-            </w:r>
-          </w:hyperlink>
-        </w:p>
-        <w:p>
-          <w:pPr>
-            <w:pStyle w:val="TOC1"/>
-            <w:tabs>
-              <w:tab w:val="left" w:pos="660"/>
-              <w:tab w:val="right" w:leader="dot" w:pos="9530"/>
-            </w:tabs>
-            <w:rPr>
-              <w:rFonts w:cstheme="minorBidi"/>
-              <w:noProof/>
-            </w:rPr>
-          </w:pPr>
-          <w:hyperlink w:anchor="_Toc445396494" w:history="1">
-            <w:r>
-              <w:rPr>
-                <w:rStyle w:val="Hyperlink"/>
-                <w:noProof/>
-              </w:rPr>
-              <w:t>5.6</w:t>
-            </w:r>
-            <w:r>
-              <w:rPr>
-                <w:rFonts w:cstheme="minorBidi"/>
-                <w:noProof/>
-              </w:rPr>
-              <w:tab/>
-            </w:r>
-            <w:r>
-              <w:rPr>
-                <w:rStyle w:val="Hyperlink"/>
-                <w:noProof/>
-              </w:rPr>
-              <w:t>Packaging</w:t>
-            </w:r>
-            <w:r>
-              <w:rPr>
-                <w:noProof/>
-                <w:webHidden/>
-              </w:rPr>
-              <w:tab/>
-            </w:r>
-            <w:r>
-              <w:rPr>
-                <w:noProof/>
-                <w:webHidden/>
-              </w:rPr>
-              <w:fldChar w:fldCharType="begin"/>
-            </w:r>
-            <w:r>
-              <w:rPr>
-                <w:noProof/>
-                <w:webHidden/>
-              </w:rPr>
-              <w:instrText xml:space="preserve"> PAGEREF _Toc445396494 \h </w:instrText>
-            </w:r>
-            <w:r>
-              <w:rPr>
-                <w:noProof/>
-                <w:webHidden/>
-              </w:rPr>
-            </w:r>
-            <w:r>
-              <w:rPr>
-                <w:noProof/>
-                <w:webHidden/>
-              </w:rPr>
-              <w:fldChar w:fldCharType="separate"/>
-            </w:r>
-            <w:r>
-              <w:rPr>
-                <w:noProof/>
-                <w:webHidden/>
-              </w:rPr>
-              <w:t>9</w:t>
-            </w:r>
-            <w:r>
-              <w:rPr>
-                <w:noProof/>
-                <w:webHidden/>
-              </w:rPr>
-              <w:fldChar w:fldCharType="end"/>
-            </w:r>
-          </w:hyperlink>
-        </w:p>
-        <w:p>
-          <w:pPr>
-            <w:pStyle w:val="TOC1"/>
-            <w:tabs>
-              <w:tab w:val="left" w:pos="660"/>
-              <w:tab w:val="right" w:leader="dot" w:pos="9530"/>
-            </w:tabs>
-            <w:rPr>
-              <w:rFonts w:cstheme="minorBidi"/>
-              <w:noProof/>
-            </w:rPr>
-          </w:pPr>
-          <w:hyperlink w:anchor="_Toc445396495" w:history="1">
-            <w:r>
-              <w:rPr>
-                <w:rStyle w:val="Hyperlink"/>
-                <w:noProof/>
-              </w:rPr>
-              <w:t>5.7</w:t>
-            </w:r>
-            <w:r>
-              <w:rPr>
-                <w:rFonts w:cstheme="minorBidi"/>
-                <w:noProof/>
-              </w:rPr>
-              <w:tab/>
-            </w:r>
-            <w:r>
-              <w:rPr>
-                <w:rStyle w:val="Hyperlink"/>
-                <w:noProof/>
-              </w:rPr>
-              <w:t>Accessibility</w:t>
-            </w:r>
-            <w:r>
-              <w:rPr>
-                <w:noProof/>
-                <w:webHidden/>
-              </w:rPr>
-              <w:tab/>
-            </w:r>
-            <w:r>
-              <w:rPr>
-                <w:noProof/>
-                <w:webHidden/>
-              </w:rPr>
-              <w:fldChar w:fldCharType="begin"/>
-            </w:r>
-            <w:r>
-              <w:rPr>
-                <w:noProof/>
-                <w:webHidden/>
-              </w:rPr>
-              <w:instrText xml:space="preserve"> PAGEREF _Toc445396495 \h </w:instrText>
-            </w:r>
-            <w:r>
-              <w:rPr>
-                <w:noProof/>
-                <w:webHidden/>
-              </w:rPr>
-            </w:r>
-            <w:r>
-              <w:rPr>
-                <w:noProof/>
-                <w:webHidden/>
-              </w:rPr>
-              <w:fldChar w:fldCharType="separate"/>
-            </w:r>
-            <w:r>
-              <w:rPr>
-                <w:noProof/>
-                <w:webHidden/>
-              </w:rPr>
-              <w:t>9</w:t>
-            </w:r>
-            <w:r>
-              <w:rPr>
-                <w:noProof/>
-                <w:webHidden/>
-              </w:rPr>
-              <w:fldChar w:fldCharType="end"/>
-            </w:r>
-          </w:hyperlink>
-        </w:p>
-        <w:p>
-          <w:pPr>
-            <w:pStyle w:val="TOC1"/>
-            <w:tabs>
-              <w:tab w:val="left" w:pos="660"/>
-              <w:tab w:val="right" w:leader="dot" w:pos="9530"/>
-            </w:tabs>
-            <w:rPr>
-              <w:rFonts w:cstheme="minorBidi"/>
-              <w:noProof/>
-            </w:rPr>
-          </w:pPr>
-          <w:hyperlink w:anchor="_Toc445396496" w:history="1">
-            <w:r>
-              <w:rPr>
-                <w:rStyle w:val="Hyperlink"/>
-                <w:noProof/>
-              </w:rPr>
-              <w:t>5.8</w:t>
-            </w:r>
-            <w:r>
-              <w:rPr>
-                <w:rFonts w:cstheme="minorBidi"/>
-                <w:noProof/>
-              </w:rPr>
-              <w:tab/>
-            </w:r>
-            <w:r>
-              <w:rPr>
-                <w:rStyle w:val="Hyperlink"/>
-                <w:noProof/>
-              </w:rPr>
-              <w:t>Risks and Dependencies</w:t>
-            </w:r>
-            <w:r>
-              <w:rPr>
-                <w:noProof/>
-                <w:webHidden/>
-              </w:rPr>
-              <w:tab/>
-            </w:r>
-            <w:r>
-              <w:rPr>
-                <w:noProof/>
-                <w:webHidden/>
-              </w:rPr>
-              <w:fldChar w:fldCharType="begin"/>
-            </w:r>
-            <w:r>
-              <w:rPr>
-                <w:noProof/>
-                <w:webHidden/>
-              </w:rPr>
-              <w:instrText xml:space="preserve"> PAGEREF _Toc445396496 \h </w:instrText>
-            </w:r>
-            <w:r>
-              <w:rPr>
-                <w:noProof/>
-                <w:webHidden/>
-              </w:rPr>
-            </w:r>
-            <w:r>
-              <w:rPr>
-                <w:noProof/>
-                <w:webHidden/>
-              </w:rPr>
-              <w:fldChar w:fldCharType="separate"/>
-            </w:r>
-            <w:r>
-              <w:rPr>
-                <w:noProof/>
-                <w:webHidden/>
-              </w:rPr>
-              <w:t>10</w:t>
-            </w:r>
-            <w:r>
-              <w:rPr>
-                <w:noProof/>
-                <w:webHidden/>
-              </w:rPr>
-              <w:fldChar w:fldCharType="end"/>
-            </w:r>
-          </w:hyperlink>
-        </w:p>
-        <w:p>
-          <w:pPr>
-            <w:pStyle w:val="TOC1"/>
-            <w:tabs>
-              <w:tab w:val="left" w:pos="440"/>
-              <w:tab w:val="right" w:leader="dot" w:pos="9530"/>
-            </w:tabs>
-            <w:rPr>
-              <w:rFonts w:cstheme="minorBidi"/>
-              <w:noProof/>
-            </w:rPr>
-          </w:pPr>
-          <w:hyperlink w:anchor="_Toc445396497" w:history="1">
-            <w:r>
-              <w:rPr>
-                <w:rStyle w:val="Hyperlink"/>
-                <w:b/>
-                <w:noProof/>
-              </w:rPr>
-              <w:t>6.</w:t>
-            </w:r>
-            <w:r>
-              <w:rPr>
-                <w:rFonts w:cstheme="minorBidi"/>
-                <w:noProof/>
-              </w:rPr>
-              <w:tab/>
-            </w:r>
-            <w:r>
-              <w:rPr>
-                <w:rStyle w:val="Hyperlink"/>
-                <w:noProof/>
-              </w:rPr>
-              <w:t>User Interface Design</w:t>
-            </w:r>
-            <w:r>
-              <w:rPr>
-                <w:noProof/>
-                <w:webHidden/>
-              </w:rPr>
-              <w:tab/>
-            </w:r>
-            <w:r>
-              <w:rPr>
-                <w:noProof/>
-                <w:webHidden/>
-              </w:rPr>
-              <w:fldChar w:fldCharType="begin"/>
-            </w:r>
-            <w:r>
-              <w:rPr>
-                <w:noProof/>
-                <w:webHidden/>
-              </w:rPr>
-              <w:instrText xml:space="preserve"> PAGEREF _Toc445396497 \h </w:instrText>
-            </w:r>
-            <w:r>
-              <w:rPr>
-                <w:noProof/>
-                <w:webHidden/>
-              </w:rPr>
-            </w:r>
-            <w:r>
-              <w:rPr>
-                <w:noProof/>
-                <w:webHidden/>
-              </w:rPr>
-              <w:fldChar w:fldCharType="separate"/>
-            </w:r>
-            <w:r>
-              <w:rPr>
-                <w:noProof/>
-                <w:webHidden/>
-              </w:rPr>
-              <w:t>10</w:t>
-            </w:r>
-            <w:r>
-              <w:rPr>
-                <w:noProof/>
-                <w:webHidden/>
-              </w:rPr>
-              <w:fldChar w:fldCharType="end"/>
-            </w:r>
-          </w:hyperlink>
-        </w:p>
-        <w:p>
-          <w:pPr>
-            <w:pStyle w:val="TOC2"/>
-            <w:tabs>
-              <w:tab w:val="left" w:pos="660"/>
-              <w:tab w:val="right" w:leader="dot" w:pos="9530"/>
-            </w:tabs>
-            <w:rPr>
-              <w:rFonts w:cstheme="minorBidi"/>
-              <w:noProof/>
-            </w:rPr>
-          </w:pPr>
-          <w:hyperlink w:anchor="_Toc445396498" w:history="1">
-            <w:r>
-              <w:rPr>
-                <w:rStyle w:val="Hyperlink"/>
-                <w:noProof/>
-              </w:rPr>
-              <w:t>a.</w:t>
-            </w:r>
-            <w:r>
-              <w:rPr>
-                <w:rFonts w:cstheme="minorBidi"/>
-                <w:noProof/>
-              </w:rPr>
-              <w:tab/>
-            </w:r>
-            <w:r>
-              <w:rPr>
-                <w:rStyle w:val="Hyperlink"/>
-                <w:noProof/>
-              </w:rPr>
-              <w:t>Home Page</w:t>
-            </w:r>
-            <w:r>
-              <w:rPr>
-                <w:noProof/>
-                <w:webHidden/>
-              </w:rPr>
-              <w:tab/>
-            </w:r>
-            <w:r>
-              <w:rPr>
-                <w:noProof/>
-                <w:webHidden/>
-              </w:rPr>
-              <w:fldChar w:fldCharType="begin"/>
-            </w:r>
-            <w:r>
-              <w:rPr>
-                <w:noProof/>
-                <w:webHidden/>
-              </w:rPr>
-              <w:instrText xml:space="preserve"> PAGEREF _Toc445396498 \h </w:instrText>
-            </w:r>
-            <w:r>
-              <w:rPr>
-                <w:noProof/>
-                <w:webHidden/>
-              </w:rPr>
-            </w:r>
-            <w:r>
-              <w:rPr>
-                <w:noProof/>
-                <w:webHidden/>
-              </w:rPr>
-              <w:fldChar w:fldCharType="separate"/>
-            </w:r>
-            <w:r>
-              <w:rPr>
-                <w:noProof/>
-                <w:webHidden/>
-              </w:rPr>
-              <w:t>10</w:t>
-            </w:r>
-            <w:r>
-              <w:rPr>
-                <w:noProof/>
-                <w:webHidden/>
-              </w:rPr>
-              <w:fldChar w:fldCharType="end"/>
-            </w:r>
-          </w:hyperlink>
-        </w:p>
-        <w:p>
-          <w:pPr>
-            <w:pStyle w:val="TOC1"/>
-            <w:tabs>
-              <w:tab w:val="left" w:pos="440"/>
-              <w:tab w:val="right" w:leader="dot" w:pos="9530"/>
-            </w:tabs>
-            <w:rPr>
-              <w:rFonts w:cstheme="minorBidi"/>
-              <w:noProof/>
-            </w:rPr>
-          </w:pPr>
-          <w:hyperlink w:anchor="_Toc445396499" w:history="1">
-            <w:r>
-              <w:rPr>
-                <w:rStyle w:val="Hyperlink"/>
-                <w:b/>
-                <w:noProof/>
-              </w:rPr>
-              <w:t>7.</w:t>
-            </w:r>
-            <w:r>
-              <w:rPr>
-                <w:rFonts w:cstheme="minorBidi"/>
-                <w:noProof/>
-              </w:rPr>
-              <w:tab/>
-            </w:r>
-            <w:r>
-              <w:rPr>
-                <w:rStyle w:val="Hyperlink"/>
-                <w:noProof/>
-              </w:rPr>
-              <w:t>Database Design</w:t>
-            </w:r>
-            <w:r>
-              <w:rPr>
-                <w:noProof/>
-                <w:webHidden/>
-              </w:rPr>
-              <w:tab/>
-            </w:r>
-            <w:r>
-              <w:rPr>
-                <w:noProof/>
-                <w:webHidden/>
-              </w:rPr>
-              <w:fldChar w:fldCharType="begin"/>
-            </w:r>
-            <w:r>
-              <w:rPr>
-                <w:noProof/>
-                <w:webHidden/>
-              </w:rPr>
-              <w:instrText xml:space="preserve"> PAGEREF _Toc445396499 \h </w:instrText>
-            </w:r>
-            <w:r>
-              <w:rPr>
-                <w:noProof/>
-                <w:webHidden/>
-              </w:rPr>
-            </w:r>
-            <w:r>
-              <w:rPr>
-                <w:noProof/>
-                <w:webHidden/>
-              </w:rPr>
-              <w:fldChar w:fldCharType="separate"/>
-            </w:r>
-            <w:r>
-              <w:rPr>
-                <w:noProof/>
-                <w:webHidden/>
-              </w:rPr>
-              <w:t>11</w:t>
-            </w:r>
-            <w:r>
-              <w:rPr>
-                <w:noProof/>
-                <w:webHidden/>
-              </w:rPr>
-              <w:fldChar w:fldCharType="end"/>
-            </w:r>
-          </w:hyperlink>
-        </w:p>
-        <w:p>
-          <w:pPr>
-            <w:pStyle w:val="TOC1"/>
-            <w:tabs>
-              <w:tab w:val="left" w:pos="440"/>
-              <w:tab w:val="right" w:leader="dot" w:pos="9530"/>
-            </w:tabs>
-            <w:rPr>
-              <w:rFonts w:cstheme="minorBidi"/>
-              <w:noProof/>
-            </w:rPr>
-          </w:pPr>
-          <w:hyperlink w:anchor="_Toc445396500" w:history="1">
-            <w:r>
-              <w:rPr>
-                <w:rStyle w:val="Hyperlink"/>
-                <w:b/>
-                <w:noProof/>
-              </w:rPr>
-              <w:t>8.</w:t>
-            </w:r>
-            <w:r>
-              <w:rPr>
-                <w:rFonts w:cstheme="minorBidi"/>
-                <w:noProof/>
-              </w:rPr>
-              <w:tab/>
-            </w:r>
-            <w:r>
-              <w:rPr>
-                <w:rStyle w:val="Hyperlink"/>
-                <w:noProof/>
-              </w:rPr>
-              <w:t>Future Scope</w:t>
-            </w:r>
-            <w:r>
-              <w:rPr>
-                <w:noProof/>
-                <w:webHidden/>
-              </w:rPr>
-              <w:tab/>
-            </w:r>
-            <w:r>
-              <w:rPr>
-                <w:noProof/>
-                <w:webHidden/>
-              </w:rPr>
-              <w:fldChar w:fldCharType="begin"/>
-            </w:r>
-            <w:r>
-              <w:rPr>
-                <w:noProof/>
-                <w:webHidden/>
-              </w:rPr>
-              <w:instrText xml:space="preserve"> PAGEREF _Toc445396500 \h </w:instrText>
-            </w:r>
-            <w:r>
-              <w:rPr>
-                <w:noProof/>
-                <w:webHidden/>
-              </w:rPr>
-            </w:r>
-            <w:r>
-              <w:rPr>
-                <w:noProof/>
-                <w:webHidden/>
-              </w:rPr>
-              <w:fldChar w:fldCharType="separate"/>
-            </w:r>
-            <w:r>
-              <w:rPr>
-                <w:noProof/>
-                <w:webHidden/>
-              </w:rPr>
-              <w:t>13</w:t>
-            </w:r>
-            <w:r>
-              <w:rPr>
-                <w:noProof/>
-                <w:webHidden/>
-              </w:rPr>
-              <w:fldChar w:fldCharType="end"/>
-            </w:r>
-          </w:hyperlink>
-        </w:p>
-        <w:p>
-          <w:pPr>
-            <w:pStyle w:val="TOC2"/>
-            <w:tabs>
-              <w:tab w:val="left" w:pos="880"/>
-              <w:tab w:val="right" w:leader="dot" w:pos="9530"/>
-            </w:tabs>
-            <w:rPr>
-              <w:rFonts w:cstheme="minorBidi"/>
-              <w:noProof/>
-            </w:rPr>
-          </w:pPr>
-          <w:hyperlink w:anchor="_Toc445396501" w:history="1">
-            <w:r>
-              <w:rPr>
-                <w:rStyle w:val="Hyperlink"/>
-                <w:noProof/>
-              </w:rPr>
-              <w:t>8.1</w:t>
-            </w:r>
-            <w:r>
-              <w:rPr>
-                <w:rFonts w:cstheme="minorBidi"/>
-                <w:noProof/>
-              </w:rPr>
-              <w:tab/>
-            </w:r>
-            <w:r>
-              <w:rPr>
-                <w:rStyle w:val="Hyperlink"/>
-                <w:noProof/>
-              </w:rPr>
-              <w:t>Storage of User profiles</w:t>
-            </w:r>
-            <w:r>
-              <w:rPr>
-                <w:noProof/>
-                <w:webHidden/>
-              </w:rPr>
-              <w:tab/>
-            </w:r>
-            <w:r>
-              <w:rPr>
-                <w:noProof/>
-                <w:webHidden/>
-              </w:rPr>
-              <w:fldChar w:fldCharType="begin"/>
-            </w:r>
-            <w:r>
-              <w:rPr>
-                <w:noProof/>
-                <w:webHidden/>
-              </w:rPr>
-              <w:instrText xml:space="preserve"> PAGEREF _Toc445396501 \h </w:instrText>
-            </w:r>
-            <w:r>
-              <w:rPr>
-                <w:noProof/>
-                <w:webHidden/>
-              </w:rPr>
-            </w:r>
-            <w:r>
-              <w:rPr>
-                <w:noProof/>
-                <w:webHidden/>
-              </w:rPr>
-              <w:fldChar w:fldCharType="separate"/>
-            </w:r>
-            <w:r>
-              <w:rPr>
-                <w:noProof/>
-                <w:webHidden/>
-              </w:rPr>
-              <w:t>13</w:t>
-            </w:r>
-            <w:r>
-              <w:rPr>
-                <w:noProof/>
-                <w:webHidden/>
-              </w:rPr>
-              <w:fldChar w:fldCharType="end"/>
-            </w:r>
-          </w:hyperlink>
-        </w:p>
-        <w:p>
-          <w:pPr>
-            <w:pStyle w:val="TOC2"/>
-            <w:tabs>
-              <w:tab w:val="left" w:pos="880"/>
-              <w:tab w:val="right" w:leader="dot" w:pos="9530"/>
-            </w:tabs>
-            <w:rPr>
-              <w:rFonts w:cstheme="minorBidi"/>
-              <w:noProof/>
-            </w:rPr>
-          </w:pPr>
-          <w:hyperlink w:anchor="_Toc445396502" w:history="1">
-            <w:r>
-              <w:rPr>
-                <w:rStyle w:val="Hyperlink"/>
-                <w:noProof/>
-              </w:rPr>
-              <w:t>8.2</w:t>
-            </w:r>
-            <w:r>
-              <w:rPr>
-                <w:rFonts w:cstheme="minorBidi"/>
-                <w:noProof/>
-              </w:rPr>
-              <w:tab/>
-            </w:r>
-            <w:r>
-              <w:rPr>
-                <w:rStyle w:val="Hyperlink"/>
-                <w:noProof/>
-              </w:rPr>
-              <w:t>Latest Software Version</w:t>
-            </w:r>
-            <w:r>
-              <w:rPr>
-                <w:noProof/>
-                <w:webHidden/>
-              </w:rPr>
-              <w:tab/>
-            </w:r>
-            <w:r>
-              <w:rPr>
-                <w:noProof/>
-                <w:webHidden/>
-              </w:rPr>
-              <w:fldChar w:fldCharType="begin"/>
-            </w:r>
-            <w:r>
-              <w:rPr>
-                <w:noProof/>
-                <w:webHidden/>
-              </w:rPr>
-              <w:instrText xml:space="preserve"> PAGEREF _Toc445396502 \h </w:instrText>
+              <w:instrText xml:space="preserve"> PAGEREF _Toc445396953 \h </w:instrText>
             </w:r>
             <w:r>
               <w:rPr>
@@ -2857,7 +2940,7 @@
               <w:noProof/>
             </w:rPr>
           </w:pPr>
-          <w:hyperlink w:anchor="_Toc445396503" w:history="1">
+          <w:hyperlink w:anchor="_Toc445396954" w:history="1">
             <w:r>
               <w:rPr>
                 <w:rStyle w:val="Hyperlink"/>
@@ -2885,7 +2968,7 @@
                 <w:noProof/>
                 <w:webHidden/>
               </w:rPr>
-              <w:instrText xml:space="preserve"> PAGEREF _Toc445396503 \h </w:instrText>
+              <w:instrText xml:space="preserve"> PAGEREF _Toc445396954 \h </w:instrText>
             </w:r>
             <w:r>
               <w:rPr>
@@ -2927,7 +3010,7 @@
               <w:noProof/>
             </w:rPr>
           </w:pPr>
-          <w:hyperlink w:anchor="_Toc445396504" w:history="1">
+          <w:hyperlink w:anchor="_Toc445396955" w:history="1">
             <w:r>
               <w:rPr>
                 <w:rStyle w:val="Hyperlink"/>
@@ -2955,7 +3038,7 @@
                 <w:noProof/>
                 <w:webHidden/>
               </w:rPr>
-              <w:instrText xml:space="preserve"> PAGEREF _Toc445396504 \h </w:instrText>
+              <w:instrText xml:space="preserve"> PAGEREF _Toc445396955 \h </w:instrText>
             </w:r>
             <w:r>
               <w:rPr>
@@ -2997,7 +3080,7 @@
               <w:noProof/>
             </w:rPr>
           </w:pPr>
-          <w:hyperlink w:anchor="_Toc445396505" w:history="1">
+          <w:hyperlink w:anchor="_Toc445396956" w:history="1">
             <w:r>
               <w:rPr>
                 <w:rStyle w:val="Hyperlink"/>
@@ -3025,7 +3108,7 @@
                 <w:noProof/>
                 <w:webHidden/>
               </w:rPr>
-              <w:instrText xml:space="preserve"> PAGEREF _Toc445396505 \h </w:instrText>
+              <w:instrText xml:space="preserve"> PAGEREF _Toc445396956 \h </w:instrText>
             </w:r>
             <w:r>
               <w:rPr>
@@ -3086,14 +3169,14 @@
           <w:b/>
         </w:rPr>
       </w:pPr>
-      <w:bookmarkStart w:id="0" w:name="_Toc445396474"/>
+      <w:bookmarkStart w:id="1" w:name="_Toc445396925"/>
       <w:r>
         <w:rPr>
           <w:b/>
         </w:rPr>
         <w:t>Introduction</w:t>
       </w:r>
-      <w:bookmarkEnd w:id="0"/>
+      <w:bookmarkEnd w:id="1"/>
     </w:p>
     <w:p>
       <w:pPr>
@@ -3116,7 +3199,7 @@
         </w:rPr>
         <w:t xml:space="preserve"> </w:t>
       </w:r>
-      <w:bookmarkStart w:id="1" w:name="_Toc445396475"/>
+      <w:bookmarkStart w:id="2" w:name="_Toc445396926"/>
       <w:r>
         <w:rPr>
           <w:sz w:val="28"/>
@@ -3131,7 +3214,7 @@
         </w:rPr>
         <w:t>e</w:t>
       </w:r>
-      <w:bookmarkEnd w:id="1"/>
+      <w:bookmarkEnd w:id="2"/>
     </w:p>
     <w:p>
       <w:pPr>
@@ -3251,7 +3334,7 @@
         </w:rPr>
         <w:t xml:space="preserve"> </w:t>
       </w:r>
-      <w:bookmarkStart w:id="2" w:name="_Toc445396476"/>
+      <w:bookmarkStart w:id="3" w:name="_Toc445396927"/>
       <w:r>
         <w:rPr>
           <w:sz w:val="28"/>
@@ -3259,7 +3342,7 @@
         </w:rPr>
         <w:t>Scope</w:t>
       </w:r>
-      <w:bookmarkEnd w:id="2"/>
+      <w:bookmarkEnd w:id="3"/>
     </w:p>
     <w:p>
       <w:pPr>
@@ -3319,7 +3402,7 @@
         </w:rPr>
         <w:t xml:space="preserve"> </w:t>
       </w:r>
-      <w:bookmarkStart w:id="3" w:name="_Toc445396477"/>
+      <w:bookmarkStart w:id="4" w:name="_Toc445396928"/>
       <w:r>
         <w:rPr>
           <w:sz w:val="28"/>
@@ -3327,7 +3410,7 @@
         </w:rPr>
         <w:t>Audience</w:t>
       </w:r>
-      <w:bookmarkEnd w:id="3"/>
+      <w:bookmarkEnd w:id="4"/>
     </w:p>
     <w:p>
       <w:pPr>
@@ -3469,7 +3552,7 @@
         </w:rPr>
         <w:t xml:space="preserve"> </w:t>
       </w:r>
-      <w:bookmarkStart w:id="4" w:name="_Toc445396478"/>
+      <w:bookmarkStart w:id="5" w:name="_Toc445396929"/>
       <w:r>
         <w:rPr>
           <w:sz w:val="28"/>
@@ -3477,7 +3560,7 @@
         </w:rPr>
         <w:t>Document revision history</w:t>
       </w:r>
-      <w:bookmarkEnd w:id="4"/>
+      <w:bookmarkEnd w:id="5"/>
     </w:p>
     <w:tbl>
       <w:tblPr>
@@ -3593,7 +3676,7 @@
           <w:b/>
         </w:rPr>
       </w:pPr>
-      <w:bookmarkStart w:id="5" w:name="_Toc445396479"/>
+      <w:bookmarkStart w:id="6" w:name="_Toc445396930"/>
       <w:r>
         <w:rPr>
           <w:b/>
@@ -3601,7 +3684,7 @@
         <w:lastRenderedPageBreak/>
         <w:t>Design overview</w:t>
       </w:r>
-      <w:bookmarkEnd w:id="5"/>
+      <w:bookmarkEnd w:id="6"/>
     </w:p>
     <w:p>
       <w:pPr>
@@ -3630,7 +3713,7 @@
         </w:rPr>
         <w:t xml:space="preserve"> </w:t>
       </w:r>
-      <w:bookmarkStart w:id="6" w:name="_Toc445396480"/>
+      <w:bookmarkStart w:id="7" w:name="_Toc445396931"/>
       <w:r>
         <w:rPr>
           <w:sz w:val="28"/>
@@ -3638,7 +3721,7 @@
         </w:rPr>
         <w:t>Objective</w:t>
       </w:r>
-      <w:bookmarkEnd w:id="6"/>
+      <w:bookmarkEnd w:id="7"/>
     </w:p>
     <w:p>
       <w:pPr>
@@ -3733,7 +3816,7 @@
           <w:szCs w:val="28"/>
         </w:rPr>
       </w:pPr>
-      <w:bookmarkStart w:id="7" w:name="_Toc445396481"/>
+      <w:bookmarkStart w:id="8" w:name="_Toc445396932"/>
       <w:r>
         <w:rPr>
           <w:sz w:val="28"/>
@@ -3741,7 +3824,7 @@
         </w:rPr>
         <w:t>Approach</w:t>
       </w:r>
-      <w:bookmarkEnd w:id="7"/>
+      <w:bookmarkEnd w:id="8"/>
     </w:p>
     <w:p>
       <w:pPr>
@@ -4001,7 +4084,7 @@
         </w:rPr>
         <w:t xml:space="preserve"> </w:t>
       </w:r>
-      <w:bookmarkStart w:id="8" w:name="_Toc445396482"/>
+      <w:bookmarkStart w:id="9" w:name="_Toc445396933"/>
       <w:r>
         <w:rPr>
           <w:sz w:val="28"/>
@@ -4016,7 +4099,7 @@
         </w:rPr>
         <w:t xml:space="preserve"> Overview</w:t>
       </w:r>
-      <w:bookmarkEnd w:id="8"/>
+      <w:bookmarkEnd w:id="9"/>
     </w:p>
     <w:p>
       <w:pPr>
@@ -4229,11 +4312,11 @@
         <w:spacing w:after="240"/>
         <w:ind w:left="0"/>
       </w:pPr>
-      <w:bookmarkStart w:id="9" w:name="_Toc445396483"/>
+      <w:bookmarkStart w:id="10" w:name="_Toc445396934"/>
       <w:r>
         <w:t>Topology Design</w:t>
       </w:r>
-      <w:bookmarkEnd w:id="9"/>
+      <w:bookmarkEnd w:id="10"/>
     </w:p>
     <w:p>
       <w:r>
@@ -4590,7 +4673,7 @@
           <w:b/>
         </w:rPr>
       </w:pPr>
-      <w:bookmarkStart w:id="10" w:name="_Toc445396484"/>
+      <w:bookmarkStart w:id="11" w:name="_Toc445396935"/>
       <w:r>
         <w:rPr>
           <w:b/>
@@ -4598,7 +4681,7 @@
         <w:lastRenderedPageBreak/>
         <w:t>External Design</w:t>
       </w:r>
-      <w:bookmarkEnd w:id="10"/>
+      <w:bookmarkEnd w:id="11"/>
     </w:p>
     <w:p>
       <w:pPr>
@@ -4700,14 +4783,7 @@
           <w:sz w:val="20"/>
           <w:szCs w:val="20"/>
         </w:rPr>
-        <w:t>Fig 4.a</w:t>
-      </w:r>
-      <w:r>
-        <w:rPr>
-          <w:sz w:val="20"/>
-          <w:szCs w:val="20"/>
-        </w:rPr>
-        <w:t>: Use Case showing the interaction of Web/Application Server with the Database and end user.</w:t>
+        <w:t>Fig 4.a: Use Case showing the interaction of Web/Application Server with the Database and end user.</w:t>
       </w:r>
     </w:p>
     <w:p>
@@ -4867,7 +4943,7 @@
           <w:b/>
         </w:rPr>
       </w:pPr>
-      <w:bookmarkStart w:id="11" w:name="_Toc445396485"/>
+      <w:bookmarkStart w:id="12" w:name="_Toc445396936"/>
       <w:r>
         <w:rPr>
           <w:b/>
@@ -4875,7 +4951,7 @@
         <w:lastRenderedPageBreak/>
         <w:t>Internal Design</w:t>
       </w:r>
-      <w:bookmarkEnd w:id="11"/>
+      <w:bookmarkEnd w:id="12"/>
     </w:p>
     <w:p>
       <w:pPr>
@@ -4892,7 +4968,7 @@
           <w:sz w:val="28"/>
         </w:rPr>
       </w:pPr>
-      <w:bookmarkStart w:id="12" w:name="_Toc445396486"/>
+      <w:bookmarkStart w:id="13" w:name="_Toc445396937"/>
       <w:r>
         <w:rPr>
           <w:sz w:val="28"/>
@@ -4911,7 +4987,7 @@
         </w:rPr>
         <w:t xml:space="preserve"> Requirements</w:t>
       </w:r>
-      <w:bookmarkEnd w:id="12"/>
+      <w:bookmarkEnd w:id="13"/>
     </w:p>
     <w:tbl>
       <w:tblPr>
@@ -5295,14 +5371,14 @@
           <w:sz w:val="28"/>
         </w:rPr>
       </w:pPr>
-      <w:bookmarkStart w:id="13" w:name="_Toc445396487"/>
+      <w:bookmarkStart w:id="14" w:name="_Toc445396938"/>
       <w:r>
         <w:rPr>
           <w:sz w:val="28"/>
         </w:rPr>
         <w:t>Development Environment</w:t>
       </w:r>
-      <w:bookmarkEnd w:id="13"/>
+      <w:bookmarkEnd w:id="14"/>
     </w:p>
     <w:tbl>
       <w:tblPr>
@@ -5638,14 +5714,14 @@
           <w:sz w:val="28"/>
         </w:rPr>
       </w:pPr>
-      <w:bookmarkStart w:id="14" w:name="_Toc445396488"/>
+      <w:bookmarkStart w:id="15" w:name="_Toc445396939"/>
       <w:r>
         <w:rPr>
           <w:sz w:val="28"/>
         </w:rPr>
         <w:t>Proposed Components</w:t>
       </w:r>
-      <w:bookmarkEnd w:id="14"/>
+      <w:bookmarkEnd w:id="15"/>
     </w:p>
     <w:p>
       <w:pPr>
@@ -5670,7 +5746,7 @@
         </w:rPr>
         <w:t xml:space="preserve"> </w:t>
       </w:r>
-      <w:bookmarkStart w:id="15" w:name="_Toc445396489"/>
+      <w:bookmarkStart w:id="16" w:name="_Toc445396940"/>
       <w:r>
         <w:rPr>
           <w:sz w:val="24"/>
@@ -5678,7 +5754,7 @@
         </w:rPr>
         <w:t>Process Specific Data</w:t>
       </w:r>
-      <w:bookmarkEnd w:id="15"/>
+      <w:bookmarkEnd w:id="16"/>
     </w:p>
     <w:p>
       <w:pPr>
@@ -6110,7 +6186,7 @@
         <w:lastRenderedPageBreak/>
         <w:t xml:space="preserve"> </w:t>
       </w:r>
-      <w:bookmarkStart w:id="16" w:name="_Toc445396490"/>
+      <w:bookmarkStart w:id="17" w:name="_Toc445396941"/>
       <w:r>
         <w:rPr>
           <w:sz w:val="24"/>
@@ -6139,7 +6215,7 @@
         </w:rPr>
         <w:t>Specific Data</w:t>
       </w:r>
-      <w:bookmarkEnd w:id="16"/>
+      <w:bookmarkEnd w:id="17"/>
     </w:p>
     <w:p>
       <w:pPr>
@@ -6399,7 +6475,7 @@
           <w:szCs w:val="24"/>
         </w:rPr>
       </w:pPr>
-      <w:bookmarkStart w:id="17" w:name="_Toc445396491"/>
+      <w:bookmarkStart w:id="18" w:name="_Toc445396942"/>
       <w:r>
         <w:rPr>
           <w:sz w:val="24"/>
@@ -6407,7 +6483,7 @@
         </w:rPr>
         <w:t>Report Generation</w:t>
       </w:r>
-      <w:bookmarkEnd w:id="17"/>
+      <w:bookmarkEnd w:id="18"/>
     </w:p>
     <w:p>
       <w:pPr>
@@ -6536,7 +6612,7 @@
           <w:szCs w:val="28"/>
         </w:rPr>
       </w:pPr>
-      <w:bookmarkStart w:id="18" w:name="_Toc445396492"/>
+      <w:bookmarkStart w:id="19" w:name="_Toc445396943"/>
       <w:r>
         <w:rPr>
           <w:sz w:val="28"/>
@@ -6544,7 +6620,7 @@
         </w:rPr>
         <w:t>Error Handling &amp; Recovery</w:t>
       </w:r>
-      <w:bookmarkEnd w:id="18"/>
+      <w:bookmarkEnd w:id="19"/>
     </w:p>
     <w:p>
       <w:pPr>
@@ -6632,7 +6708,7 @@
           <w:szCs w:val="28"/>
         </w:rPr>
       </w:pPr>
-      <w:bookmarkStart w:id="19" w:name="_Toc445396493"/>
+      <w:bookmarkStart w:id="20" w:name="_Toc445396944"/>
       <w:r>
         <w:rPr>
           <w:sz w:val="28"/>
@@ -6640,7 +6716,7 @@
         </w:rPr>
         <w:t>Testing</w:t>
       </w:r>
-      <w:bookmarkEnd w:id="19"/>
+      <w:bookmarkEnd w:id="20"/>
     </w:p>
     <w:p>
       <w:pPr>
@@ -6946,7 +7022,7 @@
           <w:szCs w:val="28"/>
         </w:rPr>
       </w:pPr>
-      <w:bookmarkStart w:id="20" w:name="_Toc445396494"/>
+      <w:bookmarkStart w:id="21" w:name="_Toc445396945"/>
       <w:r>
         <w:rPr>
           <w:sz w:val="28"/>
@@ -6954,7 +7030,7 @@
         </w:rPr>
         <w:t>Packaging</w:t>
       </w:r>
-      <w:bookmarkEnd w:id="20"/>
+      <w:bookmarkEnd w:id="21"/>
     </w:p>
     <w:p>
       <w:pPr>
@@ -6996,7 +7072,7 @@
           <w:szCs w:val="28"/>
         </w:rPr>
       </w:pPr>
-      <w:bookmarkStart w:id="21" w:name="_Toc445396495"/>
+      <w:bookmarkStart w:id="22" w:name="_Toc445396946"/>
       <w:r>
         <w:rPr>
           <w:sz w:val="28"/>
@@ -7004,7 +7080,7 @@
         </w:rPr>
         <w:t>Accessibility</w:t>
       </w:r>
-      <w:bookmarkEnd w:id="21"/>
+      <w:bookmarkEnd w:id="22"/>
     </w:p>
     <w:p>
       <w:pPr>
@@ -7068,7 +7144,7 @@
           <w:szCs w:val="28"/>
         </w:rPr>
       </w:pPr>
-      <w:bookmarkStart w:id="22" w:name="_Toc445396496"/>
+      <w:bookmarkStart w:id="23" w:name="_Toc445396947"/>
       <w:r>
         <w:rPr>
           <w:sz w:val="28"/>
@@ -7077,7 +7153,7 @@
         <w:lastRenderedPageBreak/>
         <w:t>Risks and Dependencies</w:t>
       </w:r>
-      <w:bookmarkEnd w:id="22"/>
+      <w:bookmarkEnd w:id="23"/>
     </w:p>
     <w:p>
       <w:pPr>
@@ -7160,11 +7236,11 @@
         <w:spacing w:after="240"/>
         <w:ind w:left="270" w:hanging="180"/>
       </w:pPr>
-      <w:bookmarkStart w:id="23" w:name="_Toc445396497"/>
+      <w:bookmarkStart w:id="24" w:name="_Toc445396948"/>
       <w:r>
         <w:t>User Interface Design</w:t>
       </w:r>
-      <w:bookmarkEnd w:id="23"/>
+      <w:bookmarkEnd w:id="24"/>
     </w:p>
     <w:p>
       <w:pPr>
@@ -7179,7 +7255,7 @@
           <w:szCs w:val="28"/>
         </w:rPr>
       </w:pPr>
-      <w:bookmarkStart w:id="24" w:name="_Toc445396498"/>
+      <w:bookmarkStart w:id="25" w:name="_Toc445396949"/>
       <w:r>
         <w:rPr>
           <w:sz w:val="28"/>
@@ -7187,7 +7263,7 @@
         </w:rPr>
         <w:t>Home Page</w:t>
       </w:r>
-      <w:bookmarkEnd w:id="24"/>
+      <w:bookmarkEnd w:id="25"/>
     </w:p>
     <w:p>
       <w:pPr>
@@ -7316,12 +7392,12 @@
         </w:numPr>
         <w:ind w:left="270" w:hanging="270"/>
       </w:pPr>
-      <w:bookmarkStart w:id="25" w:name="_Toc445396499"/>
+      <w:bookmarkStart w:id="26" w:name="_Toc445396950"/>
       <w:r>
         <w:lastRenderedPageBreak/>
         <w:t>Database Design</w:t>
       </w:r>
-      <w:bookmarkEnd w:id="25"/>
+      <w:bookmarkEnd w:id="26"/>
     </w:p>
     <w:p>
       <w:pPr>
@@ -11063,15 +11139,7 @@
                 <w:color w:val="000000"/>
                 <w:szCs w:val="24"/>
               </w:rPr>
-              <w:t xml:space="preserve">Memory utilization  </w:t>
-            </w:r>
-            <w:r>
-              <w:rPr>
-                <w:rFonts w:asciiTheme="majorHAnsi" w:eastAsia="Times New Roman" w:hAnsiTheme="majorHAnsi" w:cs="Arial"/>
-                <w:color w:val="000000"/>
-                <w:szCs w:val="24"/>
-              </w:rPr>
-              <w:t>for</w:t>
+              <w:t>Memory utilization  for</w:t>
             </w:r>
             <w:r>
               <w:rPr>
@@ -11087,15 +11155,7 @@
                 <w:color w:val="000000"/>
                 <w:szCs w:val="24"/>
               </w:rPr>
-              <w:t xml:space="preserve"> </w:t>
-            </w:r>
-            <w:r>
-              <w:rPr>
-                <w:rFonts w:asciiTheme="majorHAnsi" w:eastAsia="Times New Roman" w:hAnsiTheme="majorHAnsi" w:cs="Arial"/>
-                <w:color w:val="000000"/>
-                <w:szCs w:val="24"/>
-              </w:rPr>
-              <w:t>particular interval</w:t>
+              <w:t xml:space="preserve"> particular interval</w:t>
             </w:r>
           </w:p>
         </w:tc>
@@ -12445,23 +12505,7 @@
                 <w:color w:val="000000"/>
                 <w:szCs w:val="24"/>
               </w:rPr>
-              <w:t>NUMERIC(</w:t>
-            </w:r>
-            <w:r>
-              <w:rPr>
-                <w:rFonts w:asciiTheme="majorHAnsi" w:eastAsia="Times New Roman" w:hAnsiTheme="majorHAnsi" w:cs="Arial"/>
-                <w:color w:val="000000"/>
-                <w:szCs w:val="24"/>
-              </w:rPr>
-              <w:t>6,0</w:t>
-            </w:r>
-            <w:r>
-              <w:rPr>
-                <w:rFonts w:asciiTheme="majorHAnsi" w:eastAsia="Times New Roman" w:hAnsiTheme="majorHAnsi" w:cs="Arial"/>
-                <w:color w:val="000000"/>
-                <w:szCs w:val="24"/>
-              </w:rPr>
-              <w:t>)</w:t>
+              <w:t>NUMERIC(6,0)</w:t>
             </w:r>
           </w:p>
         </w:tc>
@@ -13143,12 +13187,10 @@
           <w:numId w:val="15"/>
         </w:numPr>
       </w:pPr>
-      <w:bookmarkStart w:id="26" w:name="_Toc445396500"/>
+      <w:bookmarkStart w:id="27" w:name="_Toc445396951"/>
       <w:r>
         <w:t>Future Scope</w:t>
       </w:r>
-      <w:bookmarkStart w:id="27" w:name="_GoBack"/>
-      <w:bookmarkEnd w:id="26"/>
       <w:bookmarkEnd w:id="27"/>
     </w:p>
     <w:p>
@@ -13177,7 +13219,7 @@
         </w:rPr>
         <w:t xml:space="preserve"> </w:t>
       </w:r>
-      <w:bookmarkStart w:id="28" w:name="_Toc445396501"/>
+      <w:bookmarkStart w:id="28" w:name="_Toc445396952"/>
       <w:r>
         <w:rPr>
           <w:sz w:val="28"/>
@@ -13380,7 +13422,7 @@
           <w:szCs w:val="28"/>
         </w:rPr>
       </w:pPr>
-      <w:bookmarkStart w:id="29" w:name="_Toc445396502"/>
+      <w:bookmarkStart w:id="29" w:name="_Toc445396953"/>
       <w:r>
         <w:rPr>
           <w:sz w:val="28"/>
@@ -13512,7 +13554,7 @@
           <w:b/>
         </w:rPr>
       </w:pPr>
-      <w:bookmarkStart w:id="30" w:name="_Toc445396503"/>
+      <w:bookmarkStart w:id="30" w:name="_Toc445396954"/>
       <w:r>
         <w:rPr>
           <w:b/>
@@ -13876,7 +13918,7 @@
           <w:sz w:val="44"/>
         </w:rPr>
       </w:pPr>
-      <w:bookmarkStart w:id="31" w:name="_Toc445396504"/>
+      <w:bookmarkStart w:id="31" w:name="_Toc445396955"/>
       <w:r>
         <w:rPr>
           <w:b/>
@@ -14752,7 +14794,7 @@
           <w:sz w:val="44"/>
         </w:rPr>
       </w:pPr>
-      <w:bookmarkStart w:id="32" w:name="_Toc445396505"/>
+      <w:bookmarkStart w:id="32" w:name="_Toc445396956"/>
       <w:r>
         <w:rPr>
           <w:b/>
@@ -14869,7 +14911,7 @@
             <w:bCs/>
             <w:noProof/>
           </w:rPr>
-          <w:t>13</w:t>
+          <w:t>16</w:t>
         </w:r>
         <w:r>
           <w:rPr>
@@ -19277,7 +19319,7 @@
 </file>
 
 <file path=customXml/itemProps1.xml><?xml version="1.0" encoding="utf-8"?>
-<ds:datastoreItem xmlns:ds="http://schemas.openxmlformats.org/officeDocument/2006/customXml" ds:itemID="{C47443B2-A4D2-4FAD-9DF1-6BD928650DC8}">
+<ds:datastoreItem xmlns:ds="http://schemas.openxmlformats.org/officeDocument/2006/customXml" ds:itemID="{CB53AE4E-D9EF-4899-9931-D3767D7AC31A}">
   <ds:schemaRefs>
     <ds:schemaRef ds:uri="http://schemas.openxmlformats.org/officeDocument/2006/bibliography"/>
   </ds:schemaRefs>

</xml_diff>

<commit_message>
Changes in Design Doc and added Possible Logos
</commit_message>
<xml_diff>
--- a/Documents/Design Document.docx
+++ b/Documents/Design Document.docx
@@ -445,127 +445,80 @@
           <w:r>
             <w:fldChar w:fldCharType="separate"/>
           </w:r>
-          <w:bookmarkStart w:id="0" w:name="_GoBack"/>
-          <w:bookmarkEnd w:id="0"/>
-          <w:r>
-            <w:rPr>
-              <w:rStyle w:val="Hyperlink"/>
-              <w:noProof/>
-            </w:rPr>
-            <w:fldChar w:fldCharType="begin"/>
-          </w:r>
-          <w:r>
-            <w:rPr>
-              <w:rStyle w:val="Hyperlink"/>
-              <w:noProof/>
-            </w:rPr>
-            <w:instrText xml:space="preserve"> </w:instrText>
-          </w:r>
-          <w:r>
-            <w:rPr>
-              <w:noProof/>
-            </w:rPr>
-            <w:instrText>HYPERLINK \l "_Toc445396925"</w:instrText>
-          </w:r>
-          <w:r>
-            <w:rPr>
-              <w:rStyle w:val="Hyperlink"/>
-              <w:noProof/>
-            </w:rPr>
-            <w:instrText xml:space="preserve"> </w:instrText>
-          </w:r>
-          <w:r>
-            <w:rPr>
-              <w:rStyle w:val="Hyperlink"/>
-              <w:noProof/>
-            </w:rPr>
-          </w:r>
-          <w:r>
-            <w:rPr>
-              <w:rStyle w:val="Hyperlink"/>
-              <w:noProof/>
-            </w:rPr>
-            <w:fldChar w:fldCharType="separate"/>
-          </w:r>
-          <w:r>
-            <w:rPr>
-              <w:rStyle w:val="Hyperlink"/>
-              <w:rFonts w:eastAsia="Times New Roman"/>
-              <w:b/>
-              <w:noProof/>
-            </w:rPr>
-            <w:t>1.</w:t>
-          </w:r>
-          <w:r>
-            <w:rPr>
-              <w:rFonts w:cstheme="minorBidi"/>
-              <w:noProof/>
-            </w:rPr>
-            <w:tab/>
-          </w:r>
-          <w:r>
-            <w:rPr>
-              <w:rStyle w:val="Hyperlink"/>
-              <w:b/>
-              <w:noProof/>
-            </w:rPr>
-            <w:t>Introduction</w:t>
-          </w:r>
-          <w:r>
-            <w:rPr>
-              <w:noProof/>
-              <w:webHidden/>
-            </w:rPr>
-            <w:tab/>
-          </w:r>
-          <w:r>
-            <w:rPr>
-              <w:noProof/>
-              <w:webHidden/>
-            </w:rPr>
-            <w:fldChar w:fldCharType="begin"/>
-          </w:r>
-          <w:r>
-            <w:rPr>
-              <w:noProof/>
-              <w:webHidden/>
-            </w:rPr>
-            <w:instrText xml:space="preserve"> PAGEREF _Toc445396925 \h </w:instrText>
-          </w:r>
-          <w:r>
-            <w:rPr>
-              <w:noProof/>
-              <w:webHidden/>
-            </w:rPr>
-          </w:r>
-          <w:r>
-            <w:rPr>
-              <w:noProof/>
-              <w:webHidden/>
-            </w:rPr>
-            <w:fldChar w:fldCharType="separate"/>
-          </w:r>
-          <w:r>
-            <w:rPr>
-              <w:noProof/>
-              <w:webHidden/>
-            </w:rPr>
-            <w:t>3</w:t>
-          </w:r>
-          <w:r>
-            <w:rPr>
-              <w:noProof/>
-              <w:webHidden/>
-            </w:rPr>
-            <w:fldChar w:fldCharType="end"/>
-          </w:r>
-          <w:r>
-            <w:rPr>
-              <w:rStyle w:val="Hyperlink"/>
-              <w:noProof/>
-            </w:rPr>
-            <w:fldChar w:fldCharType="end"/>
-          </w:r>
+          <w:hyperlink w:anchor="_Toc445396925" w:history="1">
+            <w:r>
+              <w:rPr>
+                <w:rStyle w:val="Hyperlink"/>
+                <w:rFonts w:eastAsia="Times New Roman"/>
+                <w:b/>
+                <w:noProof/>
+              </w:rPr>
+              <w:t>1.</w:t>
+            </w:r>
+            <w:r>
+              <w:rPr>
+                <w:rFonts w:cstheme="minorBidi"/>
+                <w:noProof/>
+              </w:rPr>
+              <w:tab/>
+            </w:r>
+            <w:r>
+              <w:rPr>
+                <w:rStyle w:val="Hyperlink"/>
+                <w:b/>
+                <w:noProof/>
+              </w:rPr>
+              <w:t>Introduction</w:t>
+            </w:r>
+            <w:r>
+              <w:rPr>
+                <w:noProof/>
+                <w:webHidden/>
+              </w:rPr>
+              <w:tab/>
+            </w:r>
+            <w:r>
+              <w:rPr>
+                <w:noProof/>
+                <w:webHidden/>
+              </w:rPr>
+              <w:fldChar w:fldCharType="begin"/>
+            </w:r>
+            <w:r>
+              <w:rPr>
+                <w:noProof/>
+                <w:webHidden/>
+              </w:rPr>
+              <w:instrText xml:space="preserve"> PAGEREF _Toc445396925 \h </w:instrText>
+            </w:r>
+            <w:r>
+              <w:rPr>
+                <w:noProof/>
+                <w:webHidden/>
+              </w:rPr>
+            </w:r>
+            <w:r>
+              <w:rPr>
+                <w:noProof/>
+                <w:webHidden/>
+              </w:rPr>
+              <w:fldChar w:fldCharType="separate"/>
+            </w:r>
+            <w:r>
+              <w:rPr>
+                <w:noProof/>
+                <w:webHidden/>
+              </w:rPr>
+              <w:t>3</w:t>
+            </w:r>
+            <w:r>
+              <w:rPr>
+                <w:noProof/>
+                <w:webHidden/>
+              </w:rPr>
+              <w:fldChar w:fldCharType="end"/>
+            </w:r>
+          </w:hyperlink>
         </w:p>
         <w:p>
           <w:pPr>
@@ -3169,14 +3122,14 @@
           <w:b/>
         </w:rPr>
       </w:pPr>
-      <w:bookmarkStart w:id="1" w:name="_Toc445396925"/>
+      <w:bookmarkStart w:id="0" w:name="_Toc445396925"/>
       <w:r>
         <w:rPr>
           <w:b/>
         </w:rPr>
         <w:t>Introduction</w:t>
       </w:r>
-      <w:bookmarkEnd w:id="1"/>
+      <w:bookmarkEnd w:id="0"/>
     </w:p>
     <w:p>
       <w:pPr>
@@ -3199,7 +3152,7 @@
         </w:rPr>
         <w:t xml:space="preserve"> </w:t>
       </w:r>
-      <w:bookmarkStart w:id="2" w:name="_Toc445396926"/>
+      <w:bookmarkStart w:id="1" w:name="_Toc445396926"/>
       <w:r>
         <w:rPr>
           <w:sz w:val="28"/>
@@ -3214,7 +3167,7 @@
         </w:rPr>
         <w:t>e</w:t>
       </w:r>
-      <w:bookmarkEnd w:id="2"/>
+      <w:bookmarkEnd w:id="1"/>
     </w:p>
     <w:p>
       <w:pPr>
@@ -3334,7 +3287,7 @@
         </w:rPr>
         <w:t xml:space="preserve"> </w:t>
       </w:r>
-      <w:bookmarkStart w:id="3" w:name="_Toc445396927"/>
+      <w:bookmarkStart w:id="2" w:name="_Toc445396927"/>
       <w:r>
         <w:rPr>
           <w:sz w:val="28"/>
@@ -3342,7 +3295,7 @@
         </w:rPr>
         <w:t>Scope</w:t>
       </w:r>
-      <w:bookmarkEnd w:id="3"/>
+      <w:bookmarkEnd w:id="2"/>
     </w:p>
     <w:p>
       <w:pPr>
@@ -3402,7 +3355,7 @@
         </w:rPr>
         <w:t xml:space="preserve"> </w:t>
       </w:r>
-      <w:bookmarkStart w:id="4" w:name="_Toc445396928"/>
+      <w:bookmarkStart w:id="3" w:name="_Toc445396928"/>
       <w:r>
         <w:rPr>
           <w:sz w:val="28"/>
@@ -3410,7 +3363,7 @@
         </w:rPr>
         <w:t>Audience</w:t>
       </w:r>
-      <w:bookmarkEnd w:id="4"/>
+      <w:bookmarkEnd w:id="3"/>
     </w:p>
     <w:p>
       <w:pPr>
@@ -3552,7 +3505,7 @@
         </w:rPr>
         <w:t xml:space="preserve"> </w:t>
       </w:r>
-      <w:bookmarkStart w:id="5" w:name="_Toc445396929"/>
+      <w:bookmarkStart w:id="4" w:name="_Toc445396929"/>
       <w:r>
         <w:rPr>
           <w:sz w:val="28"/>
@@ -3560,7 +3513,7 @@
         </w:rPr>
         <w:t>Document revision history</w:t>
       </w:r>
-      <w:bookmarkEnd w:id="5"/>
+      <w:bookmarkEnd w:id="4"/>
     </w:p>
     <w:tbl>
       <w:tblPr>
@@ -3676,7 +3629,7 @@
           <w:b/>
         </w:rPr>
       </w:pPr>
-      <w:bookmarkStart w:id="6" w:name="_Toc445396930"/>
+      <w:bookmarkStart w:id="5" w:name="_Toc445396930"/>
       <w:r>
         <w:rPr>
           <w:b/>
@@ -3684,7 +3637,7 @@
         <w:lastRenderedPageBreak/>
         <w:t>Design overview</w:t>
       </w:r>
-      <w:bookmarkEnd w:id="6"/>
+      <w:bookmarkEnd w:id="5"/>
     </w:p>
     <w:p>
       <w:pPr>
@@ -3713,7 +3666,7 @@
         </w:rPr>
         <w:t xml:space="preserve"> </w:t>
       </w:r>
-      <w:bookmarkStart w:id="7" w:name="_Toc445396931"/>
+      <w:bookmarkStart w:id="6" w:name="_Toc445396931"/>
       <w:r>
         <w:rPr>
           <w:sz w:val="28"/>
@@ -3721,7 +3674,7 @@
         </w:rPr>
         <w:t>Objective</w:t>
       </w:r>
-      <w:bookmarkEnd w:id="7"/>
+      <w:bookmarkEnd w:id="6"/>
     </w:p>
     <w:p>
       <w:pPr>
@@ -3753,7 +3706,27 @@
           <w:szCs w:val="24"/>
           <w:shd w:val="clear" w:color="auto" w:fill="FFFFFF"/>
         </w:rPr>
-        <w:t xml:space="preserve">the users to better understand the co-relation between </w:t>
+        <w:t xml:space="preserve">the users to better </w:t>
+      </w:r>
+      <w:r>
+        <w:rPr>
+          <w:rFonts w:ascii="Calibri" w:hAnsi="Calibri"/>
+          <w:color w:val="000000"/>
+          <w:sz w:val="24"/>
+          <w:szCs w:val="24"/>
+          <w:shd w:val="clear" w:color="auto" w:fill="FFFFFF"/>
+        </w:rPr>
+        <w:t>understand the correlation</w:t>
+      </w:r>
+      <w:r>
+        <w:rPr>
+          <w:rFonts w:ascii="Calibri" w:hAnsi="Calibri"/>
+          <w:color w:val="000000"/>
+          <w:sz w:val="24"/>
+          <w:szCs w:val="24"/>
+          <w:shd w:val="clear" w:color="auto" w:fill="FFFFFF"/>
+        </w:rPr>
+        <w:t xml:space="preserve"> between </w:t>
       </w:r>
       <w:r>
         <w:rPr>
@@ -3816,7 +3789,7 @@
           <w:szCs w:val="28"/>
         </w:rPr>
       </w:pPr>
-      <w:bookmarkStart w:id="8" w:name="_Toc445396932"/>
+      <w:bookmarkStart w:id="7" w:name="_Toc445396932"/>
       <w:r>
         <w:rPr>
           <w:sz w:val="28"/>
@@ -3824,7 +3797,7 @@
         </w:rPr>
         <w:t>Approach</w:t>
       </w:r>
-      <w:bookmarkEnd w:id="8"/>
+      <w:bookmarkEnd w:id="7"/>
     </w:p>
     <w:p>
       <w:pPr>
@@ -4084,7 +4057,7 @@
         </w:rPr>
         <w:t xml:space="preserve"> </w:t>
       </w:r>
-      <w:bookmarkStart w:id="9" w:name="_Toc445396933"/>
+      <w:bookmarkStart w:id="8" w:name="_Toc445396933"/>
       <w:r>
         <w:rPr>
           <w:sz w:val="28"/>
@@ -4099,7 +4072,7 @@
         </w:rPr>
         <w:t xml:space="preserve"> Overview</w:t>
       </w:r>
-      <w:bookmarkEnd w:id="9"/>
+      <w:bookmarkEnd w:id="8"/>
     </w:p>
     <w:p>
       <w:pPr>
@@ -4312,11 +4285,11 @@
         <w:spacing w:after="240"/>
         <w:ind w:left="0"/>
       </w:pPr>
-      <w:bookmarkStart w:id="10" w:name="_Toc445396934"/>
+      <w:bookmarkStart w:id="9" w:name="_Toc445396934"/>
       <w:r>
         <w:t>Topology Design</w:t>
       </w:r>
-      <w:bookmarkEnd w:id="10"/>
+      <w:bookmarkEnd w:id="9"/>
     </w:p>
     <w:p>
       <w:r>
@@ -4673,7 +4646,7 @@
           <w:b/>
         </w:rPr>
       </w:pPr>
-      <w:bookmarkStart w:id="11" w:name="_Toc445396935"/>
+      <w:bookmarkStart w:id="10" w:name="_Toc445396935"/>
       <w:r>
         <w:rPr>
           <w:b/>
@@ -4681,7 +4654,7 @@
         <w:lastRenderedPageBreak/>
         <w:t>External Design</w:t>
       </w:r>
-      <w:bookmarkEnd w:id="11"/>
+      <w:bookmarkEnd w:id="10"/>
     </w:p>
     <w:p>
       <w:pPr>
@@ -4943,7 +4916,7 @@
           <w:b/>
         </w:rPr>
       </w:pPr>
-      <w:bookmarkStart w:id="12" w:name="_Toc445396936"/>
+      <w:bookmarkStart w:id="11" w:name="_Toc445396936"/>
       <w:r>
         <w:rPr>
           <w:b/>
@@ -4951,7 +4924,7 @@
         <w:lastRenderedPageBreak/>
         <w:t>Internal Design</w:t>
       </w:r>
-      <w:bookmarkEnd w:id="12"/>
+      <w:bookmarkEnd w:id="11"/>
     </w:p>
     <w:p>
       <w:pPr>
@@ -4968,7 +4941,7 @@
           <w:sz w:val="28"/>
         </w:rPr>
       </w:pPr>
-      <w:bookmarkStart w:id="13" w:name="_Toc445396937"/>
+      <w:bookmarkStart w:id="12" w:name="_Toc445396937"/>
       <w:r>
         <w:rPr>
           <w:sz w:val="28"/>
@@ -4987,7 +4960,7 @@
         </w:rPr>
         <w:t xml:space="preserve"> Requirements</w:t>
       </w:r>
-      <w:bookmarkEnd w:id="13"/>
+      <w:bookmarkEnd w:id="12"/>
     </w:p>
     <w:tbl>
       <w:tblPr>
@@ -5371,14 +5344,14 @@
           <w:sz w:val="28"/>
         </w:rPr>
       </w:pPr>
-      <w:bookmarkStart w:id="14" w:name="_Toc445396938"/>
+      <w:bookmarkStart w:id="13" w:name="_Toc445396938"/>
       <w:r>
         <w:rPr>
           <w:sz w:val="28"/>
         </w:rPr>
         <w:t>Development Environment</w:t>
       </w:r>
-      <w:bookmarkEnd w:id="14"/>
+      <w:bookmarkEnd w:id="13"/>
     </w:p>
     <w:tbl>
       <w:tblPr>
@@ -5714,14 +5687,14 @@
           <w:sz w:val="28"/>
         </w:rPr>
       </w:pPr>
-      <w:bookmarkStart w:id="15" w:name="_Toc445396939"/>
+      <w:bookmarkStart w:id="14" w:name="_Toc445396939"/>
       <w:r>
         <w:rPr>
           <w:sz w:val="28"/>
         </w:rPr>
         <w:t>Proposed Components</w:t>
       </w:r>
-      <w:bookmarkEnd w:id="15"/>
+      <w:bookmarkEnd w:id="14"/>
     </w:p>
     <w:p>
       <w:pPr>
@@ -5746,7 +5719,7 @@
         </w:rPr>
         <w:t xml:space="preserve"> </w:t>
       </w:r>
-      <w:bookmarkStart w:id="16" w:name="_Toc445396940"/>
+      <w:bookmarkStart w:id="15" w:name="_Toc445396940"/>
       <w:r>
         <w:rPr>
           <w:sz w:val="24"/>
@@ -5754,7 +5727,7 @@
         </w:rPr>
         <w:t>Process Specific Data</w:t>
       </w:r>
-      <w:bookmarkEnd w:id="16"/>
+      <w:bookmarkEnd w:id="15"/>
     </w:p>
     <w:p>
       <w:pPr>
@@ -6186,7 +6159,7 @@
         <w:lastRenderedPageBreak/>
         <w:t xml:space="preserve"> </w:t>
       </w:r>
-      <w:bookmarkStart w:id="17" w:name="_Toc445396941"/>
+      <w:bookmarkStart w:id="16" w:name="_Toc445396941"/>
       <w:r>
         <w:rPr>
           <w:sz w:val="24"/>
@@ -6215,7 +6188,7 @@
         </w:rPr>
         <w:t>Specific Data</w:t>
       </w:r>
-      <w:bookmarkEnd w:id="17"/>
+      <w:bookmarkEnd w:id="16"/>
     </w:p>
     <w:p>
       <w:pPr>
@@ -6475,7 +6448,7 @@
           <w:szCs w:val="24"/>
         </w:rPr>
       </w:pPr>
-      <w:bookmarkStart w:id="18" w:name="_Toc445396942"/>
+      <w:bookmarkStart w:id="17" w:name="_Toc445396942"/>
       <w:r>
         <w:rPr>
           <w:sz w:val="24"/>
@@ -6483,7 +6456,7 @@
         </w:rPr>
         <w:t>Report Generation</w:t>
       </w:r>
-      <w:bookmarkEnd w:id="18"/>
+      <w:bookmarkEnd w:id="17"/>
     </w:p>
     <w:p>
       <w:pPr>
@@ -6612,7 +6585,7 @@
           <w:szCs w:val="28"/>
         </w:rPr>
       </w:pPr>
-      <w:bookmarkStart w:id="19" w:name="_Toc445396943"/>
+      <w:bookmarkStart w:id="18" w:name="_Toc445396943"/>
       <w:r>
         <w:rPr>
           <w:sz w:val="28"/>
@@ -6620,7 +6593,7 @@
         </w:rPr>
         <w:t>Error Handling &amp; Recovery</w:t>
       </w:r>
-      <w:bookmarkEnd w:id="19"/>
+      <w:bookmarkEnd w:id="18"/>
     </w:p>
     <w:p>
       <w:pPr>
@@ -6708,7 +6681,7 @@
           <w:szCs w:val="28"/>
         </w:rPr>
       </w:pPr>
-      <w:bookmarkStart w:id="20" w:name="_Toc445396944"/>
+      <w:bookmarkStart w:id="19" w:name="_Toc445396944"/>
       <w:r>
         <w:rPr>
           <w:sz w:val="28"/>
@@ -6716,7 +6689,7 @@
         </w:rPr>
         <w:t>Testing</w:t>
       </w:r>
-      <w:bookmarkEnd w:id="20"/>
+      <w:bookmarkEnd w:id="19"/>
     </w:p>
     <w:p>
       <w:pPr>
@@ -7022,7 +6995,7 @@
           <w:szCs w:val="28"/>
         </w:rPr>
       </w:pPr>
-      <w:bookmarkStart w:id="21" w:name="_Toc445396945"/>
+      <w:bookmarkStart w:id="20" w:name="_Toc445396945"/>
       <w:r>
         <w:rPr>
           <w:sz w:val="28"/>
@@ -7030,7 +7003,7 @@
         </w:rPr>
         <w:t>Packaging</w:t>
       </w:r>
-      <w:bookmarkEnd w:id="21"/>
+      <w:bookmarkEnd w:id="20"/>
     </w:p>
     <w:p>
       <w:pPr>
@@ -7072,7 +7045,7 @@
           <w:szCs w:val="28"/>
         </w:rPr>
       </w:pPr>
-      <w:bookmarkStart w:id="22" w:name="_Toc445396946"/>
+      <w:bookmarkStart w:id="21" w:name="_Toc445396946"/>
       <w:r>
         <w:rPr>
           <w:sz w:val="28"/>
@@ -7080,7 +7053,7 @@
         </w:rPr>
         <w:t>Accessibility</w:t>
       </w:r>
-      <w:bookmarkEnd w:id="22"/>
+      <w:bookmarkEnd w:id="21"/>
     </w:p>
     <w:p>
       <w:pPr>
@@ -7144,7 +7117,7 @@
           <w:szCs w:val="28"/>
         </w:rPr>
       </w:pPr>
-      <w:bookmarkStart w:id="23" w:name="_Toc445396947"/>
+      <w:bookmarkStart w:id="22" w:name="_Toc445396947"/>
       <w:r>
         <w:rPr>
           <w:sz w:val="28"/>
@@ -7153,7 +7126,7 @@
         <w:lastRenderedPageBreak/>
         <w:t>Risks and Dependencies</w:t>
       </w:r>
-      <w:bookmarkEnd w:id="23"/>
+      <w:bookmarkEnd w:id="22"/>
     </w:p>
     <w:p>
       <w:pPr>
@@ -7236,11 +7209,11 @@
         <w:spacing w:after="240"/>
         <w:ind w:left="270" w:hanging="180"/>
       </w:pPr>
-      <w:bookmarkStart w:id="24" w:name="_Toc445396948"/>
+      <w:bookmarkStart w:id="23" w:name="_Toc445396948"/>
       <w:r>
         <w:t>User Interface Design</w:t>
       </w:r>
-      <w:bookmarkEnd w:id="24"/>
+      <w:bookmarkEnd w:id="23"/>
     </w:p>
     <w:p>
       <w:pPr>
@@ -7255,7 +7228,7 @@
           <w:szCs w:val="28"/>
         </w:rPr>
       </w:pPr>
-      <w:bookmarkStart w:id="25" w:name="_Toc445396949"/>
+      <w:bookmarkStart w:id="24" w:name="_Toc445396949"/>
       <w:r>
         <w:rPr>
           <w:sz w:val="28"/>
@@ -7263,7 +7236,7 @@
         </w:rPr>
         <w:t>Home Page</w:t>
       </w:r>
-      <w:bookmarkEnd w:id="25"/>
+      <w:bookmarkEnd w:id="24"/>
     </w:p>
     <w:p>
       <w:pPr>
@@ -7392,12 +7365,12 @@
         </w:numPr>
         <w:ind w:left="270" w:hanging="270"/>
       </w:pPr>
-      <w:bookmarkStart w:id="26" w:name="_Toc445396950"/>
+      <w:bookmarkStart w:id="25" w:name="_Toc445396950"/>
       <w:r>
         <w:lastRenderedPageBreak/>
         <w:t>Database Design</w:t>
       </w:r>
-      <w:bookmarkEnd w:id="26"/>
+      <w:bookmarkEnd w:id="25"/>
     </w:p>
     <w:p>
       <w:pPr>
@@ -13187,11 +13160,11 @@
           <w:numId w:val="15"/>
         </w:numPr>
       </w:pPr>
-      <w:bookmarkStart w:id="27" w:name="_Toc445396951"/>
+      <w:bookmarkStart w:id="26" w:name="_Toc445396951"/>
       <w:r>
         <w:t>Future Scope</w:t>
       </w:r>
-      <w:bookmarkEnd w:id="27"/>
+      <w:bookmarkEnd w:id="26"/>
     </w:p>
     <w:p>
       <w:pPr>
@@ -13219,7 +13192,7 @@
         </w:rPr>
         <w:t xml:space="preserve"> </w:t>
       </w:r>
-      <w:bookmarkStart w:id="28" w:name="_Toc445396952"/>
+      <w:bookmarkStart w:id="27" w:name="_Toc445396952"/>
       <w:r>
         <w:rPr>
           <w:sz w:val="28"/>
@@ -13234,7 +13207,7 @@
         </w:rPr>
         <w:t>f User profiles</w:t>
       </w:r>
-      <w:bookmarkEnd w:id="28"/>
+      <w:bookmarkEnd w:id="27"/>
       <w:r>
         <w:rPr>
           <w:sz w:val="28"/>
@@ -13422,7 +13395,7 @@
           <w:szCs w:val="28"/>
         </w:rPr>
       </w:pPr>
-      <w:bookmarkStart w:id="29" w:name="_Toc445396953"/>
+      <w:bookmarkStart w:id="28" w:name="_Toc445396953"/>
       <w:r>
         <w:rPr>
           <w:sz w:val="28"/>
@@ -13430,7 +13403,7 @@
         </w:rPr>
         <w:t>Latest Software Version</w:t>
       </w:r>
-      <w:bookmarkEnd w:id="29"/>
+      <w:bookmarkEnd w:id="28"/>
     </w:p>
     <w:p>
       <w:pPr>
@@ -13544,8 +13517,6 @@
     <w:p/>
     <w:p/>
     <w:p/>
-    <w:p/>
-    <w:p/>
     <w:p>
       <w:pPr>
         <w:pStyle w:val="Heading1"/>
@@ -13554,12 +13525,15 @@
           <w:b/>
         </w:rPr>
       </w:pPr>
-      <w:bookmarkStart w:id="30" w:name="_Toc445396954"/>
+      <w:bookmarkStart w:id="29" w:name="_Toc445396954"/>
+      <w:bookmarkStart w:id="30" w:name="_GoBack"/>
+      <w:bookmarkEnd w:id="30"/>
       <w:r>
         <w:rPr>
           <w:b/>
           <w:sz w:val="44"/>
         </w:rPr>
+        <w:lastRenderedPageBreak/>
         <w:t>A</w:t>
       </w:r>
       <w:r>
@@ -13576,7 +13550,7 @@
         </w:rPr>
         <w:t xml:space="preserve"> A: Acronyms and Abbreviations</w:t>
       </w:r>
-      <w:bookmarkEnd w:id="30"/>
+      <w:bookmarkEnd w:id="29"/>
     </w:p>
     <w:tbl>
       <w:tblPr>
@@ -13889,8 +13863,6 @@
         </w:rPr>
       </w:pPr>
     </w:p>
-    <w:p/>
-    <w:p/>
     <w:p/>
     <w:p/>
     <w:p/>
@@ -19319,7 +19291,7 @@
 </file>
 
 <file path=customXml/itemProps1.xml><?xml version="1.0" encoding="utf-8"?>
-<ds:datastoreItem xmlns:ds="http://schemas.openxmlformats.org/officeDocument/2006/customXml" ds:itemID="{CB53AE4E-D9EF-4899-9931-D3767D7AC31A}">
+<ds:datastoreItem xmlns:ds="http://schemas.openxmlformats.org/officeDocument/2006/customXml" ds:itemID="{CFC3B2D1-D65F-424F-8C46-CD8ACD42D709}">
   <ds:schemaRefs>
     <ds:schemaRef ds:uri="http://schemas.openxmlformats.org/officeDocument/2006/bibliography"/>
   </ds:schemaRefs>

</xml_diff>